<commit_message>
Few more docker commands.
</commit_message>
<xml_diff>
--- a/Docker Commands.docx
+++ b/Docker Commands.docx
@@ -43,6 +43,11 @@
         </w:rPr>
         <w:t xml:space="preserve"> docker –version</w:t>
       </w:r>
+      <w:r>
+        <w:rPr>
+          <w:b/>
+        </w:rPr>
+      </w:r>
     </w:p>
     <w:p>
       <w:pPr>
@@ -80,17 +85,17 @@
           <wp:inline distT="0" distB="0" distL="0" distR="0">
             <wp:extent cx="5486400" cy="929640"/>
             <wp:effectExtent l="0" t="0" r="0" b="0"/>
-            <wp:docPr id="1" name=""/>
+            <wp:docPr id="1" name="Picture1"/>
             <wp:cNvGraphicFramePr/>
             <a:graphic xmlns:a="http://schemas.openxmlformats.org/drawingml/2006/main">
               <a:graphicData uri="http://schemas.openxmlformats.org/drawingml/2006/picture">
                 <pic:pic xmlns:pic="http://schemas.openxmlformats.org/drawingml/2006/picture">
                   <pic:nvPicPr>
-                    <pic:cNvPr id="1" name=""/>
+                    <pic:cNvPr id="1" name="Picture1"/>
                     <pic:cNvPicPr>
                       <a:extLst>
                         <a:ext uri="smNativeData">
-                          <sm:smNativeData xmlns:sm="smNativeData" val="SMDATA_14_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"/>
+                          <sm:smNativeData xmlns:sm="smNativeData" val="SMDATA_14_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"/>
                         </a:ext>
                       </a:extLst>
                     </pic:cNvPicPr>
@@ -163,6 +168,11 @@
         </w:rPr>
         <w:t xml:space="preserve"> docker pull</w:t>
       </w:r>
+      <w:r>
+        <w:rPr>
+          <w:b/>
+        </w:rPr>
+      </w:r>
     </w:p>
     <w:p>
       <w:pPr>
@@ -226,6 +236,7 @@
           <w:b/>
         </w:rPr>
       </w:pPr>
+      <w:r/>
       <w:r>
         <w:rPr>
           <w:noProof/>
@@ -234,17 +245,17 @@
           <wp:inline distT="0" distB="0" distL="0" distR="0">
             <wp:extent cx="5966460" cy="1866900"/>
             <wp:effectExtent l="0" t="0" r="0" b="0"/>
-            <wp:docPr id="2" name=""/>
+            <wp:docPr id="2" name="Picture2"/>
             <wp:cNvGraphicFramePr/>
             <a:graphic xmlns:a="http://schemas.openxmlformats.org/drawingml/2006/main">
               <a:graphicData uri="http://schemas.openxmlformats.org/drawingml/2006/picture">
                 <pic:pic xmlns:pic="http://schemas.openxmlformats.org/drawingml/2006/picture">
                   <pic:nvPicPr>
-                    <pic:cNvPr id="2" name=""/>
+                    <pic:cNvPr id="2" name="Picture2"/>
                     <pic:cNvPicPr>
                       <a:extLst>
                         <a:ext uri="smNativeData">
-                          <sm:smNativeData xmlns:sm="smNativeData" val="SMDATA_14_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"/>
+                          <sm:smNativeData xmlns:sm="smNativeData" val="SMDATA_14_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"/>
                         </a:ext>
                       </a:extLst>
                     </pic:cNvPicPr>
@@ -289,6 +300,11 @@
         </w:rPr>
         <w:t>docker run</w:t>
       </w:r>
+      <w:r>
+        <w:rPr>
+          <w:b/>
+        </w:rPr>
+      </w:r>
     </w:p>
     <w:p>
       <w:pPr>
@@ -343,6 +359,7 @@
           <w:b/>
         </w:rPr>
       </w:pPr>
+      <w:r/>
       <w:r>
         <w:rPr>
           <w:noProof/>
@@ -351,17 +368,17 @@
           <wp:inline distT="0" distB="0" distL="0" distR="0">
             <wp:extent cx="5966460" cy="1242060"/>
             <wp:effectExtent l="0" t="0" r="0" b="0"/>
-            <wp:docPr id="3" name=""/>
+            <wp:docPr id="3" name="Picture3"/>
             <wp:cNvGraphicFramePr/>
             <a:graphic xmlns:a="http://schemas.openxmlformats.org/drawingml/2006/main">
               <a:graphicData uri="http://schemas.openxmlformats.org/drawingml/2006/picture">
                 <pic:pic xmlns:pic="http://schemas.openxmlformats.org/drawingml/2006/picture">
                   <pic:nvPicPr>
-                    <pic:cNvPr id="3" name=""/>
+                    <pic:cNvPr id="3" name="Picture3"/>
                     <pic:cNvPicPr>
                       <a:extLst>
                         <a:ext uri="smNativeData">
-                          <sm:smNativeData xmlns:sm="smNativeData" val="SMDATA_14_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"/>
+                          <sm:smNativeData xmlns:sm="smNativeData" val="SMDATA_14_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"/>
                         </a:ext>
                       </a:extLst>
                     </pic:cNvPicPr>
@@ -406,6 +423,11 @@
         </w:rPr>
         <w:t>docker ps</w:t>
       </w:r>
+      <w:r>
+        <w:rPr>
+          <w:b/>
+        </w:rPr>
+      </w:r>
     </w:p>
     <w:p>
       <w:pPr>
@@ -443,17 +465,17 @@
           <wp:inline distT="0" distB="0" distL="0" distR="0">
             <wp:extent cx="5974080" cy="1379220"/>
             <wp:effectExtent l="0" t="0" r="0" b="0"/>
-            <wp:docPr id="4" name=""/>
+            <wp:docPr id="4" name="Picture4"/>
             <wp:cNvGraphicFramePr/>
             <a:graphic xmlns:a="http://schemas.openxmlformats.org/drawingml/2006/main">
               <a:graphicData uri="http://schemas.openxmlformats.org/drawingml/2006/picture">
                 <pic:pic xmlns:pic="http://schemas.openxmlformats.org/drawingml/2006/picture">
                   <pic:nvPicPr>
-                    <pic:cNvPr id="4" name=""/>
+                    <pic:cNvPr id="4" name="Picture4"/>
                     <pic:cNvPicPr>
                       <a:extLst>
                         <a:ext uri="smNativeData">
-                          <sm:smNativeData xmlns:sm="smNativeData" val="SMDATA_14_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"/>
+                          <sm:smNativeData xmlns:sm="smNativeData" val="SMDATA_14_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"/>
                         </a:ext>
                       </a:extLst>
                     </pic:cNvPicPr>
@@ -508,6 +530,7 @@
           <w:b/>
         </w:rPr>
       </w:pPr>
+      <w:r/>
       <w:r>
         <w:rPr>
           <w:noProof/>
@@ -516,17 +539,17 @@
           <wp:inline distT="0" distB="0" distL="0" distR="0">
             <wp:extent cx="5974080" cy="1615440"/>
             <wp:effectExtent l="0" t="0" r="0" b="0"/>
-            <wp:docPr id="5" name=""/>
+            <wp:docPr id="5" name="Picture5"/>
             <wp:cNvGraphicFramePr/>
             <a:graphic xmlns:a="http://schemas.openxmlformats.org/drawingml/2006/main">
               <a:graphicData uri="http://schemas.openxmlformats.org/drawingml/2006/picture">
                 <pic:pic xmlns:pic="http://schemas.openxmlformats.org/drawingml/2006/picture">
                   <pic:nvPicPr>
-                    <pic:cNvPr id="5" name=""/>
+                    <pic:cNvPr id="5" name="Picture5"/>
                     <pic:cNvPicPr>
                       <a:extLst>
                         <a:ext uri="smNativeData">
-                          <sm:smNativeData xmlns:sm="smNativeData" val="SMDATA_14_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"/>
+                          <sm:smNativeData xmlns:sm="smNativeData" val="SMDATA_14_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"/>
                         </a:ext>
                       </a:extLst>
                     </pic:cNvPicPr>
@@ -571,6 +594,11 @@
         </w:rPr>
         <w:t>docker exec</w:t>
       </w:r>
+      <w:r>
+        <w:rPr>
+          <w:b/>
+        </w:rPr>
+      </w:r>
     </w:p>
     <w:p>
       <w:pPr>
@@ -625,6 +653,7 @@
           <w:b/>
         </w:rPr>
       </w:pPr>
+      <w:r/>
       <w:r>
         <w:rPr>
           <w:noProof/>
@@ -633,17 +662,17 @@
           <wp:inline distT="0" distB="0" distL="0" distR="0">
             <wp:extent cx="5966460" cy="868680"/>
             <wp:effectExtent l="0" t="0" r="0" b="0"/>
-            <wp:docPr id="6" name=""/>
+            <wp:docPr id="6" name="Picture6"/>
             <wp:cNvGraphicFramePr/>
             <a:graphic xmlns:a="http://schemas.openxmlformats.org/drawingml/2006/main">
               <a:graphicData uri="http://schemas.openxmlformats.org/drawingml/2006/picture">
                 <pic:pic xmlns:pic="http://schemas.openxmlformats.org/drawingml/2006/picture">
                   <pic:nvPicPr>
-                    <pic:cNvPr id="6" name=""/>
+                    <pic:cNvPr id="6" name="Picture6"/>
                     <pic:cNvPicPr>
                       <a:extLst>
                         <a:ext uri="smNativeData">
-                          <sm:smNativeData xmlns:sm="smNativeData" val="SMDATA_14_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"/>
+                          <sm:smNativeData xmlns:sm="smNativeData" val="SMDATA_14_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"/>
                         </a:ext>
                       </a:extLst>
                     </pic:cNvPicPr>
@@ -688,6 +717,11 @@
         </w:rPr>
         <w:t>docker stop</w:t>
       </w:r>
+      <w:r>
+        <w:rPr>
+          <w:b/>
+        </w:rPr>
+      </w:r>
     </w:p>
     <w:p>
       <w:pPr>
@@ -742,6 +776,7 @@
           <w:b/>
         </w:rPr>
       </w:pPr>
+      <w:r/>
       <w:r>
         <w:rPr>
           <w:noProof/>
@@ -750,17 +785,17 @@
           <wp:inline distT="0" distB="0" distL="0" distR="0">
             <wp:extent cx="5966460" cy="1287780"/>
             <wp:effectExtent l="0" t="0" r="0" b="0"/>
-            <wp:docPr id="7" name=""/>
+            <wp:docPr id="7" name="Picture7"/>
             <wp:cNvGraphicFramePr/>
             <a:graphic xmlns:a="http://schemas.openxmlformats.org/drawingml/2006/main">
               <a:graphicData uri="http://schemas.openxmlformats.org/drawingml/2006/picture">
                 <pic:pic xmlns:pic="http://schemas.openxmlformats.org/drawingml/2006/picture">
                   <pic:nvPicPr>
-                    <pic:cNvPr id="7" name=""/>
+                    <pic:cNvPr id="7" name="Picture7"/>
                     <pic:cNvPicPr>
                       <a:extLst>
                         <a:ext uri="smNativeData">
-                          <sm:smNativeData xmlns:sm="smNativeData" val="SMDATA_14_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"/>
+                          <sm:smNativeData xmlns:sm="smNativeData" val="SMDATA_14_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"/>
                         </a:ext>
                       </a:extLst>
                     </pic:cNvPicPr>
@@ -805,6 +840,11 @@
         </w:rPr>
         <w:t>docker kill</w:t>
       </w:r>
+      <w:r>
+        <w:rPr>
+          <w:b/>
+        </w:rPr>
+      </w:r>
     </w:p>
     <w:p>
       <w:pPr>
@@ -859,6 +899,7 @@
           <w:b/>
         </w:rPr>
       </w:pPr>
+      <w:r/>
       <w:r>
         <w:rPr>
           <w:noProof/>
@@ -867,17 +908,17 @@
           <wp:inline distT="0" distB="0" distL="0" distR="0">
             <wp:extent cx="5486400" cy="1028700"/>
             <wp:effectExtent l="0" t="0" r="0" b="0"/>
-            <wp:docPr id="8" name=""/>
+            <wp:docPr id="8" name="Picture8"/>
             <wp:cNvGraphicFramePr/>
             <a:graphic xmlns:a="http://schemas.openxmlformats.org/drawingml/2006/main">
               <a:graphicData uri="http://schemas.openxmlformats.org/drawingml/2006/picture">
                 <pic:pic xmlns:pic="http://schemas.openxmlformats.org/drawingml/2006/picture">
                   <pic:nvPicPr>
-                    <pic:cNvPr id="8" name=""/>
+                    <pic:cNvPr id="8" name="Picture8"/>
                     <pic:cNvPicPr>
                       <a:extLst>
                         <a:ext uri="smNativeData">
-                          <sm:smNativeData xmlns:sm="smNativeData" val="SMDATA_14_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"/>
+                          <sm:smNativeData xmlns:sm="smNativeData" val="SMDATA_14_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"/>
                         </a:ext>
                       </a:extLst>
                     </pic:cNvPicPr>
@@ -922,6 +963,11 @@
         </w:rPr>
         <w:t>docker commit</w:t>
       </w:r>
+      <w:r>
+        <w:rPr>
+          <w:b/>
+        </w:rPr>
+      </w:r>
     </w:p>
     <w:p>
       <w:pPr>
@@ -981,17 +1027,17 @@
           <wp:inline distT="0" distB="0" distL="0" distR="0">
             <wp:extent cx="5966460" cy="1097280"/>
             <wp:effectExtent l="0" t="0" r="0" b="0"/>
-            <wp:docPr id="9" name=""/>
+            <wp:docPr id="9" name="Picture9"/>
             <wp:cNvGraphicFramePr/>
             <a:graphic xmlns:a="http://schemas.openxmlformats.org/drawingml/2006/main">
               <a:graphicData uri="http://schemas.openxmlformats.org/drawingml/2006/picture">
                 <pic:pic xmlns:pic="http://schemas.openxmlformats.org/drawingml/2006/picture">
                   <pic:nvPicPr>
-                    <pic:cNvPr id="9" name=""/>
+                    <pic:cNvPr id="9" name="Picture9"/>
                     <pic:cNvPicPr>
                       <a:extLst>
                         <a:ext uri="smNativeData">
-                          <sm:smNativeData xmlns:sm="smNativeData" val="SMDATA_14_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"/>
+                          <sm:smNativeData xmlns:sm="smNativeData" val="SMDATA_14_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"/>
                         </a:ext>
                       </a:extLst>
                     </pic:cNvPicPr>
@@ -1075,6 +1121,11 @@
         </w:rPr>
         <w:t>docker login</w:t>
       </w:r>
+      <w:r>
+        <w:rPr>
+          <w:b/>
+        </w:rPr>
+      </w:r>
     </w:p>
     <w:p>
       <w:pPr>
@@ -1099,6 +1150,11 @@
           <w:b/>
         </w:rPr>
         <w:t>docker login</w:t>
+      </w:r>
+      <w:r>
+        <w:rPr>
+          <w:b/>
+        </w:rPr>
       </w:r>
     </w:p>
     <w:p>
@@ -1129,17 +1185,17 @@
           <wp:inline distT="0" distB="0" distL="0" distR="0">
             <wp:extent cx="5494020" cy="1363980"/>
             <wp:effectExtent l="0" t="0" r="0" b="0"/>
-            <wp:docPr id="10" name=""/>
+            <wp:docPr id="10" name="Picture10"/>
             <wp:cNvGraphicFramePr/>
             <a:graphic xmlns:a="http://schemas.openxmlformats.org/drawingml/2006/main">
               <a:graphicData uri="http://schemas.openxmlformats.org/drawingml/2006/picture">
                 <pic:pic xmlns:pic="http://schemas.openxmlformats.org/drawingml/2006/picture">
                   <pic:nvPicPr>
-                    <pic:cNvPr id="10" name=""/>
+                    <pic:cNvPr id="10" name="Picture10"/>
                     <pic:cNvPicPr>
                       <a:extLst>
                         <a:ext uri="smNativeData">
-                          <sm:smNativeData xmlns:sm="smNativeData" val="SMDATA_14_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"/>
+                          <sm:smNativeData xmlns:sm="smNativeData" val="SMDATA_14_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"/>
                         </a:ext>
                       </a:extLst>
                     </pic:cNvPicPr>
@@ -1223,6 +1279,11 @@
         </w:rPr>
         <w:t xml:space="preserve"> docker push</w:t>
       </w:r>
+      <w:r>
+        <w:rPr>
+          <w:b/>
+        </w:rPr>
+      </w:r>
     </w:p>
     <w:p>
       <w:pPr>
@@ -1277,6 +1338,7 @@
           <w:b/>
         </w:rPr>
       </w:pPr>
+      <w:r/>
       <w:r>
         <w:rPr>
           <w:noProof/>
@@ -1285,17 +1347,17 @@
           <wp:inline distT="0" distB="0" distL="0" distR="0">
             <wp:extent cx="5966460" cy="1844040"/>
             <wp:effectExtent l="0" t="0" r="0" b="0"/>
-            <wp:docPr id="11" name=""/>
+            <wp:docPr id="11" name="Picture11"/>
             <wp:cNvGraphicFramePr/>
             <a:graphic xmlns:a="http://schemas.openxmlformats.org/drawingml/2006/main">
               <a:graphicData uri="http://schemas.openxmlformats.org/drawingml/2006/picture">
                 <pic:pic xmlns:pic="http://schemas.openxmlformats.org/drawingml/2006/picture">
                   <pic:nvPicPr>
-                    <pic:cNvPr id="11" name=""/>
+                    <pic:cNvPr id="11" name="Picture11"/>
                     <pic:cNvPicPr>
                       <a:extLst>
                         <a:ext uri="smNativeData">
-                          <sm:smNativeData xmlns:sm="smNativeData" val="SMDATA_14_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"/>
+                          <sm:smNativeData xmlns:sm="smNativeData" val="SMDATA_14_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"/>
                         </a:ext>
                       </a:extLst>
                     </pic:cNvPicPr>
@@ -1340,6 +1402,11 @@
         </w:rPr>
         <w:t>docker images</w:t>
       </w:r>
+      <w:r>
+        <w:rPr>
+          <w:b/>
+        </w:rPr>
+      </w:r>
     </w:p>
     <w:p>
       <w:pPr>
@@ -1372,6 +1439,7 @@
           <w:b/>
         </w:rPr>
       </w:pPr>
+      <w:r/>
       <w:r>
         <w:rPr>
           <w:noProof/>
@@ -1380,17 +1448,17 @@
           <wp:inline distT="0" distB="0" distL="0" distR="0">
             <wp:extent cx="5974080" cy="1203960"/>
             <wp:effectExtent l="0" t="0" r="0" b="0"/>
-            <wp:docPr id="12" name=""/>
+            <wp:docPr id="12" name="Picture12"/>
             <wp:cNvGraphicFramePr/>
             <a:graphic xmlns:a="http://schemas.openxmlformats.org/drawingml/2006/main">
               <a:graphicData uri="http://schemas.openxmlformats.org/drawingml/2006/picture">
                 <pic:pic xmlns:pic="http://schemas.openxmlformats.org/drawingml/2006/picture">
                   <pic:nvPicPr>
-                    <pic:cNvPr id="12" name=""/>
+                    <pic:cNvPr id="12" name="Picture12"/>
                     <pic:cNvPicPr>
                       <a:extLst>
                         <a:ext uri="smNativeData">
-                          <sm:smNativeData xmlns:sm="smNativeData" val="SMDATA_14_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"/>
+                          <sm:smNativeData xmlns:sm="smNativeData" val="SMDATA_14_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"/>
                         </a:ext>
                       </a:extLst>
                     </pic:cNvPicPr>
@@ -1435,6 +1503,11 @@
         </w:rPr>
         <w:t>docker rm</w:t>
       </w:r>
+      <w:r>
+        <w:rPr>
+          <w:b/>
+        </w:rPr>
+      </w:r>
     </w:p>
     <w:p>
       <w:pPr>
@@ -1489,6 +1562,7 @@
           <w:b/>
         </w:rPr>
       </w:pPr>
+      <w:r/>
       <w:r>
         <w:rPr>
           <w:noProof/>
@@ -1497,17 +1571,17 @@
           <wp:inline distT="0" distB="0" distL="0" distR="0">
             <wp:extent cx="5974080" cy="1097280"/>
             <wp:effectExtent l="0" t="0" r="0" b="0"/>
-            <wp:docPr id="13" name=""/>
+            <wp:docPr id="13" name="Picture13"/>
             <wp:cNvGraphicFramePr/>
             <a:graphic xmlns:a="http://schemas.openxmlformats.org/drawingml/2006/main">
               <a:graphicData uri="http://schemas.openxmlformats.org/drawingml/2006/picture">
                 <pic:pic xmlns:pic="http://schemas.openxmlformats.org/drawingml/2006/picture">
                   <pic:nvPicPr>
-                    <pic:cNvPr id="13" name=""/>
+                    <pic:cNvPr id="13" name="Picture13"/>
                     <pic:cNvPicPr>
                       <a:extLst>
                         <a:ext uri="smNativeData">
-                          <sm:smNativeData xmlns:sm="smNativeData" val="SMDATA_14_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"/>
+                          <sm:smNativeData xmlns:sm="smNativeData" val="SMDATA_14_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"/>
                         </a:ext>
                       </a:extLst>
                     </pic:cNvPicPr>
@@ -1552,6 +1626,11 @@
         </w:rPr>
         <w:t>docker rmi</w:t>
       </w:r>
+      <w:r>
+        <w:rPr>
+          <w:b/>
+        </w:rPr>
+      </w:r>
     </w:p>
     <w:p>
       <w:pPr>
@@ -1606,6 +1685,7 @@
           <w:b/>
         </w:rPr>
       </w:pPr>
+      <w:r/>
       <w:r>
         <w:rPr>
           <w:noProof/>
@@ -1614,17 +1694,17 @@
           <wp:inline distT="0" distB="0" distL="0" distR="0">
             <wp:extent cx="5966460" cy="1348740"/>
             <wp:effectExtent l="0" t="0" r="0" b="0"/>
-            <wp:docPr id="14" name=""/>
+            <wp:docPr id="14" name="Picture14"/>
             <wp:cNvGraphicFramePr/>
             <a:graphic xmlns:a="http://schemas.openxmlformats.org/drawingml/2006/main">
               <a:graphicData uri="http://schemas.openxmlformats.org/drawingml/2006/picture">
                 <pic:pic xmlns:pic="http://schemas.openxmlformats.org/drawingml/2006/picture">
                   <pic:nvPicPr>
-                    <pic:cNvPr id="14" name=""/>
+                    <pic:cNvPr id="14" name="Picture14"/>
                     <pic:cNvPicPr>
                       <a:extLst>
                         <a:ext uri="smNativeData">
-                          <sm:smNativeData xmlns:sm="smNativeData" val="SMDATA_14_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"/>
+                          <sm:smNativeData xmlns:sm="smNativeData" val="SMDATA_14_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"/>
                         </a:ext>
                       </a:extLst>
                     </pic:cNvPicPr>
@@ -1669,6 +1749,11 @@
         </w:rPr>
         <w:t>docker build</w:t>
       </w:r>
+      <w:r>
+        <w:rPr>
+          <w:b/>
+        </w:rPr>
+      </w:r>
     </w:p>
     <w:p>
       <w:pPr>
@@ -1728,17 +1813,17 @@
           <wp:inline distT="0" distB="0" distL="0" distR="0">
             <wp:extent cx="5486400" cy="1813560"/>
             <wp:effectExtent l="0" t="0" r="0" b="0"/>
-            <wp:docPr id="15" name=""/>
+            <wp:docPr id="15" name="Picture15"/>
             <wp:cNvGraphicFramePr/>
             <a:graphic xmlns:a="http://schemas.openxmlformats.org/drawingml/2006/main">
               <a:graphicData uri="http://schemas.openxmlformats.org/drawingml/2006/picture">
                 <pic:pic xmlns:pic="http://schemas.openxmlformats.org/drawingml/2006/picture">
                   <pic:nvPicPr>
-                    <pic:cNvPr id="15" name=""/>
+                    <pic:cNvPr id="15" name="Picture15"/>
                     <pic:cNvPicPr>
                       <a:extLst>
                         <a:ext uri="smNativeData">
-                          <sm:smNativeData xmlns:sm="smNativeData" val="SMDATA_14_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"/>
+                          <sm:smNativeData xmlns:sm="smNativeData" val="SMDATA_14_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"/>
                         </a:ext>
                       </a:extLst>
                     </pic:cNvPicPr>
@@ -1769,6 +1854,3265 @@
         </w:drawing>
       </w:r>
       <w:r/>
+    </w:p>
+    <w:p>
+      <w:pPr>
+        <w:tabs defTabSz="708"/>
+        <w:pBdr>
+          <w:top w:val="nil" w:sz="0" w:space="0" w:color="000000" tmln="20, 20, 20, 0, 0"/>
+          <w:left w:val="nil" w:sz="0" w:space="0" w:color="000000" tmln="20, 20, 20, 0, 0"/>
+          <w:bottom w:val="nil" w:sz="0" w:space="0" w:color="000000" tmln="20, 20, 20, 0, 0"/>
+          <w:right w:val="nil" w:sz="0" w:space="0" w:color="000000" tmln="20, 20, 20, 0, 0"/>
+          <w:between w:val="nil" w:sz="0" w:space="0" w:color="000000" tmln="20, 20, 20, 0, 0"/>
+        </w:pBdr>
+        <w:shd w:val="none"/>
+      </w:pPr>
+      <w:r/>
+    </w:p>
+    <w:p>
+      <w:pPr>
+        <w:tabs defTabSz="708"/>
+        <w:pBdr>
+          <w:top w:val="nil" w:sz="0" w:space="0" w:color="000000" tmln="20, 20, 20, 0, 0"/>
+          <w:left w:val="nil" w:sz="0" w:space="0" w:color="000000" tmln="20, 20, 20, 0, 0"/>
+          <w:bottom w:val="nil" w:sz="0" w:space="0" w:color="000000" tmln="20, 20, 20, 0, 0"/>
+          <w:right w:val="nil" w:sz="0" w:space="0" w:color="000000" tmln="20, 20, 20, 0, 0"/>
+          <w:between w:val="nil" w:sz="0" w:space="0" w:color="000000" tmln="20, 20, 20, 0, 0"/>
+        </w:pBdr>
+        <w:shd w:val="none"/>
+      </w:pPr>
+      <w:r>
+        <w:rPr>
+          <w:b/>
+          <w:bCs/>
+        </w:rPr>
+        <w:t>16</w:t>
+      </w:r>
+      <w:r>
+        <w:t>.</w:t>
+      </w:r>
+      <w:r>
+        <w:rPr>
+          <w:lang w:val="en-gb" w:eastAsia="zh-cn" w:bidi="ar-sa"/>
+        </w:rPr>
+        <w:t xml:space="preserve"> Let’s say you need to pull the docker image from </w:t>
+      </w:r>
+      <w:hyperlink r:id="rId22" w:history="1">
+        <w:r>
+          <w:rPr>
+            <w:rStyle w:val="char1"/>
+            <w:lang w:val="en-gb" w:eastAsia="zh-cn" w:bidi="ar-sa"/>
+          </w:rPr>
+          <w:t>dockerhub</w:t>
+        </w:r>
+      </w:hyperlink>
+      <w:r>
+        <w:t xml:space="preserve"> (docker repository). The following example of pulling the Apache HTTP server image.</w:t>
+      </w:r>
+    </w:p>
+    <w:p>
+      <w:pPr>
+        <w:tabs defTabSz="708"/>
+        <w:pBdr>
+          <w:top w:val="nil" w:sz="0" w:space="0" w:color="000000" tmln="20, 20, 20, 0, 0"/>
+          <w:left w:val="nil" w:sz="0" w:space="0" w:color="000000" tmln="20, 20, 20, 0, 0"/>
+          <w:bottom w:val="nil" w:sz="0" w:space="0" w:color="000000" tmln="20, 20, 20, 0, 0"/>
+          <w:right w:val="nil" w:sz="0" w:space="0" w:color="000000" tmln="20, 20, 20, 0, 0"/>
+          <w:between w:val="nil" w:sz="0" w:space="0" w:color="000000" tmln="20, 20, 20, 0, 0"/>
+        </w:pBdr>
+        <w:shd w:val="none"/>
+        <w:rPr>
+          <w:rFonts w:ascii="Courier New" w:hAnsi="Courier New"/>
+          <w:lang w:val="en-gb" w:eastAsia="zh-cn" w:bidi="ar-sa"/>
+        </w:rPr>
+      </w:pPr>
+      <w:r>
+        <w:rPr>
+          <w:rFonts w:ascii="Courier New" w:hAnsi="Courier New"/>
+          <w:lang w:val="en-gb" w:eastAsia="zh-cn" w:bidi="ar-sa"/>
+        </w:rPr>
+        <w:t>docker pull httpd</w:t>
+      </w:r>
+    </w:p>
+    <w:p>
+      <w:pPr>
+        <w:tabs defTabSz="708"/>
+        <w:pBdr>
+          <w:top w:val="nil" w:sz="0" w:space="0" w:color="000000" tmln="20, 20, 20, 0, 0"/>
+          <w:left w:val="nil" w:sz="0" w:space="0" w:color="000000" tmln="20, 20, 20, 0, 0"/>
+          <w:bottom w:val="nil" w:sz="0" w:space="0" w:color="000000" tmln="20, 20, 20, 0, 0"/>
+          <w:right w:val="nil" w:sz="0" w:space="0" w:color="000000" tmln="20, 20, 20, 0, 0"/>
+          <w:between w:val="nil" w:sz="0" w:space="0" w:color="000000" tmln="20, 20, 20, 0, 0"/>
+        </w:pBdr>
+        <w:shd w:val="none"/>
+        <w:rPr>
+          <w:rFonts w:ascii="Courier New" w:hAnsi="Courier New"/>
+          <w:lang w:val="en-gb" w:eastAsia="zh-cn" w:bidi="ar-sa"/>
+        </w:rPr>
+      </w:pPr>
+      <w:r>
+        <w:rPr>
+          <w:rFonts w:ascii="Courier New" w:hAnsi="Courier New"/>
+          <w:lang w:val="en-gb" w:eastAsia="zh-cn" w:bidi="ar-sa"/>
+        </w:rPr>
+      </w:r>
+    </w:p>
+    <w:p>
+      <w:pPr>
+        <w:tabs defTabSz="708"/>
+        <w:pBdr>
+          <w:top w:val="nil" w:sz="0" w:space="0" w:color="000000" tmln="20, 20, 20, 0, 0"/>
+          <w:left w:val="nil" w:sz="0" w:space="0" w:color="000000" tmln="20, 20, 20, 0, 0"/>
+          <w:bottom w:val="nil" w:sz="0" w:space="0" w:color="000000" tmln="20, 20, 20, 0, 0"/>
+          <w:right w:val="nil" w:sz="0" w:space="0" w:color="000000" tmln="20, 20, 20, 0, 0"/>
+          <w:between w:val="nil" w:sz="0" w:space="0" w:color="000000" tmln="20, 20, 20, 0, 0"/>
+        </w:pBdr>
+        <w:shd w:val="none"/>
+        <w:rPr>
+          <w:lang w:val="en-gb" w:eastAsia="zh-cn" w:bidi="ar-sa"/>
+        </w:rPr>
+      </w:pPr>
+      <w:r>
+        <w:rPr>
+          <w:rFonts w:ascii="Courier New" w:hAnsi="Courier New"/>
+          <w:b/>
+          <w:bCs/>
+          <w:lang w:val="en-gb" w:eastAsia="zh-cn" w:bidi="ar-sa"/>
+        </w:rPr>
+        <w:t>17</w:t>
+      </w:r>
+      <w:r>
+        <w:rPr>
+          <w:rFonts w:ascii="Courier New" w:hAnsi="Courier New"/>
+          <w:lang w:val="en-gb" w:eastAsia="zh-cn" w:bidi="ar-sa"/>
+        </w:rPr>
+        <w:t xml:space="preserve">. </w:t>
+      </w:r>
+      <w:r>
+        <w:rPr>
+          <w:lang w:val="en-gb" w:eastAsia="zh-cn" w:bidi="ar-sa"/>
+        </w:rPr>
+        <w:t>List all the docker images pulled on the system with image details such as TAG/IMAGE ID/SIZE etc.</w:t>
+      </w:r>
+    </w:p>
+    <w:p>
+      <w:pPr>
+        <w:tabs defTabSz="708"/>
+        <w:pBdr>
+          <w:top w:val="nil" w:sz="0" w:space="0" w:color="000000" tmln="20, 20, 20, 0, 0"/>
+          <w:left w:val="nil" w:sz="0" w:space="0" w:color="000000" tmln="20, 20, 20, 0, 0"/>
+          <w:bottom w:val="nil" w:sz="0" w:space="0" w:color="000000" tmln="20, 20, 20, 0, 0"/>
+          <w:right w:val="nil" w:sz="0" w:space="0" w:color="000000" tmln="20, 20, 20, 0, 0"/>
+          <w:between w:val="nil" w:sz="0" w:space="0" w:color="000000" tmln="20, 20, 20, 0, 0"/>
+        </w:pBdr>
+        <w:shd w:val="none"/>
+        <w:rPr>
+          <w:rFonts w:ascii="Courier New" w:hAnsi="Courier New"/>
+          <w:lang w:val="en-gb" w:eastAsia="zh-cn" w:bidi="ar-sa"/>
+        </w:rPr>
+      </w:pPr>
+      <w:r>
+        <w:rPr>
+          <w:rFonts w:ascii="Courier New" w:hAnsi="Courier New"/>
+          <w:lang w:val="en-gb" w:eastAsia="zh-cn" w:bidi="ar-sa"/>
+        </w:rPr>
+        <w:t>docker images</w:t>
+      </w:r>
+    </w:p>
+    <w:p>
+      <w:pPr>
+        <w:tabs defTabSz="708"/>
+        <w:pBdr>
+          <w:top w:val="nil" w:sz="0" w:space="0" w:color="000000" tmln="20, 20, 20, 0, 0"/>
+          <w:left w:val="nil" w:sz="0" w:space="0" w:color="000000" tmln="20, 20, 20, 0, 0"/>
+          <w:bottom w:val="nil" w:sz="0" w:space="0" w:color="000000" tmln="20, 20, 20, 0, 0"/>
+          <w:right w:val="nil" w:sz="0" w:space="0" w:color="000000" tmln="20, 20, 20, 0, 0"/>
+          <w:between w:val="nil" w:sz="0" w:space="0" w:color="000000" tmln="20, 20, 20, 0, 0"/>
+        </w:pBdr>
+        <w:shd w:val="none"/>
+        <w:rPr>
+          <w:lang w:val="en-gb" w:eastAsia="zh-cn" w:bidi="ar-sa"/>
+        </w:rPr>
+      </w:pPr>
+      <w:r>
+        <w:rPr>
+          <w:lang w:val="en-gb" w:eastAsia="zh-cn" w:bidi="ar-sa"/>
+        </w:rPr>
+      </w:r>
+    </w:p>
+    <w:p>
+      <w:pPr>
+        <w:tabs defTabSz="708"/>
+        <w:pBdr>
+          <w:top w:val="nil" w:sz="0" w:space="0" w:color="000000" tmln="20, 20, 20, 0, 0"/>
+          <w:left w:val="nil" w:sz="0" w:space="0" w:color="000000" tmln="20, 20, 20, 0, 0"/>
+          <w:bottom w:val="nil" w:sz="0" w:space="0" w:color="000000" tmln="20, 20, 20, 0, 0"/>
+          <w:right w:val="nil" w:sz="0" w:space="0" w:color="000000" tmln="20, 20, 20, 0, 0"/>
+          <w:between w:val="nil" w:sz="0" w:space="0" w:color="000000" tmln="20, 20, 20, 0, 0"/>
+        </w:pBdr>
+        <w:shd w:val="none"/>
+        <w:rPr>
+          <w:lang w:val="en-gb" w:eastAsia="zh-cn" w:bidi="ar-sa"/>
+        </w:rPr>
+      </w:pPr>
+      <w:r>
+        <w:rPr>
+          <w:b/>
+          <w:bCs/>
+          <w:lang w:val="en-gb" w:eastAsia="zh-cn" w:bidi="ar-sa"/>
+        </w:rPr>
+        <w:t>18</w:t>
+      </w:r>
+      <w:r>
+        <w:rPr>
+          <w:lang w:val="en-gb" w:eastAsia="zh-cn" w:bidi="ar-sa"/>
+        </w:rPr>
+        <w:t>. Run the docker image mentioned in the command. This command will create a docker container in which the Apache HTTP server will run.</w:t>
+      </w:r>
+    </w:p>
+    <w:p>
+      <w:pPr>
+        <w:tabs defTabSz="708"/>
+        <w:pBdr>
+          <w:top w:val="nil" w:sz="0" w:space="0" w:color="000000" tmln="20, 20, 20, 0, 0"/>
+          <w:left w:val="nil" w:sz="0" w:space="0" w:color="000000" tmln="20, 20, 20, 0, 0"/>
+          <w:bottom w:val="nil" w:sz="0" w:space="0" w:color="000000" tmln="20, 20, 20, 0, 0"/>
+          <w:right w:val="nil" w:sz="0" w:space="0" w:color="000000" tmln="20, 20, 20, 0, 0"/>
+          <w:between w:val="nil" w:sz="0" w:space="0" w:color="000000" tmln="20, 20, 20, 0, 0"/>
+        </w:pBdr>
+        <w:shd w:val="none"/>
+        <w:rPr>
+          <w:rFonts w:ascii="Courier New" w:hAnsi="Courier New"/>
+          <w:lang w:val="en-gb" w:eastAsia="zh-cn" w:bidi="ar-sa"/>
+        </w:rPr>
+      </w:pPr>
+      <w:r>
+        <w:rPr>
+          <w:rFonts w:ascii="Courier New" w:hAnsi="Courier New"/>
+          <w:lang w:val="en-gb" w:eastAsia="zh-cn" w:bidi="ar-sa"/>
+        </w:rPr>
+        <w:t>docker run -it -d httpd</w:t>
+      </w:r>
+    </w:p>
+    <w:p>
+      <w:pPr>
+        <w:tabs defTabSz="708"/>
+        <w:pBdr>
+          <w:top w:val="nil" w:sz="0" w:space="0" w:color="000000" tmln="20, 20, 20, 0, 0"/>
+          <w:left w:val="nil" w:sz="0" w:space="0" w:color="000000" tmln="20, 20, 20, 0, 0"/>
+          <w:bottom w:val="nil" w:sz="0" w:space="0" w:color="000000" tmln="20, 20, 20, 0, 0"/>
+          <w:right w:val="nil" w:sz="0" w:space="0" w:color="000000" tmln="20, 20, 20, 0, 0"/>
+          <w:between w:val="nil" w:sz="0" w:space="0" w:color="000000" tmln="20, 20, 20, 0, 0"/>
+        </w:pBdr>
+        <w:shd w:val="none"/>
+        <w:rPr>
+          <w:lang w:val="en-gb" w:eastAsia="zh-cn" w:bidi="ar-sa"/>
+        </w:rPr>
+      </w:pPr>
+      <w:r>
+        <w:rPr>
+          <w:lang w:val="en-gb" w:eastAsia="zh-cn" w:bidi="ar-sa"/>
+        </w:rPr>
+      </w:r>
+    </w:p>
+    <w:p>
+      <w:pPr>
+        <w:tabs defTabSz="708"/>
+        <w:pBdr>
+          <w:top w:val="nil" w:sz="0" w:space="0" w:color="000000" tmln="20, 20, 20, 0, 0"/>
+          <w:left w:val="nil" w:sz="0" w:space="0" w:color="000000" tmln="20, 20, 20, 0, 0"/>
+          <w:bottom w:val="nil" w:sz="0" w:space="0" w:color="000000" tmln="20, 20, 20, 0, 0"/>
+          <w:right w:val="nil" w:sz="0" w:space="0" w:color="000000" tmln="20, 20, 20, 0, 0"/>
+          <w:between w:val="nil" w:sz="0" w:space="0" w:color="000000" tmln="20, 20, 20, 0, 0"/>
+        </w:pBdr>
+        <w:shd w:val="none"/>
+        <w:rPr>
+          <w:lang w:val="en-gb" w:eastAsia="zh-cn" w:bidi="ar-sa"/>
+        </w:rPr>
+      </w:pPr>
+      <w:r>
+        <w:rPr>
+          <w:b/>
+          <w:bCs/>
+          <w:lang w:val="en-gb" w:eastAsia="zh-cn" w:bidi="ar-sa"/>
+        </w:rPr>
+        <w:t xml:space="preserve">19. </w:t>
+      </w:r>
+      <w:r>
+        <w:rPr>
+          <w:lang w:val="en-gb" w:eastAsia="zh-cn" w:bidi="ar-sa"/>
+        </w:rPr>
+        <w:t>lists all the docker containers are running with container details.</w:t>
+      </w:r>
+    </w:p>
+    <w:p>
+      <w:pPr>
+        <w:tabs defTabSz="708"/>
+        <w:pBdr>
+          <w:top w:val="nil" w:sz="0" w:space="0" w:color="000000" tmln="20, 20, 20, 0, 0"/>
+          <w:left w:val="nil" w:sz="0" w:space="0" w:color="000000" tmln="20, 20, 20, 0, 0"/>
+          <w:bottom w:val="nil" w:sz="0" w:space="0" w:color="000000" tmln="20, 20, 20, 0, 0"/>
+          <w:right w:val="nil" w:sz="0" w:space="0" w:color="000000" tmln="20, 20, 20, 0, 0"/>
+          <w:between w:val="nil" w:sz="0" w:space="0" w:color="000000" tmln="20, 20, 20, 0, 0"/>
+        </w:pBdr>
+        <w:shd w:val="none"/>
+        <w:rPr>
+          <w:rFonts w:ascii="Courier New" w:hAnsi="Courier New"/>
+          <w:lang w:val="en-gb" w:eastAsia="zh-cn" w:bidi="ar-sa"/>
+        </w:rPr>
+      </w:pPr>
+      <w:r>
+        <w:rPr>
+          <w:rFonts w:ascii="Courier New" w:hAnsi="Courier New"/>
+          <w:lang w:val="en-gb" w:eastAsia="zh-cn" w:bidi="ar-sa"/>
+        </w:rPr>
+        <w:t>docker ps</w:t>
+      </w:r>
+    </w:p>
+    <w:p>
+      <w:pPr>
+        <w:tabs defTabSz="708"/>
+        <w:pBdr>
+          <w:top w:val="nil" w:sz="0" w:space="0" w:color="000000" tmln="20, 20, 20, 0, 0"/>
+          <w:left w:val="nil" w:sz="0" w:space="0" w:color="000000" tmln="20, 20, 20, 0, 0"/>
+          <w:bottom w:val="nil" w:sz="0" w:space="0" w:color="000000" tmln="20, 20, 20, 0, 0"/>
+          <w:right w:val="nil" w:sz="0" w:space="0" w:color="000000" tmln="20, 20, 20, 0, 0"/>
+          <w:between w:val="nil" w:sz="0" w:space="0" w:color="000000" tmln="20, 20, 20, 0, 0"/>
+        </w:pBdr>
+        <w:shd w:val="none"/>
+        <w:rPr>
+          <w:lang w:val="en-gb" w:eastAsia="zh-cn" w:bidi="ar-sa"/>
+        </w:rPr>
+      </w:pPr>
+      <w:r>
+        <w:rPr>
+          <w:lang w:val="en-gb" w:eastAsia="zh-cn" w:bidi="ar-sa"/>
+        </w:rPr>
+      </w:r>
+    </w:p>
+    <w:p>
+      <w:pPr>
+        <w:tabs defTabSz="708"/>
+        <w:pBdr>
+          <w:top w:val="nil" w:sz="0" w:space="0" w:color="000000" tmln="20, 20, 20, 0, 0"/>
+          <w:left w:val="nil" w:sz="0" w:space="0" w:color="000000" tmln="20, 20, 20, 0, 0"/>
+          <w:bottom w:val="nil" w:sz="0" w:space="0" w:color="000000" tmln="20, 20, 20, 0, 0"/>
+          <w:right w:val="nil" w:sz="0" w:space="0" w:color="000000" tmln="20, 20, 20, 0, 0"/>
+          <w:between w:val="nil" w:sz="0" w:space="0" w:color="000000" tmln="20, 20, 20, 0, 0"/>
+        </w:pBdr>
+        <w:shd w:val="none"/>
+        <w:rPr>
+          <w:lang w:val="en-gb" w:eastAsia="zh-cn" w:bidi="ar-sa"/>
+        </w:rPr>
+      </w:pPr>
+      <w:r>
+        <w:rPr>
+          <w:b/>
+          <w:bCs/>
+          <w:lang w:val="en-gb" w:eastAsia="zh-cn" w:bidi="ar-sa"/>
+        </w:rPr>
+        <w:t xml:space="preserve">20. </w:t>
+      </w:r>
+      <w:r>
+        <w:rPr>
+          <w:lang w:val="en-gb" w:eastAsia="zh-cn" w:bidi="ar-sa"/>
+        </w:rPr>
+        <w:t>List all the docker containers running/exited/stopped with container details.</w:t>
+      </w:r>
+    </w:p>
+    <w:p>
+      <w:pPr>
+        <w:tabs defTabSz="708"/>
+        <w:pBdr>
+          <w:top w:val="nil" w:sz="0" w:space="0" w:color="000000" tmln="20, 20, 20, 0, 0"/>
+          <w:left w:val="nil" w:sz="0" w:space="0" w:color="000000" tmln="20, 20, 20, 0, 0"/>
+          <w:bottom w:val="nil" w:sz="0" w:space="0" w:color="000000" tmln="20, 20, 20, 0, 0"/>
+          <w:right w:val="nil" w:sz="0" w:space="0" w:color="000000" tmln="20, 20, 20, 0, 0"/>
+          <w:between w:val="nil" w:sz="0" w:space="0" w:color="000000" tmln="20, 20, 20, 0, 0"/>
+        </w:pBdr>
+        <w:shd w:val="none"/>
+        <w:rPr>
+          <w:rFonts w:ascii="Courier New" w:hAnsi="Courier New"/>
+          <w:lang w:val="en-gb" w:eastAsia="zh-cn" w:bidi="ar-sa"/>
+        </w:rPr>
+      </w:pPr>
+      <w:r>
+        <w:rPr>
+          <w:rFonts w:ascii="Courier New" w:hAnsi="Courier New"/>
+          <w:lang w:val="en-gb" w:eastAsia="zh-cn" w:bidi="ar-sa"/>
+        </w:rPr>
+        <w:t>docker ps -a</w:t>
+      </w:r>
+    </w:p>
+    <w:p>
+      <w:pPr>
+        <w:tabs defTabSz="708"/>
+        <w:pBdr>
+          <w:top w:val="nil" w:sz="0" w:space="0" w:color="000000" tmln="20, 20, 20, 0, 0"/>
+          <w:left w:val="nil" w:sz="0" w:space="0" w:color="000000" tmln="20, 20, 20, 0, 0"/>
+          <w:bottom w:val="nil" w:sz="0" w:space="0" w:color="000000" tmln="20, 20, 20, 0, 0"/>
+          <w:right w:val="nil" w:sz="0" w:space="0" w:color="000000" tmln="20, 20, 20, 0, 0"/>
+          <w:between w:val="nil" w:sz="0" w:space="0" w:color="000000" tmln="20, 20, 20, 0, 0"/>
+        </w:pBdr>
+        <w:shd w:val="none"/>
+        <w:rPr>
+          <w:b/>
+          <w:bCs/>
+          <w:lang w:val="en-gb" w:eastAsia="zh-cn" w:bidi="ar-sa"/>
+        </w:rPr>
+      </w:pPr>
+      <w:r>
+        <w:rPr>
+          <w:b/>
+          <w:bCs/>
+          <w:lang w:val="en-gb" w:eastAsia="zh-cn" w:bidi="ar-sa"/>
+        </w:rPr>
+      </w:r>
+    </w:p>
+    <w:p>
+      <w:pPr>
+        <w:tabs defTabSz="708"/>
+        <w:pBdr>
+          <w:top w:val="nil" w:sz="0" w:space="0" w:color="000000" tmln="20, 20, 20, 0, 0"/>
+          <w:left w:val="nil" w:sz="0" w:space="0" w:color="000000" tmln="20, 20, 20, 0, 0"/>
+          <w:bottom w:val="nil" w:sz="0" w:space="0" w:color="000000" tmln="20, 20, 20, 0, 0"/>
+          <w:right w:val="nil" w:sz="0" w:space="0" w:color="000000" tmln="20, 20, 20, 0, 0"/>
+          <w:between w:val="nil" w:sz="0" w:space="0" w:color="000000" tmln="20, 20, 20, 0, 0"/>
+        </w:pBdr>
+        <w:shd w:val="none"/>
+        <w:rPr>
+          <w:lang w:val="en-gb" w:eastAsia="zh-cn" w:bidi="ar-sa"/>
+        </w:rPr>
+      </w:pPr>
+      <w:r>
+        <w:rPr>
+          <w:lang w:val="en-gb" w:eastAsia="zh-cn" w:bidi="ar-sa"/>
+        </w:rPr>
+      </w:r>
+    </w:p>
+    <w:p>
+      <w:pPr>
+        <w:tabs defTabSz="708"/>
+        <w:pBdr>
+          <w:top w:val="nil" w:sz="0" w:space="0" w:color="000000" tmln="20, 20, 20, 0, 0"/>
+          <w:left w:val="nil" w:sz="0" w:space="0" w:color="000000" tmln="20, 20, 20, 0, 0"/>
+          <w:bottom w:val="nil" w:sz="0" w:space="0" w:color="000000" tmln="20, 20, 20, 0, 0"/>
+          <w:right w:val="nil" w:sz="0" w:space="0" w:color="000000" tmln="20, 20, 20, 0, 0"/>
+          <w:between w:val="nil" w:sz="0" w:space="0" w:color="000000" tmln="20, 20, 20, 0, 0"/>
+        </w:pBdr>
+        <w:shd w:val="none"/>
+        <w:rPr>
+          <w:lang w:val="en-gb" w:eastAsia="zh-cn" w:bidi="ar-sa"/>
+        </w:rPr>
+      </w:pPr>
+      <w:r>
+        <w:rPr>
+          <w:lang w:val="en-gb" w:eastAsia="zh-cn" w:bidi="ar-sa"/>
+        </w:rPr>
+        <w:t xml:space="preserve">21. Access the docker container and run commands inside the container. I am accessing the apache server container in this example. </w:t>
+      </w:r>
+    </w:p>
+    <w:p>
+      <w:pPr>
+        <w:tabs defTabSz="708"/>
+        <w:pBdr>
+          <w:top w:val="nil" w:sz="0" w:space="0" w:color="000000" tmln="20, 20, 20, 0, 0"/>
+          <w:left w:val="nil" w:sz="0" w:space="0" w:color="000000" tmln="20, 20, 20, 0, 0"/>
+          <w:bottom w:val="nil" w:sz="0" w:space="0" w:color="000000" tmln="20, 20, 20, 0, 0"/>
+          <w:right w:val="nil" w:sz="0" w:space="0" w:color="000000" tmln="20, 20, 20, 0, 0"/>
+          <w:between w:val="nil" w:sz="0" w:space="0" w:color="000000" tmln="20, 20, 20, 0, 0"/>
+        </w:pBdr>
+        <w:shd w:val="none"/>
+        <w:rPr>
+          <w:rFonts w:ascii="Courier New" w:hAnsi="Courier New"/>
+          <w:lang w:val="en-gb" w:eastAsia="zh-cn" w:bidi="ar-sa"/>
+        </w:rPr>
+      </w:pPr>
+      <w:r>
+        <w:rPr>
+          <w:rFonts w:ascii="Courier New" w:hAnsi="Courier New"/>
+          <w:lang w:val="en-gb" w:eastAsia="zh-cn" w:bidi="ar-sa"/>
+        </w:rPr>
+        <w:t>docker exec -it 09ca6feb6efc bash</w:t>
+      </w:r>
+    </w:p>
+    <w:p>
+      <w:pPr>
+        <w:tabs defTabSz="708"/>
+        <w:pBdr>
+          <w:top w:val="nil" w:sz="0" w:space="0" w:color="000000" tmln="20, 20, 20, 0, 0"/>
+          <w:left w:val="nil" w:sz="0" w:space="0" w:color="000000" tmln="20, 20, 20, 0, 0"/>
+          <w:bottom w:val="nil" w:sz="0" w:space="0" w:color="000000" tmln="20, 20, 20, 0, 0"/>
+          <w:right w:val="nil" w:sz="0" w:space="0" w:color="000000" tmln="20, 20, 20, 0, 0"/>
+          <w:between w:val="nil" w:sz="0" w:space="0" w:color="000000" tmln="20, 20, 20, 0, 0"/>
+        </w:pBdr>
+        <w:shd w:val="none"/>
+        <w:rPr>
+          <w:rFonts w:ascii="Courier New" w:hAnsi="Courier New"/>
+          <w:lang w:val="en-gb" w:eastAsia="zh-cn" w:bidi="ar-sa"/>
+        </w:rPr>
+      </w:pPr>
+      <w:r>
+        <w:rPr>
+          <w:rFonts w:ascii="Courier New" w:hAnsi="Courier New"/>
+          <w:lang w:val="en-gb" w:eastAsia="zh-cn" w:bidi="ar-sa"/>
+        </w:rPr>
+        <w:t>root@09ca6feb6efc:/usr/local/apache2# ls</w:t>
+      </w:r>
+    </w:p>
+    <w:p>
+      <w:pPr>
+        <w:tabs defTabSz="708"/>
+        <w:pBdr>
+          <w:top w:val="nil" w:sz="0" w:space="0" w:color="000000" tmln="20, 20, 20, 0, 0"/>
+          <w:left w:val="nil" w:sz="0" w:space="0" w:color="000000" tmln="20, 20, 20, 0, 0"/>
+          <w:bottom w:val="nil" w:sz="0" w:space="0" w:color="000000" tmln="20, 20, 20, 0, 0"/>
+          <w:right w:val="nil" w:sz="0" w:space="0" w:color="000000" tmln="20, 20, 20, 0, 0"/>
+          <w:between w:val="nil" w:sz="0" w:space="0" w:color="000000" tmln="20, 20, 20, 0, 0"/>
+        </w:pBdr>
+        <w:shd w:val="none"/>
+        <w:rPr>
+          <w:rFonts w:ascii="Courier New" w:hAnsi="Courier New"/>
+          <w:lang w:val="en-gb" w:eastAsia="zh-cn" w:bidi="ar-sa"/>
+        </w:rPr>
+      </w:pPr>
+      <w:r>
+        <w:rPr>
+          <w:rFonts w:ascii="Courier New" w:hAnsi="Courier New"/>
+          <w:lang w:val="en-gb" w:eastAsia="zh-cn" w:bidi="ar-sa"/>
+        </w:rPr>
+      </w:r>
+    </w:p>
+    <w:p>
+      <w:pPr>
+        <w:tabs defTabSz="708"/>
+        <w:pBdr>
+          <w:top w:val="nil" w:sz="0" w:space="0" w:color="000000" tmln="20, 20, 20, 0, 0"/>
+          <w:left w:val="nil" w:sz="0" w:space="0" w:color="000000" tmln="20, 20, 20, 0, 0"/>
+          <w:bottom w:val="nil" w:sz="0" w:space="0" w:color="000000" tmln="20, 20, 20, 0, 0"/>
+          <w:right w:val="nil" w:sz="0" w:space="0" w:color="000000" tmln="20, 20, 20, 0, 0"/>
+          <w:between w:val="nil" w:sz="0" w:space="0" w:color="000000" tmln="20, 20, 20, 0, 0"/>
+        </w:pBdr>
+        <w:shd w:val="none"/>
+        <w:rPr>
+          <w:rFonts w:ascii="Courier New" w:hAnsi="Courier New"/>
+          <w:lang w:val="en-gb" w:eastAsia="zh-cn" w:bidi="ar-sa"/>
+        </w:rPr>
+      </w:pPr>
+      <w:r>
+        <w:rPr>
+          <w:rFonts w:ascii="Courier New" w:hAnsi="Courier New"/>
+          <w:lang w:val="en-gb" w:eastAsia="zh-cn" w:bidi="ar-sa"/>
+        </w:rPr>
+        <w:t>bin  build  cgi-bin  conf  error  htdocs  icons  include  logs                modules</w:t>
+      </w:r>
+    </w:p>
+    <w:p>
+      <w:pPr>
+        <w:tabs defTabSz="708"/>
+        <w:pBdr>
+          <w:top w:val="nil" w:sz="0" w:space="0" w:color="000000" tmln="20, 20, 20, 0, 0"/>
+          <w:left w:val="nil" w:sz="0" w:space="0" w:color="000000" tmln="20, 20, 20, 0, 0"/>
+          <w:bottom w:val="nil" w:sz="0" w:space="0" w:color="000000" tmln="20, 20, 20, 0, 0"/>
+          <w:right w:val="nil" w:sz="0" w:space="0" w:color="000000" tmln="20, 20, 20, 0, 0"/>
+          <w:between w:val="nil" w:sz="0" w:space="0" w:color="000000" tmln="20, 20, 20, 0, 0"/>
+        </w:pBdr>
+        <w:shd w:val="none"/>
+        <w:rPr>
+          <w:rFonts w:ascii="Courier New" w:hAnsi="Courier New"/>
+          <w:lang w:val="en-gb" w:eastAsia="zh-cn" w:bidi="ar-sa"/>
+        </w:rPr>
+      </w:pPr>
+      <w:r>
+        <w:rPr>
+          <w:rFonts w:ascii="Courier New" w:hAnsi="Courier New"/>
+          <w:lang w:val="en-gb" w:eastAsia="zh-cn" w:bidi="ar-sa"/>
+        </w:rPr>
+      </w:r>
+    </w:p>
+    <w:p>
+      <w:pPr>
+        <w:tabs defTabSz="708"/>
+        <w:pBdr>
+          <w:top w:val="nil" w:sz="0" w:space="0" w:color="000000" tmln="20, 20, 20, 0, 0"/>
+          <w:left w:val="nil" w:sz="0" w:space="0" w:color="000000" tmln="20, 20, 20, 0, 0"/>
+          <w:bottom w:val="nil" w:sz="0" w:space="0" w:color="000000" tmln="20, 20, 20, 0, 0"/>
+          <w:right w:val="nil" w:sz="0" w:space="0" w:color="000000" tmln="20, 20, 20, 0, 0"/>
+          <w:between w:val="nil" w:sz="0" w:space="0" w:color="000000" tmln="20, 20, 20, 0, 0"/>
+        </w:pBdr>
+        <w:shd w:val="none"/>
+        <w:rPr>
+          <w:rFonts w:ascii="Courier New" w:hAnsi="Courier New"/>
+          <w:lang w:val="en-gb" w:eastAsia="zh-cn" w:bidi="ar-sa"/>
+        </w:rPr>
+      </w:pPr>
+      <w:r>
+        <w:rPr>
+          <w:rFonts w:ascii="Courier New" w:hAnsi="Courier New"/>
+          <w:lang w:val="en-gb" w:eastAsia="zh-cn" w:bidi="ar-sa"/>
+        </w:rPr>
+        <w:t>root@09ca6feb6efc:/usr/local/apache2#</w:t>
+      </w:r>
+    </w:p>
+    <w:p>
+      <w:pPr>
+        <w:tabs defTabSz="708"/>
+        <w:pBdr>
+          <w:top w:val="nil" w:sz="0" w:space="0" w:color="000000" tmln="20, 20, 20, 0, 0"/>
+          <w:left w:val="nil" w:sz="0" w:space="0" w:color="000000" tmln="20, 20, 20, 0, 0"/>
+          <w:bottom w:val="nil" w:sz="0" w:space="0" w:color="000000" tmln="20, 20, 20, 0, 0"/>
+          <w:right w:val="nil" w:sz="0" w:space="0" w:color="000000" tmln="20, 20, 20, 0, 0"/>
+          <w:between w:val="nil" w:sz="0" w:space="0" w:color="000000" tmln="20, 20, 20, 0, 0"/>
+        </w:pBdr>
+        <w:shd w:val="none"/>
+        <w:rPr>
+          <w:lang w:val="en-gb" w:eastAsia="zh-cn" w:bidi="ar-sa"/>
+        </w:rPr>
+      </w:pPr>
+      <w:r>
+        <w:rPr>
+          <w:lang w:val="en-gb" w:eastAsia="zh-cn" w:bidi="ar-sa"/>
+        </w:rPr>
+      </w:r>
+    </w:p>
+    <w:p>
+      <w:pPr>
+        <w:tabs defTabSz="708"/>
+        <w:pBdr>
+          <w:top w:val="nil" w:sz="0" w:space="0" w:color="000000" tmln="20, 20, 20, 0, 0"/>
+          <w:left w:val="nil" w:sz="0" w:space="0" w:color="000000" tmln="20, 20, 20, 0, 0"/>
+          <w:bottom w:val="nil" w:sz="0" w:space="0" w:color="000000" tmln="20, 20, 20, 0, 0"/>
+          <w:right w:val="nil" w:sz="0" w:space="0" w:color="000000" tmln="20, 20, 20, 0, 0"/>
+          <w:between w:val="nil" w:sz="0" w:space="0" w:color="000000" tmln="20, 20, 20, 0, 0"/>
+        </w:pBdr>
+        <w:shd w:val="none"/>
+        <w:rPr>
+          <w:lang w:val="en-gb" w:eastAsia="zh-cn" w:bidi="ar-sa"/>
+        </w:rPr>
+      </w:pPr>
+      <w:r>
+        <w:rPr>
+          <w:b/>
+          <w:bCs/>
+          <w:lang w:val="en-gb" w:eastAsia="zh-cn" w:bidi="ar-sa"/>
+        </w:rPr>
+        <w:t xml:space="preserve">22. </w:t>
+      </w:r>
+      <w:r>
+        <w:rPr>
+          <w:lang w:val="en-gb" w:eastAsia="zh-cn" w:bidi="ar-sa"/>
+        </w:rPr>
+        <w:t>Remove the docker container with container id mentioned in the command.</w:t>
+      </w:r>
+    </w:p>
+    <w:p>
+      <w:pPr>
+        <w:tabs defTabSz="708"/>
+        <w:pBdr>
+          <w:top w:val="nil" w:sz="0" w:space="0" w:color="000000" tmln="20, 20, 20, 0, 0"/>
+          <w:left w:val="nil" w:sz="0" w:space="0" w:color="000000" tmln="20, 20, 20, 0, 0"/>
+          <w:bottom w:val="nil" w:sz="0" w:space="0" w:color="000000" tmln="20, 20, 20, 0, 0"/>
+          <w:right w:val="nil" w:sz="0" w:space="0" w:color="000000" tmln="20, 20, 20, 0, 0"/>
+          <w:between w:val="nil" w:sz="0" w:space="0" w:color="000000" tmln="20, 20, 20, 0, 0"/>
+        </w:pBdr>
+        <w:shd w:val="none"/>
+        <w:rPr>
+          <w:rFonts w:ascii="Courier New" w:hAnsi="Courier New"/>
+          <w:lang w:val="en-gb" w:eastAsia="zh-cn" w:bidi="ar-sa"/>
+        </w:rPr>
+      </w:pPr>
+      <w:r>
+        <w:rPr>
+          <w:rFonts w:ascii="Courier New" w:hAnsi="Courier New"/>
+          <w:lang w:val="en-gb" w:eastAsia="zh-cn" w:bidi="ar-sa"/>
+        </w:rPr>
+        <w:t>docker rm 9b6343d3b5a0&lt;container id&gt;</w:t>
+      </w:r>
+    </w:p>
+    <w:p>
+      <w:pPr>
+        <w:tabs defTabSz="708"/>
+        <w:pBdr>
+          <w:top w:val="nil" w:sz="0" w:space="0" w:color="000000" tmln="20, 20, 20, 0, 0"/>
+          <w:left w:val="nil" w:sz="0" w:space="0" w:color="000000" tmln="20, 20, 20, 0, 0"/>
+          <w:bottom w:val="nil" w:sz="0" w:space="0" w:color="000000" tmln="20, 20, 20, 0, 0"/>
+          <w:right w:val="nil" w:sz="0" w:space="0" w:color="000000" tmln="20, 20, 20, 0, 0"/>
+          <w:between w:val="nil" w:sz="0" w:space="0" w:color="000000" tmln="20, 20, 20, 0, 0"/>
+        </w:pBdr>
+        <w:shd w:val="none"/>
+        <w:rPr>
+          <w:rFonts w:ascii="Courier New" w:hAnsi="Courier New"/>
+          <w:lang w:val="en-gb" w:eastAsia="zh-cn" w:bidi="ar-sa"/>
+        </w:rPr>
+      </w:pPr>
+      <w:r>
+        <w:rPr>
+          <w:rFonts w:ascii="Courier New" w:hAnsi="Courier New"/>
+          <w:lang w:val="en-gb" w:eastAsia="zh-cn" w:bidi="ar-sa"/>
+        </w:rPr>
+      </w:r>
+    </w:p>
+    <w:p>
+      <w:pPr>
+        <w:tabs defTabSz="708"/>
+        <w:pBdr>
+          <w:top w:val="nil" w:sz="0" w:space="0" w:color="000000" tmln="20, 20, 20, 0, 0"/>
+          <w:left w:val="nil" w:sz="0" w:space="0" w:color="000000" tmln="20, 20, 20, 0, 0"/>
+          <w:bottom w:val="nil" w:sz="0" w:space="0" w:color="000000" tmln="20, 20, 20, 0, 0"/>
+          <w:right w:val="nil" w:sz="0" w:space="0" w:color="000000" tmln="20, 20, 20, 0, 0"/>
+          <w:between w:val="nil" w:sz="0" w:space="0" w:color="000000" tmln="20, 20, 20, 0, 0"/>
+        </w:pBdr>
+        <w:shd w:val="none"/>
+        <w:rPr>
+          <w:lang w:val="en-gb" w:eastAsia="zh-cn" w:bidi="ar-sa"/>
+        </w:rPr>
+      </w:pPr>
+      <w:r>
+        <w:rPr>
+          <w:rFonts w:ascii="Courier New" w:hAnsi="Courier New"/>
+          <w:b/>
+          <w:bCs/>
+          <w:lang w:val="en-gb" w:eastAsia="zh-cn" w:bidi="ar-sa"/>
+        </w:rPr>
+        <w:t xml:space="preserve">23. </w:t>
+      </w:r>
+      <w:r>
+        <w:rPr>
+          <w:lang w:val="en-gb" w:eastAsia="zh-cn" w:bidi="ar-sa"/>
+        </w:rPr>
+        <w:t>Remove the docker image with the docker image id mentioned in the command</w:t>
+      </w:r>
+    </w:p>
+    <w:p>
+      <w:pPr>
+        <w:tabs defTabSz="708"/>
+        <w:pBdr>
+          <w:top w:val="nil" w:sz="0" w:space="0" w:color="000000" tmln="20, 20, 20, 0, 0"/>
+          <w:left w:val="nil" w:sz="0" w:space="0" w:color="000000" tmln="20, 20, 20, 0, 0"/>
+          <w:bottom w:val="nil" w:sz="0" w:space="0" w:color="000000" tmln="20, 20, 20, 0, 0"/>
+          <w:right w:val="nil" w:sz="0" w:space="0" w:color="000000" tmln="20, 20, 20, 0, 0"/>
+          <w:between w:val="nil" w:sz="0" w:space="0" w:color="000000" tmln="20, 20, 20, 0, 0"/>
+        </w:pBdr>
+        <w:shd w:val="none"/>
+        <w:rPr>
+          <w:rFonts w:ascii="Courier New" w:hAnsi="Courier New"/>
+          <w:lang w:val="en-gb" w:eastAsia="zh-cn" w:bidi="ar-sa"/>
+        </w:rPr>
+      </w:pPr>
+      <w:r>
+        <w:rPr>
+          <w:rFonts w:ascii="Courier New" w:hAnsi="Courier New"/>
+          <w:lang w:val="en-gb" w:eastAsia="zh-cn" w:bidi="ar-sa"/>
+        </w:rPr>
+        <w:t>docker rmi fce289e99eb9&lt;image id&gt;</w:t>
+      </w:r>
+    </w:p>
+    <w:p>
+      <w:pPr>
+        <w:tabs defTabSz="708"/>
+        <w:pBdr>
+          <w:top w:val="nil" w:sz="0" w:space="0" w:color="000000" tmln="20, 20, 20, 0, 0"/>
+          <w:left w:val="nil" w:sz="0" w:space="0" w:color="000000" tmln="20, 20, 20, 0, 0"/>
+          <w:bottom w:val="nil" w:sz="0" w:space="0" w:color="000000" tmln="20, 20, 20, 0, 0"/>
+          <w:right w:val="nil" w:sz="0" w:space="0" w:color="000000" tmln="20, 20, 20, 0, 0"/>
+          <w:between w:val="nil" w:sz="0" w:space="0" w:color="000000" tmln="20, 20, 20, 0, 0"/>
+        </w:pBdr>
+        <w:shd w:val="none"/>
+        <w:rPr>
+          <w:rFonts w:ascii="Courier New" w:hAnsi="Courier New"/>
+          <w:lang w:val="en-gb" w:eastAsia="zh-cn" w:bidi="ar-sa"/>
+        </w:rPr>
+      </w:pPr>
+      <w:r>
+        <w:rPr>
+          <w:rFonts w:ascii="Courier New" w:hAnsi="Courier New"/>
+          <w:lang w:val="en-gb" w:eastAsia="zh-cn" w:bidi="ar-sa"/>
+        </w:rPr>
+      </w:r>
+    </w:p>
+    <w:p>
+      <w:pPr>
+        <w:tabs defTabSz="708"/>
+        <w:pBdr>
+          <w:top w:val="nil" w:sz="0" w:space="0" w:color="000000" tmln="20, 20, 20, 0, 0"/>
+          <w:left w:val="nil" w:sz="0" w:space="0" w:color="000000" tmln="20, 20, 20, 0, 0"/>
+          <w:bottom w:val="nil" w:sz="0" w:space="0" w:color="000000" tmln="20, 20, 20, 0, 0"/>
+          <w:right w:val="nil" w:sz="0" w:space="0" w:color="000000" tmln="20, 20, 20, 0, 0"/>
+          <w:between w:val="nil" w:sz="0" w:space="0" w:color="000000" tmln="20, 20, 20, 0, 0"/>
+        </w:pBdr>
+        <w:shd w:val="none"/>
+        <w:rPr>
+          <w:lang w:val="en-gb" w:eastAsia="zh-cn" w:bidi="ar-sa"/>
+        </w:rPr>
+      </w:pPr>
+      <w:r>
+        <w:rPr>
+          <w:rFonts w:ascii="Courier New" w:hAnsi="Courier New"/>
+          <w:b/>
+          <w:bCs/>
+          <w:lang w:val="en-gb" w:eastAsia="zh-cn" w:bidi="ar-sa"/>
+        </w:rPr>
+        <w:t xml:space="preserve">24. </w:t>
+      </w:r>
+      <w:r>
+        <w:rPr>
+          <w:lang w:val="en-gb" w:eastAsia="zh-cn" w:bidi="ar-sa"/>
+        </w:rPr>
+        <w:t>Restart the docker container with container id mentioned in the command.</w:t>
+      </w:r>
+    </w:p>
+    <w:p>
+      <w:pPr>
+        <w:tabs defTabSz="708"/>
+        <w:pBdr>
+          <w:top w:val="nil" w:sz="0" w:space="0" w:color="000000" tmln="20, 20, 20, 0, 0"/>
+          <w:left w:val="nil" w:sz="0" w:space="0" w:color="000000" tmln="20, 20, 20, 0, 0"/>
+          <w:bottom w:val="nil" w:sz="0" w:space="0" w:color="000000" tmln="20, 20, 20, 0, 0"/>
+          <w:right w:val="nil" w:sz="0" w:space="0" w:color="000000" tmln="20, 20, 20, 0, 0"/>
+          <w:between w:val="nil" w:sz="0" w:space="0" w:color="000000" tmln="20, 20, 20, 0, 0"/>
+        </w:pBdr>
+        <w:shd w:val="none"/>
+        <w:rPr>
+          <w:rFonts w:ascii="Courier New" w:hAnsi="Courier New"/>
+          <w:lang w:val="en-gb" w:eastAsia="zh-cn" w:bidi="ar-sa"/>
+        </w:rPr>
+      </w:pPr>
+      <w:r>
+        <w:rPr>
+          <w:rFonts w:ascii="Courier New" w:hAnsi="Courier New"/>
+          <w:lang w:val="en-gb" w:eastAsia="zh-cn" w:bidi="ar-sa"/>
+        </w:rPr>
+        <w:t>docker restart 09ca6feb6efc</w:t>
+      </w:r>
+    </w:p>
+    <w:p>
+      <w:pPr>
+        <w:tabs defTabSz="708"/>
+        <w:pBdr>
+          <w:top w:val="nil" w:sz="0" w:space="0" w:color="000000" tmln="20, 20, 20, 0, 0"/>
+          <w:left w:val="nil" w:sz="0" w:space="0" w:color="000000" tmln="20, 20, 20, 0, 0"/>
+          <w:bottom w:val="nil" w:sz="0" w:space="0" w:color="000000" tmln="20, 20, 20, 0, 0"/>
+          <w:right w:val="nil" w:sz="0" w:space="0" w:color="000000" tmln="20, 20, 20, 0, 0"/>
+          <w:between w:val="nil" w:sz="0" w:space="0" w:color="000000" tmln="20, 20, 20, 0, 0"/>
+        </w:pBdr>
+        <w:shd w:val="none"/>
+        <w:rPr>
+          <w:rFonts w:ascii="Courier New" w:hAnsi="Courier New"/>
+          <w:b/>
+          <w:bCs/>
+          <w:lang w:val="en-gb" w:eastAsia="zh-cn" w:bidi="ar-sa"/>
+        </w:rPr>
+      </w:pPr>
+      <w:r>
+        <w:rPr>
+          <w:rFonts w:ascii="Courier New" w:hAnsi="Courier New"/>
+          <w:b/>
+          <w:bCs/>
+          <w:lang w:val="en-gb" w:eastAsia="zh-cn" w:bidi="ar-sa"/>
+        </w:rPr>
+      </w:r>
+    </w:p>
+    <w:p>
+      <w:pPr>
+        <w:tabs defTabSz="708"/>
+        <w:pBdr>
+          <w:top w:val="nil" w:sz="0" w:space="0" w:color="000000" tmln="20, 20, 20, 0, 0"/>
+          <w:left w:val="nil" w:sz="0" w:space="0" w:color="000000" tmln="20, 20, 20, 0, 0"/>
+          <w:bottom w:val="nil" w:sz="0" w:space="0" w:color="000000" tmln="20, 20, 20, 0, 0"/>
+          <w:right w:val="nil" w:sz="0" w:space="0" w:color="000000" tmln="20, 20, 20, 0, 0"/>
+          <w:between w:val="nil" w:sz="0" w:space="0" w:color="000000" tmln="20, 20, 20, 0, 0"/>
+        </w:pBdr>
+        <w:shd w:val="none"/>
+        <w:rPr>
+          <w:lang w:val="en-gb" w:eastAsia="zh-cn" w:bidi="ar-sa"/>
+        </w:rPr>
+      </w:pPr>
+      <w:r>
+        <w:rPr>
+          <w:rFonts w:ascii="Courier New" w:hAnsi="Courier New"/>
+          <w:b/>
+          <w:bCs/>
+          <w:lang w:val="en-gb" w:eastAsia="zh-cn" w:bidi="ar-sa"/>
+        </w:rPr>
+        <w:t>25.</w:t>
+      </w:r>
+      <w:r>
+        <w:rPr>
+          <w:rFonts w:ascii="Courier New" w:hAnsi="Courier New"/>
+          <w:lang w:val="en-gb" w:eastAsia="zh-cn" w:bidi="ar-sa"/>
+        </w:rPr>
+        <w:t xml:space="preserve"> </w:t>
+      </w:r>
+      <w:r>
+        <w:rPr>
+          <w:lang w:val="en-gb" w:eastAsia="zh-cn" w:bidi="ar-sa"/>
+        </w:rPr>
+        <w:t>Stop a container with container id mentioned in the command.</w:t>
+      </w:r>
+    </w:p>
+    <w:p>
+      <w:pPr>
+        <w:tabs defTabSz="708"/>
+        <w:pBdr>
+          <w:top w:val="nil" w:sz="0" w:space="0" w:color="000000" tmln="20, 20, 20, 0, 0"/>
+          <w:left w:val="nil" w:sz="0" w:space="0" w:color="000000" tmln="20, 20, 20, 0, 0"/>
+          <w:bottom w:val="nil" w:sz="0" w:space="0" w:color="000000" tmln="20, 20, 20, 0, 0"/>
+          <w:right w:val="nil" w:sz="0" w:space="0" w:color="000000" tmln="20, 20, 20, 0, 0"/>
+          <w:between w:val="nil" w:sz="0" w:space="0" w:color="000000" tmln="20, 20, 20, 0, 0"/>
+        </w:pBdr>
+        <w:shd w:val="none"/>
+        <w:rPr>
+          <w:rFonts w:ascii="Courier New" w:hAnsi="Courier New"/>
+          <w:lang w:val="en-gb" w:eastAsia="zh-cn" w:bidi="ar-sa"/>
+        </w:rPr>
+      </w:pPr>
+      <w:r>
+        <w:rPr>
+          <w:rFonts w:ascii="Courier New" w:hAnsi="Courier New"/>
+          <w:lang w:val="en-gb" w:eastAsia="zh-cn" w:bidi="ar-sa"/>
+        </w:rPr>
+        <w:t>docker stop 09ca6feb6efc</w:t>
+      </w:r>
+    </w:p>
+    <w:p>
+      <w:pPr>
+        <w:tabs defTabSz="708"/>
+        <w:pBdr>
+          <w:top w:val="nil" w:sz="0" w:space="0" w:color="000000" tmln="20, 20, 20, 0, 0"/>
+          <w:left w:val="nil" w:sz="0" w:space="0" w:color="000000" tmln="20, 20, 20, 0, 0"/>
+          <w:bottom w:val="nil" w:sz="0" w:space="0" w:color="000000" tmln="20, 20, 20, 0, 0"/>
+          <w:right w:val="nil" w:sz="0" w:space="0" w:color="000000" tmln="20, 20, 20, 0, 0"/>
+          <w:between w:val="nil" w:sz="0" w:space="0" w:color="000000" tmln="20, 20, 20, 0, 0"/>
+        </w:pBdr>
+        <w:shd w:val="none"/>
+        <w:rPr>
+          <w:rFonts w:ascii="Courier New" w:hAnsi="Courier New"/>
+          <w:b/>
+          <w:bCs/>
+          <w:lang w:val="en-gb" w:eastAsia="zh-cn" w:bidi="ar-sa"/>
+        </w:rPr>
+      </w:pPr>
+      <w:r>
+        <w:rPr>
+          <w:rFonts w:ascii="Courier New" w:hAnsi="Courier New"/>
+          <w:b/>
+          <w:bCs/>
+          <w:lang w:val="en-gb" w:eastAsia="zh-cn" w:bidi="ar-sa"/>
+        </w:rPr>
+      </w:r>
+    </w:p>
+    <w:p>
+      <w:pPr>
+        <w:tabs defTabSz="708"/>
+        <w:pBdr>
+          <w:top w:val="nil" w:sz="0" w:space="0" w:color="000000" tmln="20, 20, 20, 0, 0"/>
+          <w:left w:val="nil" w:sz="0" w:space="0" w:color="000000" tmln="20, 20, 20, 0, 0"/>
+          <w:bottom w:val="nil" w:sz="0" w:space="0" w:color="000000" tmln="20, 20, 20, 0, 0"/>
+          <w:right w:val="nil" w:sz="0" w:space="0" w:color="000000" tmln="20, 20, 20, 0, 0"/>
+          <w:between w:val="nil" w:sz="0" w:space="0" w:color="000000" tmln="20, 20, 20, 0, 0"/>
+        </w:pBdr>
+        <w:shd w:val="none"/>
+        <w:rPr>
+          <w:lang w:val="en-gb" w:eastAsia="zh-cn" w:bidi="ar-sa"/>
+        </w:rPr>
+      </w:pPr>
+      <w:r>
+        <w:rPr>
+          <w:rFonts w:ascii="Courier New" w:hAnsi="Courier New"/>
+          <w:b/>
+          <w:bCs/>
+          <w:lang w:val="en-gb" w:eastAsia="zh-cn" w:bidi="ar-sa"/>
+        </w:rPr>
+        <w:t xml:space="preserve">26. </w:t>
+      </w:r>
+      <w:r>
+        <w:rPr>
+          <w:lang w:val="en-gb" w:eastAsia="zh-cn" w:bidi="ar-sa"/>
+        </w:rPr>
+        <w:t>This command in docker starts the docker container with container id mentioned in the command.</w:t>
+      </w:r>
+    </w:p>
+    <w:p>
+      <w:pPr>
+        <w:tabs defTabSz="708"/>
+        <w:pBdr>
+          <w:top w:val="nil" w:sz="0" w:space="0" w:color="000000" tmln="20, 20, 20, 0, 0"/>
+          <w:left w:val="nil" w:sz="0" w:space="0" w:color="000000" tmln="20, 20, 20, 0, 0"/>
+          <w:bottom w:val="nil" w:sz="0" w:space="0" w:color="000000" tmln="20, 20, 20, 0, 0"/>
+          <w:right w:val="nil" w:sz="0" w:space="0" w:color="000000" tmln="20, 20, 20, 0, 0"/>
+          <w:between w:val="nil" w:sz="0" w:space="0" w:color="000000" tmln="20, 20, 20, 0, 0"/>
+        </w:pBdr>
+        <w:shd w:val="none"/>
+        <w:rPr>
+          <w:rFonts w:ascii="Courier New" w:hAnsi="Courier New"/>
+          <w:lang w:val="en-gb" w:eastAsia="zh-cn" w:bidi="ar-sa"/>
+        </w:rPr>
+      </w:pPr>
+      <w:r>
+        <w:rPr>
+          <w:rFonts w:ascii="Courier New" w:hAnsi="Courier New"/>
+          <w:lang w:val="en-gb" w:eastAsia="zh-cn" w:bidi="ar-sa"/>
+        </w:rPr>
+        <w:t>docker start 09ca6feb6efc</w:t>
+      </w:r>
+    </w:p>
+    <w:p>
+      <w:pPr>
+        <w:tabs defTabSz="708"/>
+        <w:pBdr>
+          <w:top w:val="nil" w:sz="0" w:space="0" w:color="000000" tmln="20, 20, 20, 0, 0"/>
+          <w:left w:val="nil" w:sz="0" w:space="0" w:color="000000" tmln="20, 20, 20, 0, 0"/>
+          <w:bottom w:val="nil" w:sz="0" w:space="0" w:color="000000" tmln="20, 20, 20, 0, 0"/>
+          <w:right w:val="nil" w:sz="0" w:space="0" w:color="000000" tmln="20, 20, 20, 0, 0"/>
+          <w:between w:val="nil" w:sz="0" w:space="0" w:color="000000" tmln="20, 20, 20, 0, 0"/>
+        </w:pBdr>
+        <w:shd w:val="none"/>
+        <w:rPr>
+          <w:rFonts w:ascii="Courier New" w:hAnsi="Courier New"/>
+          <w:b/>
+          <w:bCs/>
+          <w:lang w:val="en-gb" w:eastAsia="zh-cn" w:bidi="ar-sa"/>
+        </w:rPr>
+      </w:pPr>
+      <w:r>
+        <w:rPr>
+          <w:rFonts w:ascii="Courier New" w:hAnsi="Courier New"/>
+          <w:b/>
+          <w:bCs/>
+          <w:lang w:val="en-gb" w:eastAsia="zh-cn" w:bidi="ar-sa"/>
+        </w:rPr>
+      </w:r>
+    </w:p>
+    <w:p>
+      <w:pPr>
+        <w:tabs defTabSz="708"/>
+        <w:pBdr>
+          <w:top w:val="nil" w:sz="0" w:space="0" w:color="000000" tmln="20, 20, 20, 0, 0"/>
+          <w:left w:val="nil" w:sz="0" w:space="0" w:color="000000" tmln="20, 20, 20, 0, 0"/>
+          <w:bottom w:val="nil" w:sz="0" w:space="0" w:color="000000" tmln="20, 20, 20, 0, 0"/>
+          <w:right w:val="nil" w:sz="0" w:space="0" w:color="000000" tmln="20, 20, 20, 0, 0"/>
+          <w:between w:val="nil" w:sz="0" w:space="0" w:color="000000" tmln="20, 20, 20, 0, 0"/>
+        </w:pBdr>
+        <w:shd w:val="none"/>
+        <w:rPr>
+          <w:lang w:val="en-gb" w:eastAsia="zh-cn" w:bidi="ar-sa"/>
+        </w:rPr>
+      </w:pPr>
+      <w:r>
+        <w:rPr>
+          <w:rFonts w:ascii="Courier New" w:hAnsi="Courier New"/>
+          <w:b/>
+          <w:bCs/>
+          <w:lang w:val="en-gb" w:eastAsia="zh-cn" w:bidi="ar-sa"/>
+        </w:rPr>
+        <w:t xml:space="preserve">27. </w:t>
+      </w:r>
+      <w:r>
+        <w:rPr>
+          <w:lang w:val="en-gb" w:eastAsia="zh-cn" w:bidi="ar-sa"/>
+        </w:rPr>
+        <w:t>Stop the docker container immediately. Docker stop command stops the container gracefully, that’s the difference between a kill and stop commands.</w:t>
+      </w:r>
+    </w:p>
+    <w:p>
+      <w:pPr>
+        <w:tabs defTabSz="708"/>
+        <w:pBdr>
+          <w:top w:val="nil" w:sz="0" w:space="0" w:color="000000" tmln="20, 20, 20, 0, 0"/>
+          <w:left w:val="nil" w:sz="0" w:space="0" w:color="000000" tmln="20, 20, 20, 0, 0"/>
+          <w:bottom w:val="nil" w:sz="0" w:space="0" w:color="000000" tmln="20, 20, 20, 0, 0"/>
+          <w:right w:val="nil" w:sz="0" w:space="0" w:color="000000" tmln="20, 20, 20, 0, 0"/>
+          <w:between w:val="nil" w:sz="0" w:space="0" w:color="000000" tmln="20, 20, 20, 0, 0"/>
+        </w:pBdr>
+        <w:shd w:val="none"/>
+        <w:rPr>
+          <w:rFonts w:ascii="Courier New" w:hAnsi="Courier New"/>
+          <w:lang w:val="en-gb" w:eastAsia="zh-cn" w:bidi="ar-sa"/>
+        </w:rPr>
+      </w:pPr>
+      <w:r>
+        <w:rPr>
+          <w:rFonts w:ascii="Courier New" w:hAnsi="Courier New"/>
+          <w:lang w:val="en-gb" w:eastAsia="zh-cn" w:bidi="ar-sa"/>
+        </w:rPr>
+        <w:t>docker kill 09ca6feb6efc</w:t>
+      </w:r>
+    </w:p>
+    <w:p>
+      <w:pPr>
+        <w:tabs defTabSz="708"/>
+        <w:pBdr>
+          <w:top w:val="nil" w:sz="0" w:space="0" w:color="000000" tmln="20, 20, 20, 0, 0"/>
+          <w:left w:val="nil" w:sz="0" w:space="0" w:color="000000" tmln="20, 20, 20, 0, 0"/>
+          <w:bottom w:val="nil" w:sz="0" w:space="0" w:color="000000" tmln="20, 20, 20, 0, 0"/>
+          <w:right w:val="nil" w:sz="0" w:space="0" w:color="000000" tmln="20, 20, 20, 0, 0"/>
+          <w:between w:val="nil" w:sz="0" w:space="0" w:color="000000" tmln="20, 20, 20, 0, 0"/>
+        </w:pBdr>
+        <w:shd w:val="none"/>
+        <w:rPr>
+          <w:rFonts w:ascii="Courier New" w:hAnsi="Courier New"/>
+          <w:lang w:val="en-gb" w:eastAsia="zh-cn" w:bidi="ar-sa"/>
+        </w:rPr>
+      </w:pPr>
+      <w:r>
+        <w:rPr>
+          <w:rFonts w:ascii="Courier New" w:hAnsi="Courier New"/>
+          <w:lang w:val="en-gb" w:eastAsia="zh-cn" w:bidi="ar-sa"/>
+        </w:rPr>
+      </w:r>
+    </w:p>
+    <w:p>
+      <w:pPr>
+        <w:tabs defTabSz="708"/>
+        <w:pBdr>
+          <w:top w:val="nil" w:sz="0" w:space="0" w:color="000000" tmln="20, 20, 20, 0, 0"/>
+          <w:left w:val="nil" w:sz="0" w:space="0" w:color="000000" tmln="20, 20, 20, 0, 0"/>
+          <w:bottom w:val="nil" w:sz="0" w:space="0" w:color="000000" tmln="20, 20, 20, 0, 0"/>
+          <w:right w:val="nil" w:sz="0" w:space="0" w:color="000000" tmln="20, 20, 20, 0, 0"/>
+          <w:between w:val="nil" w:sz="0" w:space="0" w:color="000000" tmln="20, 20, 20, 0, 0"/>
+        </w:pBdr>
+        <w:shd w:val="none"/>
+        <w:rPr>
+          <w:lang w:val="en-gb" w:eastAsia="zh-cn" w:bidi="ar-sa"/>
+        </w:rPr>
+      </w:pPr>
+      <w:r>
+        <w:rPr>
+          <w:rFonts w:ascii="Courier New" w:hAnsi="Courier New"/>
+          <w:b/>
+          <w:bCs/>
+          <w:lang w:val="en-gb" w:eastAsia="zh-cn" w:bidi="ar-sa"/>
+        </w:rPr>
+        <w:t>28.</w:t>
+      </w:r>
+      <w:r>
+        <w:rPr>
+          <w:rFonts w:ascii="Courier New" w:hAnsi="Courier New"/>
+          <w:lang w:val="en-gb" w:eastAsia="zh-cn" w:bidi="ar-sa"/>
+        </w:rPr>
+        <w:t xml:space="preserve"> </w:t>
+      </w:r>
+      <w:r>
+        <w:rPr>
+          <w:lang w:val="en-gb" w:eastAsia="zh-cn" w:bidi="ar-sa"/>
+        </w:rPr>
+        <w:t>Save a new docker image with container id mentioned in the command on the local system. In the example below, geekflare is the username, and httpd_image is the image name.</w:t>
+      </w:r>
+    </w:p>
+    <w:p>
+      <w:pPr>
+        <w:tabs defTabSz="708"/>
+        <w:pBdr>
+          <w:top w:val="nil" w:sz="0" w:space="0" w:color="000000" tmln="20, 20, 20, 0, 0"/>
+          <w:left w:val="nil" w:sz="0" w:space="0" w:color="000000" tmln="20, 20, 20, 0, 0"/>
+          <w:bottom w:val="nil" w:sz="0" w:space="0" w:color="000000" tmln="20, 20, 20, 0, 0"/>
+          <w:right w:val="nil" w:sz="0" w:space="0" w:color="000000" tmln="20, 20, 20, 0, 0"/>
+          <w:between w:val="nil" w:sz="0" w:space="0" w:color="000000" tmln="20, 20, 20, 0, 0"/>
+        </w:pBdr>
+        <w:shd w:val="none"/>
+        <w:rPr>
+          <w:rFonts w:ascii="Courier New" w:hAnsi="Courier New"/>
+          <w:lang w:val="en-gb" w:eastAsia="zh-cn" w:bidi="ar-sa"/>
+        </w:rPr>
+      </w:pPr>
+      <w:r>
+        <w:rPr>
+          <w:rFonts w:ascii="Courier New" w:hAnsi="Courier New"/>
+          <w:lang w:val="en-gb" w:eastAsia="zh-cn" w:bidi="ar-sa"/>
+        </w:rPr>
+        <w:t>docker commit 09ca6feb6efc geekflare/httpd_image</w:t>
+      </w:r>
+    </w:p>
+    <w:p>
+      <w:pPr>
+        <w:tabs defTabSz="708"/>
+        <w:pBdr>
+          <w:top w:val="nil" w:sz="0" w:space="0" w:color="000000" tmln="20, 20, 20, 0, 0"/>
+          <w:left w:val="nil" w:sz="0" w:space="0" w:color="000000" tmln="20, 20, 20, 0, 0"/>
+          <w:bottom w:val="nil" w:sz="0" w:space="0" w:color="000000" tmln="20, 20, 20, 0, 0"/>
+          <w:right w:val="nil" w:sz="0" w:space="0" w:color="000000" tmln="20, 20, 20, 0, 0"/>
+          <w:between w:val="nil" w:sz="0" w:space="0" w:color="000000" tmln="20, 20, 20, 0, 0"/>
+        </w:pBdr>
+        <w:shd w:val="none"/>
+        <w:rPr>
+          <w:rFonts w:ascii="Courier New" w:hAnsi="Courier New"/>
+          <w:b/>
+          <w:bCs/>
+          <w:lang w:val="en-gb" w:eastAsia="zh-cn" w:bidi="ar-sa"/>
+        </w:rPr>
+      </w:pPr>
+      <w:r>
+        <w:rPr>
+          <w:rFonts w:ascii="Courier New" w:hAnsi="Courier New"/>
+          <w:b/>
+          <w:bCs/>
+          <w:lang w:val="en-gb" w:eastAsia="zh-cn" w:bidi="ar-sa"/>
+        </w:rPr>
+      </w:r>
+    </w:p>
+    <w:p>
+      <w:pPr>
+        <w:tabs defTabSz="708"/>
+        <w:pBdr>
+          <w:top w:val="nil" w:sz="0" w:space="0" w:color="000000" tmln="20, 20, 20, 0, 0"/>
+          <w:left w:val="nil" w:sz="0" w:space="0" w:color="000000" tmln="20, 20, 20, 0, 0"/>
+          <w:bottom w:val="nil" w:sz="0" w:space="0" w:color="000000" tmln="20, 20, 20, 0, 0"/>
+          <w:right w:val="nil" w:sz="0" w:space="0" w:color="000000" tmln="20, 20, 20, 0, 0"/>
+          <w:between w:val="nil" w:sz="0" w:space="0" w:color="000000" tmln="20, 20, 20, 0, 0"/>
+        </w:pBdr>
+        <w:shd w:val="none"/>
+        <w:rPr>
+          <w:lang w:val="en-gb" w:eastAsia="zh-cn" w:bidi="ar-sa"/>
+        </w:rPr>
+      </w:pPr>
+      <w:r>
+        <w:rPr>
+          <w:rFonts w:ascii="Courier New" w:hAnsi="Courier New"/>
+          <w:b/>
+          <w:bCs/>
+          <w:lang w:val="en-gb" w:eastAsia="zh-cn" w:bidi="ar-sa"/>
+        </w:rPr>
+        <w:t xml:space="preserve">29. </w:t>
+      </w:r>
+      <w:r>
+        <w:rPr>
+          <w:lang w:val="en-gb" w:eastAsia="zh-cn" w:bidi="ar-sa"/>
+        </w:rPr>
+        <w:t>Login into docker hub. You will be asked your docker hub credentials to log in.</w:t>
+      </w:r>
+    </w:p>
+    <w:p>
+      <w:pPr>
+        <w:tabs defTabSz="708"/>
+        <w:pBdr>
+          <w:top w:val="nil" w:sz="0" w:space="0" w:color="000000" tmln="20, 20, 20, 0, 0"/>
+          <w:left w:val="nil" w:sz="0" w:space="0" w:color="000000" tmln="20, 20, 20, 0, 0"/>
+          <w:bottom w:val="nil" w:sz="0" w:space="0" w:color="000000" tmln="20, 20, 20, 0, 0"/>
+          <w:right w:val="nil" w:sz="0" w:space="0" w:color="000000" tmln="20, 20, 20, 0, 0"/>
+          <w:between w:val="nil" w:sz="0" w:space="0" w:color="000000" tmln="20, 20, 20, 0, 0"/>
+        </w:pBdr>
+        <w:shd w:val="none"/>
+        <w:rPr>
+          <w:rFonts w:ascii="Courier New" w:hAnsi="Courier New"/>
+          <w:lang w:val="en-gb" w:eastAsia="zh-cn" w:bidi="ar-sa"/>
+        </w:rPr>
+      </w:pPr>
+      <w:r>
+        <w:rPr>
+          <w:rFonts w:ascii="Courier New" w:hAnsi="Courier New"/>
+          <w:lang w:val="en-gb" w:eastAsia="zh-cn" w:bidi="ar-sa"/>
+        </w:rPr>
+        <w:t>docker login</w:t>
+      </w:r>
+    </w:p>
+    <w:p>
+      <w:pPr>
+        <w:tabs defTabSz="708"/>
+        <w:pBdr>
+          <w:top w:val="nil" w:sz="0" w:space="0" w:color="000000" tmln="20, 20, 20, 0, 0"/>
+          <w:left w:val="nil" w:sz="0" w:space="0" w:color="000000" tmln="20, 20, 20, 0, 0"/>
+          <w:bottom w:val="nil" w:sz="0" w:space="0" w:color="000000" tmln="20, 20, 20, 0, 0"/>
+          <w:right w:val="nil" w:sz="0" w:space="0" w:color="000000" tmln="20, 20, 20, 0, 0"/>
+          <w:between w:val="nil" w:sz="0" w:space="0" w:color="000000" tmln="20, 20, 20, 0, 0"/>
+        </w:pBdr>
+        <w:shd w:val="none"/>
+        <w:rPr>
+          <w:rFonts w:ascii="Courier New" w:hAnsi="Courier New"/>
+          <w:b/>
+          <w:bCs/>
+          <w:lang w:val="en-gb" w:eastAsia="zh-cn" w:bidi="ar-sa"/>
+        </w:rPr>
+      </w:pPr>
+      <w:r>
+        <w:rPr>
+          <w:rFonts w:ascii="Courier New" w:hAnsi="Courier New"/>
+          <w:b/>
+          <w:bCs/>
+          <w:lang w:val="en-gb" w:eastAsia="zh-cn" w:bidi="ar-sa"/>
+        </w:rPr>
+      </w:r>
+    </w:p>
+    <w:p>
+      <w:pPr>
+        <w:tabs defTabSz="708"/>
+        <w:pBdr>
+          <w:top w:val="nil" w:sz="0" w:space="0" w:color="000000" tmln="20, 20, 20, 0, 0"/>
+          <w:left w:val="nil" w:sz="0" w:space="0" w:color="000000" tmln="20, 20, 20, 0, 0"/>
+          <w:bottom w:val="nil" w:sz="0" w:space="0" w:color="000000" tmln="20, 20, 20, 0, 0"/>
+          <w:right w:val="nil" w:sz="0" w:space="0" w:color="000000" tmln="20, 20, 20, 0, 0"/>
+          <w:between w:val="nil" w:sz="0" w:space="0" w:color="000000" tmln="20, 20, 20, 0, 0"/>
+        </w:pBdr>
+        <w:shd w:val="none"/>
+        <w:rPr>
+          <w:lang w:val="en-gb" w:eastAsia="zh-cn" w:bidi="ar-sa"/>
+        </w:rPr>
+      </w:pPr>
+      <w:r>
+        <w:rPr>
+          <w:rFonts w:ascii="Courier New" w:hAnsi="Courier New"/>
+          <w:b/>
+          <w:bCs/>
+          <w:lang w:val="en-gb" w:eastAsia="zh-cn" w:bidi="ar-sa"/>
+        </w:rPr>
+        <w:t xml:space="preserve">30. </w:t>
+      </w:r>
+      <w:r>
+        <w:rPr>
+          <w:lang w:val="en-gb" w:eastAsia="zh-cn" w:bidi="ar-sa"/>
+        </w:rPr>
+        <w:t>Upload a docker image with the image name mentioned in the command on the dockerhub.</w:t>
+      </w:r>
+    </w:p>
+    <w:p>
+      <w:pPr>
+        <w:tabs defTabSz="708"/>
+        <w:pBdr>
+          <w:top w:val="nil" w:sz="0" w:space="0" w:color="000000" tmln="20, 20, 20, 0, 0"/>
+          <w:left w:val="nil" w:sz="0" w:space="0" w:color="000000" tmln="20, 20, 20, 0, 0"/>
+          <w:bottom w:val="nil" w:sz="0" w:space="0" w:color="000000" tmln="20, 20, 20, 0, 0"/>
+          <w:right w:val="nil" w:sz="0" w:space="0" w:color="000000" tmln="20, 20, 20, 0, 0"/>
+          <w:between w:val="nil" w:sz="0" w:space="0" w:color="000000" tmln="20, 20, 20, 0, 0"/>
+        </w:pBdr>
+        <w:shd w:val="none"/>
+        <w:rPr>
+          <w:rFonts w:ascii="Courier New" w:hAnsi="Courier New"/>
+          <w:lang w:val="en-gb" w:eastAsia="zh-cn" w:bidi="ar-sa"/>
+        </w:rPr>
+      </w:pPr>
+      <w:r>
+        <w:rPr>
+          <w:rFonts w:ascii="Courier New" w:hAnsi="Courier New"/>
+          <w:lang w:val="en-gb" w:eastAsia="zh-cn" w:bidi="ar-sa"/>
+        </w:rPr>
+        <w:t>docker push geekflare/httpd_image</w:t>
+      </w:r>
+    </w:p>
+    <w:p>
+      <w:pPr>
+        <w:tabs defTabSz="708"/>
+        <w:pBdr>
+          <w:top w:val="nil" w:sz="0" w:space="0" w:color="000000" tmln="20, 20, 20, 0, 0"/>
+          <w:left w:val="nil" w:sz="0" w:space="0" w:color="000000" tmln="20, 20, 20, 0, 0"/>
+          <w:bottom w:val="nil" w:sz="0" w:space="0" w:color="000000" tmln="20, 20, 20, 0, 0"/>
+          <w:right w:val="nil" w:sz="0" w:space="0" w:color="000000" tmln="20, 20, 20, 0, 0"/>
+          <w:between w:val="nil" w:sz="0" w:space="0" w:color="000000" tmln="20, 20, 20, 0, 0"/>
+        </w:pBdr>
+        <w:shd w:val="none"/>
+        <w:rPr>
+          <w:rFonts w:ascii="Courier New" w:hAnsi="Courier New"/>
+          <w:b/>
+          <w:bCs/>
+          <w:lang w:val="en-gb" w:eastAsia="zh-cn" w:bidi="ar-sa"/>
+        </w:rPr>
+      </w:pPr>
+      <w:r>
+        <w:rPr>
+          <w:rFonts w:ascii="Courier New" w:hAnsi="Courier New"/>
+          <w:b/>
+          <w:bCs/>
+          <w:lang w:val="en-gb" w:eastAsia="zh-cn" w:bidi="ar-sa"/>
+        </w:rPr>
+      </w:r>
+    </w:p>
+    <w:p>
+      <w:pPr>
+        <w:tabs defTabSz="708"/>
+        <w:pBdr>
+          <w:top w:val="nil" w:sz="0" w:space="0" w:color="000000" tmln="20, 20, 20, 0, 0"/>
+          <w:left w:val="nil" w:sz="0" w:space="0" w:color="000000" tmln="20, 20, 20, 0, 0"/>
+          <w:bottom w:val="nil" w:sz="0" w:space="0" w:color="000000" tmln="20, 20, 20, 0, 0"/>
+          <w:right w:val="nil" w:sz="0" w:space="0" w:color="000000" tmln="20, 20, 20, 0, 0"/>
+          <w:between w:val="nil" w:sz="0" w:space="0" w:color="000000" tmln="20, 20, 20, 0, 0"/>
+        </w:pBdr>
+        <w:shd w:val="none"/>
+        <w:rPr>
+          <w:lang w:val="en-gb" w:eastAsia="zh-cn" w:bidi="ar-sa"/>
+        </w:rPr>
+      </w:pPr>
+      <w:r>
+        <w:rPr>
+          <w:rFonts w:ascii="Courier New" w:hAnsi="Courier New"/>
+          <w:b/>
+          <w:bCs/>
+          <w:lang w:val="en-gb" w:eastAsia="zh-cn" w:bidi="ar-sa"/>
+        </w:rPr>
+        <w:t xml:space="preserve">31. </w:t>
+      </w:r>
+      <w:r>
+        <w:rPr>
+          <w:lang w:val="en-gb" w:eastAsia="zh-cn" w:bidi="ar-sa"/>
+        </w:rPr>
+        <w:t>The following command in docker lists the details of all the network in the cluster.</w:t>
+      </w:r>
+    </w:p>
+    <w:p>
+      <w:pPr>
+        <w:tabs defTabSz="708"/>
+        <w:pBdr>
+          <w:top w:val="nil" w:sz="0" w:space="0" w:color="000000" tmln="20, 20, 20, 0, 0"/>
+          <w:left w:val="nil" w:sz="0" w:space="0" w:color="000000" tmln="20, 20, 20, 0, 0"/>
+          <w:bottom w:val="nil" w:sz="0" w:space="0" w:color="000000" tmln="20, 20, 20, 0, 0"/>
+          <w:right w:val="nil" w:sz="0" w:space="0" w:color="000000" tmln="20, 20, 20, 0, 0"/>
+          <w:between w:val="nil" w:sz="0" w:space="0" w:color="000000" tmln="20, 20, 20, 0, 0"/>
+        </w:pBdr>
+        <w:shd w:val="none"/>
+        <w:rPr>
+          <w:rFonts w:ascii="Courier New" w:hAnsi="Courier New"/>
+          <w:lang w:val="en-gb" w:eastAsia="zh-cn" w:bidi="ar-sa"/>
+        </w:rPr>
+      </w:pPr>
+      <w:r>
+        <w:rPr>
+          <w:rFonts w:ascii="Courier New" w:hAnsi="Courier New"/>
+          <w:lang w:val="en-gb" w:eastAsia="zh-cn" w:bidi="ar-sa"/>
+        </w:rPr>
+        <w:t>docker network ls</w:t>
+      </w:r>
+    </w:p>
+    <w:p>
+      <w:pPr>
+        <w:tabs defTabSz="708"/>
+        <w:pBdr>
+          <w:top w:val="nil" w:sz="0" w:space="0" w:color="000000" tmln="20, 20, 20, 0, 0"/>
+          <w:left w:val="nil" w:sz="0" w:space="0" w:color="000000" tmln="20, 20, 20, 0, 0"/>
+          <w:bottom w:val="nil" w:sz="0" w:space="0" w:color="000000" tmln="20, 20, 20, 0, 0"/>
+          <w:right w:val="nil" w:sz="0" w:space="0" w:color="000000" tmln="20, 20, 20, 0, 0"/>
+          <w:between w:val="nil" w:sz="0" w:space="0" w:color="000000" tmln="20, 20, 20, 0, 0"/>
+        </w:pBdr>
+        <w:shd w:val="none"/>
+        <w:rPr>
+          <w:rFonts w:ascii="Courier New" w:hAnsi="Courier New"/>
+          <w:b/>
+          <w:bCs/>
+          <w:lang w:val="en-gb" w:eastAsia="zh-cn" w:bidi="ar-sa"/>
+        </w:rPr>
+      </w:pPr>
+      <w:r>
+        <w:rPr>
+          <w:rFonts w:ascii="Courier New" w:hAnsi="Courier New"/>
+          <w:b/>
+          <w:bCs/>
+          <w:lang w:val="en-gb" w:eastAsia="zh-cn" w:bidi="ar-sa"/>
+        </w:rPr>
+      </w:r>
+    </w:p>
+    <w:p>
+      <w:pPr>
+        <w:tabs defTabSz="708"/>
+        <w:pBdr>
+          <w:top w:val="nil" w:sz="0" w:space="0" w:color="000000" tmln="20, 20, 20, 0, 0"/>
+          <w:left w:val="nil" w:sz="0" w:space="0" w:color="000000" tmln="20, 20, 20, 0, 0"/>
+          <w:bottom w:val="nil" w:sz="0" w:space="0" w:color="000000" tmln="20, 20, 20, 0, 0"/>
+          <w:right w:val="nil" w:sz="0" w:space="0" w:color="000000" tmln="20, 20, 20, 0, 0"/>
+          <w:between w:val="nil" w:sz="0" w:space="0" w:color="000000" tmln="20, 20, 20, 0, 0"/>
+        </w:pBdr>
+        <w:shd w:val="none"/>
+        <w:rPr>
+          <w:lang w:val="en-gb" w:eastAsia="zh-cn" w:bidi="ar-sa"/>
+        </w:rPr>
+      </w:pPr>
+      <w:r>
+        <w:rPr>
+          <w:rFonts w:ascii="Courier New" w:hAnsi="Courier New"/>
+          <w:b/>
+          <w:bCs/>
+          <w:lang w:val="en-gb" w:eastAsia="zh-cn" w:bidi="ar-sa"/>
+        </w:rPr>
+        <w:t xml:space="preserve">32. </w:t>
+      </w:r>
+      <w:r>
+        <w:rPr>
+          <w:lang w:val="en-gb" w:eastAsia="zh-cn" w:bidi="ar-sa"/>
+        </w:rPr>
+        <w:t>There are several other docker network commands.</w:t>
+      </w:r>
+    </w:p>
+    <w:p>
+      <w:pPr>
+        <w:tabs defTabSz="708"/>
+        <w:pBdr>
+          <w:top w:val="nil" w:sz="0" w:space="0" w:color="000000" tmln="20, 20, 20, 0, 0"/>
+          <w:left w:val="nil" w:sz="0" w:space="0" w:color="000000" tmln="20, 20, 20, 0, 0"/>
+          <w:bottom w:val="nil" w:sz="0" w:space="0" w:color="000000" tmln="20, 20, 20, 0, 0"/>
+          <w:right w:val="nil" w:sz="0" w:space="0" w:color="000000" tmln="20, 20, 20, 0, 0"/>
+          <w:between w:val="nil" w:sz="0" w:space="0" w:color="000000" tmln="20, 20, 20, 0, 0"/>
+        </w:pBdr>
+        <w:shd w:val="none"/>
+        <w:rPr>
+          <w:rFonts w:ascii="Courier New" w:hAnsi="Courier New"/>
+          <w:lang w:val="en-gb" w:eastAsia="zh-cn" w:bidi="ar-sa"/>
+        </w:rPr>
+      </w:pPr>
+      <w:r>
+        <w:rPr>
+          <w:rFonts w:ascii="Courier New" w:hAnsi="Courier New"/>
+          <w:lang w:val="en-gb" w:eastAsia="zh-cn" w:bidi="ar-sa"/>
+        </w:rPr>
+        <w:t>jitendra@jitendra:/home/jitendra$ docker network</w:t>
+      </w:r>
+    </w:p>
+    <w:p>
+      <w:pPr>
+        <w:tabs defTabSz="708"/>
+        <w:pBdr>
+          <w:top w:val="nil" w:sz="0" w:space="0" w:color="000000" tmln="20, 20, 20, 0, 0"/>
+          <w:left w:val="nil" w:sz="0" w:space="0" w:color="000000" tmln="20, 20, 20, 0, 0"/>
+          <w:bottom w:val="nil" w:sz="0" w:space="0" w:color="000000" tmln="20, 20, 20, 0, 0"/>
+          <w:right w:val="nil" w:sz="0" w:space="0" w:color="000000" tmln="20, 20, 20, 0, 0"/>
+          <w:between w:val="nil" w:sz="0" w:space="0" w:color="000000" tmln="20, 20, 20, 0, 0"/>
+        </w:pBdr>
+        <w:shd w:val="none"/>
+        <w:rPr>
+          <w:rFonts w:ascii="Courier New" w:hAnsi="Courier New"/>
+          <w:lang w:val="en-gb" w:eastAsia="zh-cn" w:bidi="ar-sa"/>
+        </w:rPr>
+      </w:pPr>
+      <w:r>
+        <w:rPr>
+          <w:rFonts w:ascii="Courier New" w:hAnsi="Courier New"/>
+          <w:lang w:val="en-gb" w:eastAsia="zh-cn" w:bidi="ar-sa"/>
+        </w:rPr>
+      </w:r>
+    </w:p>
+    <w:p>
+      <w:pPr>
+        <w:tabs defTabSz="708"/>
+        <w:pBdr>
+          <w:top w:val="nil" w:sz="0" w:space="0" w:color="000000" tmln="20, 20, 20, 0, 0"/>
+          <w:left w:val="nil" w:sz="0" w:space="0" w:color="000000" tmln="20, 20, 20, 0, 0"/>
+          <w:bottom w:val="nil" w:sz="0" w:space="0" w:color="000000" tmln="20, 20, 20, 0, 0"/>
+          <w:right w:val="nil" w:sz="0" w:space="0" w:color="000000" tmln="20, 20, 20, 0, 0"/>
+          <w:between w:val="nil" w:sz="0" w:space="0" w:color="000000" tmln="20, 20, 20, 0, 0"/>
+        </w:pBdr>
+        <w:shd w:val="none"/>
+        <w:rPr>
+          <w:rFonts w:ascii="Courier New" w:hAnsi="Courier New"/>
+          <w:lang w:val="en-gb" w:eastAsia="zh-cn" w:bidi="ar-sa"/>
+        </w:rPr>
+      </w:pPr>
+      <w:r>
+        <w:rPr>
+          <w:rFonts w:ascii="Courier New" w:hAnsi="Courier New"/>
+          <w:lang w:val="en-gb" w:eastAsia="zh-cn" w:bidi="ar-sa"/>
+        </w:rPr>
+        <w:t>Usage:  docker network COMMAND</w:t>
+      </w:r>
+    </w:p>
+    <w:p>
+      <w:pPr>
+        <w:tabs defTabSz="708"/>
+        <w:pBdr>
+          <w:top w:val="nil" w:sz="0" w:space="0" w:color="000000" tmln="20, 20, 20, 0, 0"/>
+          <w:left w:val="nil" w:sz="0" w:space="0" w:color="000000" tmln="20, 20, 20, 0, 0"/>
+          <w:bottom w:val="nil" w:sz="0" w:space="0" w:color="000000" tmln="20, 20, 20, 0, 0"/>
+          <w:right w:val="nil" w:sz="0" w:space="0" w:color="000000" tmln="20, 20, 20, 0, 0"/>
+          <w:between w:val="nil" w:sz="0" w:space="0" w:color="000000" tmln="20, 20, 20, 0, 0"/>
+        </w:pBdr>
+        <w:shd w:val="none"/>
+        <w:rPr>
+          <w:rFonts w:ascii="Courier New" w:hAnsi="Courier New"/>
+          <w:lang w:val="en-gb" w:eastAsia="zh-cn" w:bidi="ar-sa"/>
+        </w:rPr>
+      </w:pPr>
+      <w:r>
+        <w:rPr>
+          <w:rFonts w:ascii="Courier New" w:hAnsi="Courier New"/>
+          <w:lang w:val="en-gb" w:eastAsia="zh-cn" w:bidi="ar-sa"/>
+        </w:rPr>
+      </w:r>
+    </w:p>
+    <w:p>
+      <w:pPr>
+        <w:tabs defTabSz="708"/>
+        <w:pBdr>
+          <w:top w:val="nil" w:sz="0" w:space="0" w:color="000000" tmln="20, 20, 20, 0, 0"/>
+          <w:left w:val="nil" w:sz="0" w:space="0" w:color="000000" tmln="20, 20, 20, 0, 0"/>
+          <w:bottom w:val="nil" w:sz="0" w:space="0" w:color="000000" tmln="20, 20, 20, 0, 0"/>
+          <w:right w:val="nil" w:sz="0" w:space="0" w:color="000000" tmln="20, 20, 20, 0, 0"/>
+          <w:between w:val="nil" w:sz="0" w:space="0" w:color="000000" tmln="20, 20, 20, 0, 0"/>
+        </w:pBdr>
+        <w:shd w:val="none"/>
+        <w:rPr>
+          <w:rFonts w:ascii="Courier New" w:hAnsi="Courier New"/>
+          <w:lang w:val="en-gb" w:eastAsia="zh-cn" w:bidi="ar-sa"/>
+        </w:rPr>
+      </w:pPr>
+      <w:r>
+        <w:rPr>
+          <w:rFonts w:ascii="Courier New" w:hAnsi="Courier New"/>
+          <w:lang w:val="en-gb" w:eastAsia="zh-cn" w:bidi="ar-sa"/>
+        </w:rPr>
+        <w:t>Manage networks</w:t>
+      </w:r>
+    </w:p>
+    <w:p>
+      <w:pPr>
+        <w:tabs defTabSz="708"/>
+        <w:pBdr>
+          <w:top w:val="nil" w:sz="0" w:space="0" w:color="000000" tmln="20, 20, 20, 0, 0"/>
+          <w:left w:val="nil" w:sz="0" w:space="0" w:color="000000" tmln="20, 20, 20, 0, 0"/>
+          <w:bottom w:val="nil" w:sz="0" w:space="0" w:color="000000" tmln="20, 20, 20, 0, 0"/>
+          <w:right w:val="nil" w:sz="0" w:space="0" w:color="000000" tmln="20, 20, 20, 0, 0"/>
+          <w:between w:val="nil" w:sz="0" w:space="0" w:color="000000" tmln="20, 20, 20, 0, 0"/>
+        </w:pBdr>
+        <w:shd w:val="none"/>
+        <w:rPr>
+          <w:rFonts w:ascii="Courier New" w:hAnsi="Courier New"/>
+          <w:lang w:val="en-gb" w:eastAsia="zh-cn" w:bidi="ar-sa"/>
+        </w:rPr>
+      </w:pPr>
+      <w:r>
+        <w:rPr>
+          <w:rFonts w:ascii="Courier New" w:hAnsi="Courier New"/>
+          <w:lang w:val="en-gb" w:eastAsia="zh-cn" w:bidi="ar-sa"/>
+        </w:rPr>
+      </w:r>
+    </w:p>
+    <w:p>
+      <w:pPr>
+        <w:tabs defTabSz="708"/>
+        <w:pBdr>
+          <w:top w:val="nil" w:sz="0" w:space="0" w:color="000000" tmln="20, 20, 20, 0, 0"/>
+          <w:left w:val="nil" w:sz="0" w:space="0" w:color="000000" tmln="20, 20, 20, 0, 0"/>
+          <w:bottom w:val="nil" w:sz="0" w:space="0" w:color="000000" tmln="20, 20, 20, 0, 0"/>
+          <w:right w:val="nil" w:sz="0" w:space="0" w:color="000000" tmln="20, 20, 20, 0, 0"/>
+          <w:between w:val="nil" w:sz="0" w:space="0" w:color="000000" tmln="20, 20, 20, 0, 0"/>
+        </w:pBdr>
+        <w:shd w:val="none"/>
+        <w:rPr>
+          <w:rFonts w:ascii="Courier New" w:hAnsi="Courier New"/>
+          <w:lang w:val="en-gb" w:eastAsia="zh-cn" w:bidi="ar-sa"/>
+        </w:rPr>
+      </w:pPr>
+      <w:r>
+        <w:rPr>
+          <w:rFonts w:ascii="Courier New" w:hAnsi="Courier New"/>
+          <w:lang w:val="en-gb" w:eastAsia="zh-cn" w:bidi="ar-sa"/>
+        </w:rPr>
+        <w:t>Commands:</w:t>
+      </w:r>
+    </w:p>
+    <w:p>
+      <w:pPr>
+        <w:tabs defTabSz="708"/>
+        <w:pBdr>
+          <w:top w:val="nil" w:sz="0" w:space="0" w:color="000000" tmln="20, 20, 20, 0, 0"/>
+          <w:left w:val="nil" w:sz="0" w:space="0" w:color="000000" tmln="20, 20, 20, 0, 0"/>
+          <w:bottom w:val="nil" w:sz="0" w:space="0" w:color="000000" tmln="20, 20, 20, 0, 0"/>
+          <w:right w:val="nil" w:sz="0" w:space="0" w:color="000000" tmln="20, 20, 20, 0, 0"/>
+          <w:between w:val="nil" w:sz="0" w:space="0" w:color="000000" tmln="20, 20, 20, 0, 0"/>
+        </w:pBdr>
+        <w:shd w:val="none"/>
+        <w:rPr>
+          <w:rFonts w:ascii="Courier New" w:hAnsi="Courier New"/>
+          <w:lang w:val="en-gb" w:eastAsia="zh-cn" w:bidi="ar-sa"/>
+        </w:rPr>
+      </w:pPr>
+      <w:r>
+        <w:rPr>
+          <w:rFonts w:ascii="Courier New" w:hAnsi="Courier New"/>
+          <w:lang w:val="en-gb" w:eastAsia="zh-cn" w:bidi="ar-sa"/>
+        </w:rPr>
+      </w:r>
+    </w:p>
+    <w:p>
+      <w:pPr>
+        <w:tabs defTabSz="708"/>
+        <w:pBdr>
+          <w:top w:val="nil" w:sz="0" w:space="0" w:color="000000" tmln="20, 20, 20, 0, 0"/>
+          <w:left w:val="nil" w:sz="0" w:space="0" w:color="000000" tmln="20, 20, 20, 0, 0"/>
+          <w:bottom w:val="nil" w:sz="0" w:space="0" w:color="000000" tmln="20, 20, 20, 0, 0"/>
+          <w:right w:val="nil" w:sz="0" w:space="0" w:color="000000" tmln="20, 20, 20, 0, 0"/>
+          <w:between w:val="nil" w:sz="0" w:space="0" w:color="000000" tmln="20, 20, 20, 0, 0"/>
+        </w:pBdr>
+        <w:shd w:val="none"/>
+        <w:rPr>
+          <w:rFonts w:ascii="Courier New" w:hAnsi="Courier New"/>
+          <w:lang w:val="en-gb" w:eastAsia="zh-cn" w:bidi="ar-sa"/>
+        </w:rPr>
+      </w:pPr>
+      <w:r>
+        <w:rPr>
+          <w:rFonts w:ascii="Courier New" w:hAnsi="Courier New"/>
+          <w:lang w:val="en-gb" w:eastAsia="zh-cn" w:bidi="ar-sa"/>
+        </w:rPr>
+        <w:t>connect     Connect a container to a network</w:t>
+      </w:r>
+    </w:p>
+    <w:p>
+      <w:pPr>
+        <w:tabs defTabSz="708"/>
+        <w:pBdr>
+          <w:top w:val="nil" w:sz="0" w:space="0" w:color="000000" tmln="20, 20, 20, 0, 0"/>
+          <w:left w:val="nil" w:sz="0" w:space="0" w:color="000000" tmln="20, 20, 20, 0, 0"/>
+          <w:bottom w:val="nil" w:sz="0" w:space="0" w:color="000000" tmln="20, 20, 20, 0, 0"/>
+          <w:right w:val="nil" w:sz="0" w:space="0" w:color="000000" tmln="20, 20, 20, 0, 0"/>
+          <w:between w:val="nil" w:sz="0" w:space="0" w:color="000000" tmln="20, 20, 20, 0, 0"/>
+        </w:pBdr>
+        <w:shd w:val="none"/>
+        <w:rPr>
+          <w:rFonts w:ascii="Courier New" w:hAnsi="Courier New"/>
+          <w:lang w:val="en-gb" w:eastAsia="zh-cn" w:bidi="ar-sa"/>
+        </w:rPr>
+      </w:pPr>
+      <w:r>
+        <w:rPr>
+          <w:rFonts w:ascii="Courier New" w:hAnsi="Courier New"/>
+          <w:lang w:val="en-gb" w:eastAsia="zh-cn" w:bidi="ar-sa"/>
+        </w:rPr>
+      </w:r>
+    </w:p>
+    <w:p>
+      <w:pPr>
+        <w:tabs defTabSz="708"/>
+        <w:pBdr>
+          <w:top w:val="nil" w:sz="0" w:space="0" w:color="000000" tmln="20, 20, 20, 0, 0"/>
+          <w:left w:val="nil" w:sz="0" w:space="0" w:color="000000" tmln="20, 20, 20, 0, 0"/>
+          <w:bottom w:val="nil" w:sz="0" w:space="0" w:color="000000" tmln="20, 20, 20, 0, 0"/>
+          <w:right w:val="nil" w:sz="0" w:space="0" w:color="000000" tmln="20, 20, 20, 0, 0"/>
+          <w:between w:val="nil" w:sz="0" w:space="0" w:color="000000" tmln="20, 20, 20, 0, 0"/>
+        </w:pBdr>
+        <w:shd w:val="none"/>
+        <w:rPr>
+          <w:rFonts w:ascii="Courier New" w:hAnsi="Courier New"/>
+          <w:lang w:val="en-gb" w:eastAsia="zh-cn" w:bidi="ar-sa"/>
+        </w:rPr>
+      </w:pPr>
+      <w:r>
+        <w:rPr>
+          <w:rFonts w:ascii="Courier New" w:hAnsi="Courier New"/>
+          <w:lang w:val="en-gb" w:eastAsia="zh-cn" w:bidi="ar-sa"/>
+        </w:rPr>
+        <w:t>create      Create a network</w:t>
+      </w:r>
+    </w:p>
+    <w:p>
+      <w:pPr>
+        <w:tabs defTabSz="708"/>
+        <w:pBdr>
+          <w:top w:val="nil" w:sz="0" w:space="0" w:color="000000" tmln="20, 20, 20, 0, 0"/>
+          <w:left w:val="nil" w:sz="0" w:space="0" w:color="000000" tmln="20, 20, 20, 0, 0"/>
+          <w:bottom w:val="nil" w:sz="0" w:space="0" w:color="000000" tmln="20, 20, 20, 0, 0"/>
+          <w:right w:val="nil" w:sz="0" w:space="0" w:color="000000" tmln="20, 20, 20, 0, 0"/>
+          <w:between w:val="nil" w:sz="0" w:space="0" w:color="000000" tmln="20, 20, 20, 0, 0"/>
+        </w:pBdr>
+        <w:shd w:val="none"/>
+        <w:rPr>
+          <w:rFonts w:ascii="Courier New" w:hAnsi="Courier New"/>
+          <w:lang w:val="en-gb" w:eastAsia="zh-cn" w:bidi="ar-sa"/>
+        </w:rPr>
+      </w:pPr>
+      <w:r>
+        <w:rPr>
+          <w:rFonts w:ascii="Courier New" w:hAnsi="Courier New"/>
+          <w:lang w:val="en-gb" w:eastAsia="zh-cn" w:bidi="ar-sa"/>
+        </w:rPr>
+      </w:r>
+    </w:p>
+    <w:p>
+      <w:pPr>
+        <w:tabs defTabSz="708"/>
+        <w:pBdr>
+          <w:top w:val="nil" w:sz="0" w:space="0" w:color="000000" tmln="20, 20, 20, 0, 0"/>
+          <w:left w:val="nil" w:sz="0" w:space="0" w:color="000000" tmln="20, 20, 20, 0, 0"/>
+          <w:bottom w:val="nil" w:sz="0" w:space="0" w:color="000000" tmln="20, 20, 20, 0, 0"/>
+          <w:right w:val="nil" w:sz="0" w:space="0" w:color="000000" tmln="20, 20, 20, 0, 0"/>
+          <w:between w:val="nil" w:sz="0" w:space="0" w:color="000000" tmln="20, 20, 20, 0, 0"/>
+        </w:pBdr>
+        <w:shd w:val="none"/>
+        <w:rPr>
+          <w:rFonts w:ascii="Courier New" w:hAnsi="Courier New"/>
+          <w:lang w:val="en-gb" w:eastAsia="zh-cn" w:bidi="ar-sa"/>
+        </w:rPr>
+      </w:pPr>
+      <w:r>
+        <w:rPr>
+          <w:rFonts w:ascii="Courier New" w:hAnsi="Courier New"/>
+          <w:lang w:val="en-gb" w:eastAsia="zh-cn" w:bidi="ar-sa"/>
+        </w:rPr>
+        <w:t>disconnect  Disconnect a container from a network</w:t>
+      </w:r>
+    </w:p>
+    <w:p>
+      <w:pPr>
+        <w:tabs defTabSz="708"/>
+        <w:pBdr>
+          <w:top w:val="nil" w:sz="0" w:space="0" w:color="000000" tmln="20, 20, 20, 0, 0"/>
+          <w:left w:val="nil" w:sz="0" w:space="0" w:color="000000" tmln="20, 20, 20, 0, 0"/>
+          <w:bottom w:val="nil" w:sz="0" w:space="0" w:color="000000" tmln="20, 20, 20, 0, 0"/>
+          <w:right w:val="nil" w:sz="0" w:space="0" w:color="000000" tmln="20, 20, 20, 0, 0"/>
+          <w:between w:val="nil" w:sz="0" w:space="0" w:color="000000" tmln="20, 20, 20, 0, 0"/>
+        </w:pBdr>
+        <w:shd w:val="none"/>
+        <w:rPr>
+          <w:rFonts w:ascii="Courier New" w:hAnsi="Courier New"/>
+          <w:lang w:val="en-gb" w:eastAsia="zh-cn" w:bidi="ar-sa"/>
+        </w:rPr>
+      </w:pPr>
+      <w:r>
+        <w:rPr>
+          <w:rFonts w:ascii="Courier New" w:hAnsi="Courier New"/>
+          <w:lang w:val="en-gb" w:eastAsia="zh-cn" w:bidi="ar-sa"/>
+        </w:rPr>
+      </w:r>
+    </w:p>
+    <w:p>
+      <w:pPr>
+        <w:tabs defTabSz="708"/>
+        <w:pBdr>
+          <w:top w:val="nil" w:sz="0" w:space="0" w:color="000000" tmln="20, 20, 20, 0, 0"/>
+          <w:left w:val="nil" w:sz="0" w:space="0" w:color="000000" tmln="20, 20, 20, 0, 0"/>
+          <w:bottom w:val="nil" w:sz="0" w:space="0" w:color="000000" tmln="20, 20, 20, 0, 0"/>
+          <w:right w:val="nil" w:sz="0" w:space="0" w:color="000000" tmln="20, 20, 20, 0, 0"/>
+          <w:between w:val="nil" w:sz="0" w:space="0" w:color="000000" tmln="20, 20, 20, 0, 0"/>
+        </w:pBdr>
+        <w:shd w:val="none"/>
+        <w:rPr>
+          <w:rFonts w:ascii="Courier New" w:hAnsi="Courier New"/>
+          <w:lang w:val="en-gb" w:eastAsia="zh-cn" w:bidi="ar-sa"/>
+        </w:rPr>
+      </w:pPr>
+      <w:r>
+        <w:rPr>
+          <w:rFonts w:ascii="Courier New" w:hAnsi="Courier New"/>
+          <w:lang w:val="en-gb" w:eastAsia="zh-cn" w:bidi="ar-sa"/>
+        </w:rPr>
+        <w:t>inspect     Display detailed information on one or more networks</w:t>
+      </w:r>
+    </w:p>
+    <w:p>
+      <w:pPr>
+        <w:tabs defTabSz="708"/>
+        <w:pBdr>
+          <w:top w:val="nil" w:sz="0" w:space="0" w:color="000000" tmln="20, 20, 20, 0, 0"/>
+          <w:left w:val="nil" w:sz="0" w:space="0" w:color="000000" tmln="20, 20, 20, 0, 0"/>
+          <w:bottom w:val="nil" w:sz="0" w:space="0" w:color="000000" tmln="20, 20, 20, 0, 0"/>
+          <w:right w:val="nil" w:sz="0" w:space="0" w:color="000000" tmln="20, 20, 20, 0, 0"/>
+          <w:between w:val="nil" w:sz="0" w:space="0" w:color="000000" tmln="20, 20, 20, 0, 0"/>
+        </w:pBdr>
+        <w:shd w:val="none"/>
+        <w:rPr>
+          <w:rFonts w:ascii="Courier New" w:hAnsi="Courier New"/>
+          <w:lang w:val="en-gb" w:eastAsia="zh-cn" w:bidi="ar-sa"/>
+        </w:rPr>
+      </w:pPr>
+      <w:r>
+        <w:rPr>
+          <w:rFonts w:ascii="Courier New" w:hAnsi="Courier New"/>
+          <w:lang w:val="en-gb" w:eastAsia="zh-cn" w:bidi="ar-sa"/>
+        </w:rPr>
+      </w:r>
+    </w:p>
+    <w:p>
+      <w:pPr>
+        <w:tabs defTabSz="708"/>
+        <w:pBdr>
+          <w:top w:val="nil" w:sz="0" w:space="0" w:color="000000" tmln="20, 20, 20, 0, 0"/>
+          <w:left w:val="nil" w:sz="0" w:space="0" w:color="000000" tmln="20, 20, 20, 0, 0"/>
+          <w:bottom w:val="nil" w:sz="0" w:space="0" w:color="000000" tmln="20, 20, 20, 0, 0"/>
+          <w:right w:val="nil" w:sz="0" w:space="0" w:color="000000" tmln="20, 20, 20, 0, 0"/>
+          <w:between w:val="nil" w:sz="0" w:space="0" w:color="000000" tmln="20, 20, 20, 0, 0"/>
+        </w:pBdr>
+        <w:shd w:val="none"/>
+        <w:rPr>
+          <w:rFonts w:ascii="Courier New" w:hAnsi="Courier New"/>
+          <w:lang w:val="en-gb" w:eastAsia="zh-cn" w:bidi="ar-sa"/>
+        </w:rPr>
+      </w:pPr>
+      <w:r>
+        <w:rPr>
+          <w:rFonts w:ascii="Courier New" w:hAnsi="Courier New"/>
+          <w:lang w:val="en-gb" w:eastAsia="zh-cn" w:bidi="ar-sa"/>
+        </w:rPr>
+        <w:t>ls          List networks</w:t>
+      </w:r>
+    </w:p>
+    <w:p>
+      <w:pPr>
+        <w:tabs defTabSz="708"/>
+        <w:pBdr>
+          <w:top w:val="nil" w:sz="0" w:space="0" w:color="000000" tmln="20, 20, 20, 0, 0"/>
+          <w:left w:val="nil" w:sz="0" w:space="0" w:color="000000" tmln="20, 20, 20, 0, 0"/>
+          <w:bottom w:val="nil" w:sz="0" w:space="0" w:color="000000" tmln="20, 20, 20, 0, 0"/>
+          <w:right w:val="nil" w:sz="0" w:space="0" w:color="000000" tmln="20, 20, 20, 0, 0"/>
+          <w:between w:val="nil" w:sz="0" w:space="0" w:color="000000" tmln="20, 20, 20, 0, 0"/>
+        </w:pBdr>
+        <w:shd w:val="none"/>
+        <w:rPr>
+          <w:rFonts w:ascii="Courier New" w:hAnsi="Courier New"/>
+          <w:lang w:val="en-gb" w:eastAsia="zh-cn" w:bidi="ar-sa"/>
+        </w:rPr>
+      </w:pPr>
+      <w:r>
+        <w:rPr>
+          <w:rFonts w:ascii="Courier New" w:hAnsi="Courier New"/>
+          <w:lang w:val="en-gb" w:eastAsia="zh-cn" w:bidi="ar-sa"/>
+        </w:rPr>
+      </w:r>
+    </w:p>
+    <w:p>
+      <w:pPr>
+        <w:tabs defTabSz="708"/>
+        <w:pBdr>
+          <w:top w:val="nil" w:sz="0" w:space="0" w:color="000000" tmln="20, 20, 20, 0, 0"/>
+          <w:left w:val="nil" w:sz="0" w:space="0" w:color="000000" tmln="20, 20, 20, 0, 0"/>
+          <w:bottom w:val="nil" w:sz="0" w:space="0" w:color="000000" tmln="20, 20, 20, 0, 0"/>
+          <w:right w:val="nil" w:sz="0" w:space="0" w:color="000000" tmln="20, 20, 20, 0, 0"/>
+          <w:between w:val="nil" w:sz="0" w:space="0" w:color="000000" tmln="20, 20, 20, 0, 0"/>
+        </w:pBdr>
+        <w:shd w:val="none"/>
+        <w:rPr>
+          <w:rFonts w:ascii="Courier New" w:hAnsi="Courier New"/>
+          <w:lang w:val="en-gb" w:eastAsia="zh-cn" w:bidi="ar-sa"/>
+        </w:rPr>
+      </w:pPr>
+      <w:r>
+        <w:rPr>
+          <w:rFonts w:ascii="Courier New" w:hAnsi="Courier New"/>
+          <w:lang w:val="en-gb" w:eastAsia="zh-cn" w:bidi="ar-sa"/>
+        </w:rPr>
+        <w:t>prune       Remove all unused networks</w:t>
+      </w:r>
+    </w:p>
+    <w:p>
+      <w:pPr>
+        <w:tabs defTabSz="708"/>
+        <w:pBdr>
+          <w:top w:val="nil" w:sz="0" w:space="0" w:color="000000" tmln="20, 20, 20, 0, 0"/>
+          <w:left w:val="nil" w:sz="0" w:space="0" w:color="000000" tmln="20, 20, 20, 0, 0"/>
+          <w:bottom w:val="nil" w:sz="0" w:space="0" w:color="000000" tmln="20, 20, 20, 0, 0"/>
+          <w:right w:val="nil" w:sz="0" w:space="0" w:color="000000" tmln="20, 20, 20, 0, 0"/>
+          <w:between w:val="nil" w:sz="0" w:space="0" w:color="000000" tmln="20, 20, 20, 0, 0"/>
+        </w:pBdr>
+        <w:shd w:val="none"/>
+        <w:rPr>
+          <w:rFonts w:ascii="Courier New" w:hAnsi="Courier New"/>
+          <w:lang w:val="en-gb" w:eastAsia="zh-cn" w:bidi="ar-sa"/>
+        </w:rPr>
+      </w:pPr>
+      <w:r>
+        <w:rPr>
+          <w:rFonts w:ascii="Courier New" w:hAnsi="Courier New"/>
+          <w:lang w:val="en-gb" w:eastAsia="zh-cn" w:bidi="ar-sa"/>
+        </w:rPr>
+      </w:r>
+    </w:p>
+    <w:p>
+      <w:pPr>
+        <w:tabs defTabSz="708"/>
+        <w:pBdr>
+          <w:top w:val="nil" w:sz="0" w:space="0" w:color="000000" tmln="20, 20, 20, 0, 0"/>
+          <w:left w:val="nil" w:sz="0" w:space="0" w:color="000000" tmln="20, 20, 20, 0, 0"/>
+          <w:bottom w:val="nil" w:sz="0" w:space="0" w:color="000000" tmln="20, 20, 20, 0, 0"/>
+          <w:right w:val="nil" w:sz="0" w:space="0" w:color="000000" tmln="20, 20, 20, 0, 0"/>
+          <w:between w:val="nil" w:sz="0" w:space="0" w:color="000000" tmln="20, 20, 20, 0, 0"/>
+        </w:pBdr>
+        <w:shd w:val="none"/>
+        <w:rPr>
+          <w:rFonts w:ascii="Courier New" w:hAnsi="Courier New"/>
+          <w:lang w:val="en-gb" w:eastAsia="zh-cn" w:bidi="ar-sa"/>
+        </w:rPr>
+      </w:pPr>
+      <w:r>
+        <w:rPr>
+          <w:rFonts w:ascii="Courier New" w:hAnsi="Courier New"/>
+          <w:lang w:val="en-gb" w:eastAsia="zh-cn" w:bidi="ar-sa"/>
+        </w:rPr>
+        <w:t>rm          Remove one or more networks</w:t>
+      </w:r>
+    </w:p>
+    <w:p>
+      <w:pPr>
+        <w:tabs defTabSz="708"/>
+        <w:pBdr>
+          <w:top w:val="nil" w:sz="0" w:space="0" w:color="000000" tmln="20, 20, 20, 0, 0"/>
+          <w:left w:val="nil" w:sz="0" w:space="0" w:color="000000" tmln="20, 20, 20, 0, 0"/>
+          <w:bottom w:val="nil" w:sz="0" w:space="0" w:color="000000" tmln="20, 20, 20, 0, 0"/>
+          <w:right w:val="nil" w:sz="0" w:space="0" w:color="000000" tmln="20, 20, 20, 0, 0"/>
+          <w:between w:val="nil" w:sz="0" w:space="0" w:color="000000" tmln="20, 20, 20, 0, 0"/>
+        </w:pBdr>
+        <w:shd w:val="none"/>
+        <w:rPr>
+          <w:rFonts w:ascii="Courier New" w:hAnsi="Courier New"/>
+          <w:lang w:val="en-gb" w:eastAsia="zh-cn" w:bidi="ar-sa"/>
+        </w:rPr>
+      </w:pPr>
+      <w:r>
+        <w:rPr>
+          <w:rFonts w:ascii="Courier New" w:hAnsi="Courier New"/>
+          <w:lang w:val="en-gb" w:eastAsia="zh-cn" w:bidi="ar-sa"/>
+        </w:rPr>
+      </w:r>
+    </w:p>
+    <w:p>
+      <w:pPr>
+        <w:tabs defTabSz="708"/>
+        <w:pBdr>
+          <w:top w:val="nil" w:sz="0" w:space="0" w:color="000000" tmln="20, 20, 20, 0, 0"/>
+          <w:left w:val="nil" w:sz="0" w:space="0" w:color="000000" tmln="20, 20, 20, 0, 0"/>
+          <w:bottom w:val="nil" w:sz="0" w:space="0" w:color="000000" tmln="20, 20, 20, 0, 0"/>
+          <w:right w:val="nil" w:sz="0" w:space="0" w:color="000000" tmln="20, 20, 20, 0, 0"/>
+          <w:between w:val="nil" w:sz="0" w:space="0" w:color="000000" tmln="20, 20, 20, 0, 0"/>
+        </w:pBdr>
+        <w:shd w:val="none"/>
+        <w:rPr>
+          <w:rFonts w:ascii="Courier New" w:hAnsi="Courier New"/>
+          <w:lang w:val="en-gb" w:eastAsia="zh-cn" w:bidi="ar-sa"/>
+        </w:rPr>
+      </w:pPr>
+      <w:r>
+        <w:rPr>
+          <w:rFonts w:ascii="Courier New" w:hAnsi="Courier New"/>
+          <w:lang w:val="en-gb" w:eastAsia="zh-cn" w:bidi="ar-sa"/>
+        </w:rPr>
+        <w:t>Run 'docker network COMMAND --help' for more information on a command.</w:t>
+      </w:r>
+    </w:p>
+    <w:p>
+      <w:pPr>
+        <w:tabs defTabSz="708"/>
+        <w:pBdr>
+          <w:top w:val="nil" w:sz="0" w:space="0" w:color="000000" tmln="20, 20, 20, 0, 0"/>
+          <w:left w:val="nil" w:sz="0" w:space="0" w:color="000000" tmln="20, 20, 20, 0, 0"/>
+          <w:bottom w:val="nil" w:sz="0" w:space="0" w:color="000000" tmln="20, 20, 20, 0, 0"/>
+          <w:right w:val="nil" w:sz="0" w:space="0" w:color="000000" tmln="20, 20, 20, 0, 0"/>
+          <w:between w:val="nil" w:sz="0" w:space="0" w:color="000000" tmln="20, 20, 20, 0, 0"/>
+        </w:pBdr>
+        <w:shd w:val="none"/>
+        <w:rPr>
+          <w:rFonts w:ascii="Courier New" w:hAnsi="Courier New"/>
+          <w:lang w:val="en-gb" w:eastAsia="zh-cn" w:bidi="ar-sa"/>
+        </w:rPr>
+      </w:pPr>
+      <w:r>
+        <w:rPr>
+          <w:rFonts w:ascii="Courier New" w:hAnsi="Courier New"/>
+          <w:lang w:val="en-gb" w:eastAsia="zh-cn" w:bidi="ar-sa"/>
+        </w:rPr>
+      </w:r>
+    </w:p>
+    <w:p>
+      <w:pPr>
+        <w:tabs defTabSz="708"/>
+        <w:pBdr>
+          <w:top w:val="nil" w:sz="0" w:space="0" w:color="000000" tmln="20, 20, 20, 0, 0"/>
+          <w:left w:val="nil" w:sz="0" w:space="0" w:color="000000" tmln="20, 20, 20, 0, 0"/>
+          <w:bottom w:val="nil" w:sz="0" w:space="0" w:color="000000" tmln="20, 20, 20, 0, 0"/>
+          <w:right w:val="nil" w:sz="0" w:space="0" w:color="000000" tmln="20, 20, 20, 0, 0"/>
+          <w:between w:val="nil" w:sz="0" w:space="0" w:color="000000" tmln="20, 20, 20, 0, 0"/>
+        </w:pBdr>
+        <w:shd w:val="none"/>
+        <w:rPr>
+          <w:lang w:val="en-gb" w:eastAsia="zh-cn" w:bidi="ar-sa"/>
+        </w:rPr>
+      </w:pPr>
+      <w:r>
+        <w:rPr>
+          <w:rFonts w:ascii="Courier New" w:hAnsi="Courier New"/>
+          <w:b/>
+          <w:bCs/>
+          <w:lang w:val="en-gb" w:eastAsia="zh-cn" w:bidi="ar-sa"/>
+        </w:rPr>
+        <w:t xml:space="preserve">33. </w:t>
+      </w:r>
+      <w:r>
+        <w:rPr>
+          <w:lang w:val="en-gb" w:eastAsia="zh-cn" w:bidi="ar-sa"/>
+        </w:rPr>
+        <w:t>Get detailed information about docker installed on the system including the kernel version, number of containers and images, etc.</w:t>
+      </w:r>
+    </w:p>
+    <w:p>
+      <w:pPr>
+        <w:tabs defTabSz="708"/>
+        <w:pBdr>
+          <w:top w:val="nil" w:sz="0" w:space="0" w:color="000000" tmln="20, 20, 20, 0, 0"/>
+          <w:left w:val="nil" w:sz="0" w:space="0" w:color="000000" tmln="20, 20, 20, 0, 0"/>
+          <w:bottom w:val="nil" w:sz="0" w:space="0" w:color="000000" tmln="20, 20, 20, 0, 0"/>
+          <w:right w:val="nil" w:sz="0" w:space="0" w:color="000000" tmln="20, 20, 20, 0, 0"/>
+          <w:between w:val="nil" w:sz="0" w:space="0" w:color="000000" tmln="20, 20, 20, 0, 0"/>
+        </w:pBdr>
+        <w:shd w:val="none"/>
+        <w:rPr>
+          <w:rFonts w:ascii="Courier New" w:hAnsi="Courier New"/>
+          <w:lang w:val="en-gb" w:eastAsia="zh-cn" w:bidi="ar-sa"/>
+        </w:rPr>
+      </w:pPr>
+      <w:r>
+        <w:rPr>
+          <w:rFonts w:ascii="Courier New" w:hAnsi="Courier New"/>
+          <w:lang w:val="en-gb" w:eastAsia="zh-cn" w:bidi="ar-sa"/>
+        </w:rPr>
+        <w:t>docker info</w:t>
+      </w:r>
+    </w:p>
+    <w:p>
+      <w:pPr>
+        <w:tabs defTabSz="708"/>
+        <w:pBdr>
+          <w:top w:val="nil" w:sz="0" w:space="0" w:color="000000" tmln="20, 20, 20, 0, 0"/>
+          <w:left w:val="nil" w:sz="0" w:space="0" w:color="000000" tmln="20, 20, 20, 0, 0"/>
+          <w:bottom w:val="nil" w:sz="0" w:space="0" w:color="000000" tmln="20, 20, 20, 0, 0"/>
+          <w:right w:val="nil" w:sz="0" w:space="0" w:color="000000" tmln="20, 20, 20, 0, 0"/>
+          <w:between w:val="nil" w:sz="0" w:space="0" w:color="000000" tmln="20, 20, 20, 0, 0"/>
+        </w:pBdr>
+        <w:shd w:val="none"/>
+        <w:rPr>
+          <w:rFonts w:ascii="Courier New" w:hAnsi="Courier New"/>
+          <w:b/>
+          <w:bCs/>
+          <w:lang w:val="en-gb" w:eastAsia="zh-cn" w:bidi="ar-sa"/>
+        </w:rPr>
+      </w:pPr>
+      <w:r>
+        <w:rPr>
+          <w:rFonts w:ascii="Courier New" w:hAnsi="Courier New"/>
+          <w:b/>
+          <w:bCs/>
+          <w:lang w:val="en-gb" w:eastAsia="zh-cn" w:bidi="ar-sa"/>
+        </w:rPr>
+      </w:r>
+    </w:p>
+    <w:p>
+      <w:pPr>
+        <w:tabs defTabSz="708"/>
+        <w:pBdr>
+          <w:top w:val="nil" w:sz="0" w:space="0" w:color="000000" tmln="20, 20, 20, 0, 0"/>
+          <w:left w:val="nil" w:sz="0" w:space="0" w:color="000000" tmln="20, 20, 20, 0, 0"/>
+          <w:bottom w:val="nil" w:sz="0" w:space="0" w:color="000000" tmln="20, 20, 20, 0, 0"/>
+          <w:right w:val="nil" w:sz="0" w:space="0" w:color="000000" tmln="20, 20, 20, 0, 0"/>
+          <w:between w:val="nil" w:sz="0" w:space="0" w:color="000000" tmln="20, 20, 20, 0, 0"/>
+        </w:pBdr>
+        <w:shd w:val="none"/>
+        <w:rPr>
+          <w:lang w:val="en-gb" w:eastAsia="zh-cn" w:bidi="ar-sa"/>
+        </w:rPr>
+      </w:pPr>
+      <w:r>
+        <w:rPr>
+          <w:rFonts w:ascii="Courier New" w:hAnsi="Courier New"/>
+          <w:b/>
+          <w:bCs/>
+          <w:lang w:val="en-gb" w:eastAsia="zh-cn" w:bidi="ar-sa"/>
+        </w:rPr>
+        <w:t xml:space="preserve">34. </w:t>
+      </w:r>
+      <w:r>
+        <w:rPr>
+          <w:lang w:val="en-gb" w:eastAsia="zh-cn" w:bidi="ar-sa"/>
+        </w:rPr>
+        <w:t>Copy a file from a docker container to the local system.</w:t>
+      </w:r>
+    </w:p>
+    <w:p>
+      <w:pPr>
+        <w:tabs defTabSz="708"/>
+        <w:pBdr>
+          <w:top w:val="nil" w:sz="0" w:space="0" w:color="000000" tmln="20, 20, 20, 0, 0"/>
+          <w:left w:val="nil" w:sz="0" w:space="0" w:color="000000" tmln="20, 20, 20, 0, 0"/>
+          <w:bottom w:val="nil" w:sz="0" w:space="0" w:color="000000" tmln="20, 20, 20, 0, 0"/>
+          <w:right w:val="nil" w:sz="0" w:space="0" w:color="000000" tmln="20, 20, 20, 0, 0"/>
+          <w:between w:val="nil" w:sz="0" w:space="0" w:color="000000" tmln="20, 20, 20, 0, 0"/>
+        </w:pBdr>
+        <w:shd w:val="none"/>
+        <w:rPr>
+          <w:lang w:val="en-gb" w:eastAsia="zh-cn" w:bidi="ar-sa"/>
+        </w:rPr>
+      </w:pPr>
+      <w:r>
+        <w:rPr>
+          <w:lang w:val="en-gb" w:eastAsia="zh-cn" w:bidi="ar-sa"/>
+        </w:rPr>
+        <w:t>In this example, I am copying httpd.pid file inside a docker container with id 09ca6feb6efc to /home/geekflare/</w:t>
+      </w:r>
+    </w:p>
+    <w:p>
+      <w:pPr>
+        <w:tabs defTabSz="708"/>
+        <w:pBdr>
+          <w:top w:val="nil" w:sz="0" w:space="0" w:color="000000" tmln="20, 20, 20, 0, 0"/>
+          <w:left w:val="nil" w:sz="0" w:space="0" w:color="000000" tmln="20, 20, 20, 0, 0"/>
+          <w:bottom w:val="nil" w:sz="0" w:space="0" w:color="000000" tmln="20, 20, 20, 0, 0"/>
+          <w:right w:val="nil" w:sz="0" w:space="0" w:color="000000" tmln="20, 20, 20, 0, 0"/>
+          <w:between w:val="nil" w:sz="0" w:space="0" w:color="000000" tmln="20, 20, 20, 0, 0"/>
+        </w:pBdr>
+        <w:shd w:val="none"/>
+        <w:rPr>
+          <w:rFonts w:ascii="Courier New" w:hAnsi="Courier New"/>
+          <w:lang w:val="en-gb" w:eastAsia="zh-cn" w:bidi="ar-sa"/>
+        </w:rPr>
+      </w:pPr>
+      <w:r>
+        <w:rPr>
+          <w:rFonts w:ascii="Courier New" w:hAnsi="Courier New"/>
+          <w:lang w:val="en-gb" w:eastAsia="zh-cn" w:bidi="ar-sa"/>
+        </w:rPr>
+        <w:t>jitendra@jitendra:/home/jitendra$ sudo docker cp 09ca6feb6efc:/usr/local/apache2/logs/httpd.pid /home/jitendra/</w:t>
+      </w:r>
+    </w:p>
+    <w:p>
+      <w:pPr>
+        <w:tabs defTabSz="708"/>
+        <w:pBdr>
+          <w:top w:val="nil" w:sz="0" w:space="0" w:color="000000" tmln="20, 20, 20, 0, 0"/>
+          <w:left w:val="nil" w:sz="0" w:space="0" w:color="000000" tmln="20, 20, 20, 0, 0"/>
+          <w:bottom w:val="nil" w:sz="0" w:space="0" w:color="000000" tmln="20, 20, 20, 0, 0"/>
+          <w:right w:val="nil" w:sz="0" w:space="0" w:color="000000" tmln="20, 20, 20, 0, 0"/>
+          <w:between w:val="nil" w:sz="0" w:space="0" w:color="000000" tmln="20, 20, 20, 0, 0"/>
+        </w:pBdr>
+        <w:shd w:val="none"/>
+        <w:rPr>
+          <w:rFonts w:ascii="Courier New" w:hAnsi="Courier New"/>
+          <w:lang w:val="en-gb" w:eastAsia="zh-cn" w:bidi="ar-sa"/>
+        </w:rPr>
+      </w:pPr>
+      <w:r>
+        <w:rPr>
+          <w:rFonts w:ascii="Courier New" w:hAnsi="Courier New"/>
+          <w:lang w:val="en-gb" w:eastAsia="zh-cn" w:bidi="ar-sa"/>
+        </w:rPr>
+      </w:r>
+    </w:p>
+    <w:p>
+      <w:pPr>
+        <w:tabs defTabSz="708"/>
+        <w:pBdr>
+          <w:top w:val="nil" w:sz="0" w:space="0" w:color="000000" tmln="20, 20, 20, 0, 0"/>
+          <w:left w:val="nil" w:sz="0" w:space="0" w:color="000000" tmln="20, 20, 20, 0, 0"/>
+          <w:bottom w:val="nil" w:sz="0" w:space="0" w:color="000000" tmln="20, 20, 20, 0, 0"/>
+          <w:right w:val="nil" w:sz="0" w:space="0" w:color="000000" tmln="20, 20, 20, 0, 0"/>
+          <w:between w:val="nil" w:sz="0" w:space="0" w:color="000000" tmln="20, 20, 20, 0, 0"/>
+        </w:pBdr>
+        <w:shd w:val="none"/>
+        <w:rPr>
+          <w:rFonts w:ascii="Courier New" w:hAnsi="Courier New"/>
+          <w:lang w:val="en-gb" w:eastAsia="zh-cn" w:bidi="ar-sa"/>
+        </w:rPr>
+      </w:pPr>
+      <w:r>
+        <w:rPr>
+          <w:rFonts w:ascii="Courier New" w:hAnsi="Courier New"/>
+          <w:lang w:val="en-gb" w:eastAsia="zh-cn" w:bidi="ar-sa"/>
+        </w:rPr>
+        <w:t>[sudo] password for jitendra:</w:t>
+      </w:r>
+    </w:p>
+    <w:p>
+      <w:pPr>
+        <w:tabs defTabSz="708"/>
+        <w:pBdr>
+          <w:top w:val="nil" w:sz="0" w:space="0" w:color="000000" tmln="20, 20, 20, 0, 0"/>
+          <w:left w:val="nil" w:sz="0" w:space="0" w:color="000000" tmln="20, 20, 20, 0, 0"/>
+          <w:bottom w:val="nil" w:sz="0" w:space="0" w:color="000000" tmln="20, 20, 20, 0, 0"/>
+          <w:right w:val="nil" w:sz="0" w:space="0" w:color="000000" tmln="20, 20, 20, 0, 0"/>
+          <w:between w:val="nil" w:sz="0" w:space="0" w:color="000000" tmln="20, 20, 20, 0, 0"/>
+        </w:pBdr>
+        <w:shd w:val="none"/>
+        <w:rPr>
+          <w:lang w:val="en-gb" w:eastAsia="zh-cn" w:bidi="ar-sa"/>
+        </w:rPr>
+      </w:pPr>
+      <w:r>
+        <w:rPr>
+          <w:lang w:val="en-gb" w:eastAsia="zh-cn" w:bidi="ar-sa"/>
+        </w:rPr>
+        <w:t>Run the command below to check if the file got copied or not.</w:t>
+      </w:r>
+    </w:p>
+    <w:p>
+      <w:pPr>
+        <w:tabs defTabSz="708"/>
+        <w:pBdr>
+          <w:top w:val="nil" w:sz="0" w:space="0" w:color="000000" tmln="20, 20, 20, 0, 0"/>
+          <w:left w:val="nil" w:sz="0" w:space="0" w:color="000000" tmln="20, 20, 20, 0, 0"/>
+          <w:bottom w:val="nil" w:sz="0" w:space="0" w:color="000000" tmln="20, 20, 20, 0, 0"/>
+          <w:right w:val="nil" w:sz="0" w:space="0" w:color="000000" tmln="20, 20, 20, 0, 0"/>
+          <w:between w:val="nil" w:sz="0" w:space="0" w:color="000000" tmln="20, 20, 20, 0, 0"/>
+        </w:pBdr>
+        <w:shd w:val="none"/>
+        <w:rPr>
+          <w:rFonts w:ascii="Courier New" w:hAnsi="Courier New"/>
+          <w:lang w:val="en-gb" w:eastAsia="zh-cn" w:bidi="ar-sa"/>
+        </w:rPr>
+      </w:pPr>
+      <w:r>
+        <w:rPr>
+          <w:rFonts w:ascii="Courier New" w:hAnsi="Courier New"/>
+          <w:lang w:val="en-gb" w:eastAsia="zh-cn" w:bidi="ar-sa"/>
+        </w:rPr>
+        <w:t>jitendra@jitendra:/home/jitendra$ ls</w:t>
+      </w:r>
+    </w:p>
+    <w:p>
+      <w:pPr>
+        <w:tabs defTabSz="708"/>
+        <w:pBdr>
+          <w:top w:val="nil" w:sz="0" w:space="0" w:color="000000" tmln="20, 20, 20, 0, 0"/>
+          <w:left w:val="nil" w:sz="0" w:space="0" w:color="000000" tmln="20, 20, 20, 0, 0"/>
+          <w:bottom w:val="nil" w:sz="0" w:space="0" w:color="000000" tmln="20, 20, 20, 0, 0"/>
+          <w:right w:val="nil" w:sz="0" w:space="0" w:color="000000" tmln="20, 20, 20, 0, 0"/>
+          <w:between w:val="nil" w:sz="0" w:space="0" w:color="000000" tmln="20, 20, 20, 0, 0"/>
+        </w:pBdr>
+        <w:shd w:val="none"/>
+        <w:rPr>
+          <w:rFonts w:ascii="Courier New" w:hAnsi="Courier New"/>
+          <w:lang w:val="en-gb" w:eastAsia="zh-cn" w:bidi="ar-sa"/>
+        </w:rPr>
+      </w:pPr>
+      <w:r>
+        <w:rPr>
+          <w:rFonts w:ascii="Courier New" w:hAnsi="Courier New"/>
+          <w:lang w:val="en-gb" w:eastAsia="zh-cn" w:bidi="ar-sa"/>
+        </w:rPr>
+      </w:r>
+    </w:p>
+    <w:p>
+      <w:pPr>
+        <w:tabs defTabSz="708"/>
+        <w:pBdr>
+          <w:top w:val="nil" w:sz="0" w:space="0" w:color="000000" tmln="20, 20, 20, 0, 0"/>
+          <w:left w:val="nil" w:sz="0" w:space="0" w:color="000000" tmln="20, 20, 20, 0, 0"/>
+          <w:bottom w:val="nil" w:sz="0" w:space="0" w:color="000000" tmln="20, 20, 20, 0, 0"/>
+          <w:right w:val="nil" w:sz="0" w:space="0" w:color="000000" tmln="20, 20, 20, 0, 0"/>
+          <w:between w:val="nil" w:sz="0" w:space="0" w:color="000000" tmln="20, 20, 20, 0, 0"/>
+        </w:pBdr>
+        <w:shd w:val="none"/>
+        <w:rPr>
+          <w:rFonts w:ascii="Courier New" w:hAnsi="Courier New"/>
+          <w:lang w:val="en-gb" w:eastAsia="zh-cn" w:bidi="ar-sa"/>
+        </w:rPr>
+      </w:pPr>
+      <w:r>
+        <w:rPr>
+          <w:rFonts w:ascii="Courier New" w:hAnsi="Courier New"/>
+          <w:lang w:val="en-gb" w:eastAsia="zh-cn" w:bidi="ar-sa"/>
+        </w:rPr>
+        <w:t>Desktop  Documents  example  examples.desktop  httpd.pid  nginx_new.yml  nginx.yml</w:t>
+      </w:r>
+    </w:p>
+    <w:p>
+      <w:pPr>
+        <w:tabs defTabSz="708"/>
+        <w:pBdr>
+          <w:top w:val="nil" w:sz="0" w:space="0" w:color="000000" tmln="20, 20, 20, 0, 0"/>
+          <w:left w:val="nil" w:sz="0" w:space="0" w:color="000000" tmln="20, 20, 20, 0, 0"/>
+          <w:bottom w:val="nil" w:sz="0" w:space="0" w:color="000000" tmln="20, 20, 20, 0, 0"/>
+          <w:right w:val="nil" w:sz="0" w:space="0" w:color="000000" tmln="20, 20, 20, 0, 0"/>
+          <w:between w:val="nil" w:sz="0" w:space="0" w:color="000000" tmln="20, 20, 20, 0, 0"/>
+        </w:pBdr>
+        <w:shd w:val="none"/>
+        <w:rPr>
+          <w:rFonts w:ascii="Courier New" w:hAnsi="Courier New"/>
+          <w:lang w:val="en-gb" w:eastAsia="zh-cn" w:bidi="ar-sa"/>
+        </w:rPr>
+      </w:pPr>
+      <w:r>
+        <w:rPr>
+          <w:rFonts w:ascii="Courier New" w:hAnsi="Courier New"/>
+          <w:lang w:val="en-gb" w:eastAsia="zh-cn" w:bidi="ar-sa"/>
+        </w:rPr>
+      </w:r>
+    </w:p>
+    <w:p>
+      <w:pPr>
+        <w:tabs defTabSz="708"/>
+        <w:pBdr>
+          <w:top w:val="nil" w:sz="0" w:space="0" w:color="000000" tmln="20, 20, 20, 0, 0"/>
+          <w:left w:val="nil" w:sz="0" w:space="0" w:color="000000" tmln="20, 20, 20, 0, 0"/>
+          <w:bottom w:val="nil" w:sz="0" w:space="0" w:color="000000" tmln="20, 20, 20, 0, 0"/>
+          <w:right w:val="nil" w:sz="0" w:space="0" w:color="000000" tmln="20, 20, 20, 0, 0"/>
+          <w:between w:val="nil" w:sz="0" w:space="0" w:color="000000" tmln="20, 20, 20, 0, 0"/>
+        </w:pBdr>
+        <w:shd w:val="none"/>
+        <w:rPr>
+          <w:lang w:val="en-gb" w:eastAsia="zh-cn" w:bidi="ar-sa"/>
+        </w:rPr>
+      </w:pPr>
+      <w:r>
+        <w:rPr>
+          <w:rFonts w:ascii="Courier New" w:hAnsi="Courier New"/>
+          <w:b/>
+          <w:bCs/>
+          <w:lang w:val="en-gb" w:eastAsia="zh-cn" w:bidi="ar-sa"/>
+        </w:rPr>
+        <w:t>35.</w:t>
+      </w:r>
+      <w:r>
+        <w:rPr>
+          <w:rFonts w:ascii="Courier New" w:hAnsi="Courier New"/>
+          <w:lang w:val="en-gb" w:eastAsia="zh-cn" w:bidi="ar-sa"/>
+        </w:rPr>
+        <w:t xml:space="preserve"> </w:t>
+      </w:r>
+      <w:r>
+        <w:rPr>
+          <w:lang w:val="en-gb" w:eastAsia="zh-cn" w:bidi="ar-sa"/>
+        </w:rPr>
+        <w:t>Shows the history of a docker image with the image name mentioned in the command.</w:t>
+      </w:r>
+    </w:p>
+    <w:p>
+      <w:pPr>
+        <w:tabs defTabSz="708"/>
+        <w:pBdr>
+          <w:top w:val="nil" w:sz="0" w:space="0" w:color="000000" tmln="20, 20, 20, 0, 0"/>
+          <w:left w:val="nil" w:sz="0" w:space="0" w:color="000000" tmln="20, 20, 20, 0, 0"/>
+          <w:bottom w:val="nil" w:sz="0" w:space="0" w:color="000000" tmln="20, 20, 20, 0, 0"/>
+          <w:right w:val="nil" w:sz="0" w:space="0" w:color="000000" tmln="20, 20, 20, 0, 0"/>
+          <w:between w:val="nil" w:sz="0" w:space="0" w:color="000000" tmln="20, 20, 20, 0, 0"/>
+        </w:pBdr>
+        <w:shd w:val="none"/>
+        <w:rPr>
+          <w:rFonts w:ascii="Courier New" w:hAnsi="Courier New"/>
+          <w:lang w:val="en-gb" w:eastAsia="zh-cn" w:bidi="ar-sa"/>
+        </w:rPr>
+      </w:pPr>
+      <w:r>
+        <w:rPr>
+          <w:rFonts w:ascii="Courier New" w:hAnsi="Courier New"/>
+          <w:lang w:val="en-gb" w:eastAsia="zh-cn" w:bidi="ar-sa"/>
+        </w:rPr>
+        <w:t>docker history httpd</w:t>
+      </w:r>
+    </w:p>
+    <w:p>
+      <w:pPr>
+        <w:tabs defTabSz="708"/>
+        <w:pBdr>
+          <w:top w:val="nil" w:sz="0" w:space="0" w:color="000000" tmln="20, 20, 20, 0, 0"/>
+          <w:left w:val="nil" w:sz="0" w:space="0" w:color="000000" tmln="20, 20, 20, 0, 0"/>
+          <w:bottom w:val="nil" w:sz="0" w:space="0" w:color="000000" tmln="20, 20, 20, 0, 0"/>
+          <w:right w:val="nil" w:sz="0" w:space="0" w:color="000000" tmln="20, 20, 20, 0, 0"/>
+          <w:between w:val="nil" w:sz="0" w:space="0" w:color="000000" tmln="20, 20, 20, 0, 0"/>
+        </w:pBdr>
+        <w:shd w:val="none"/>
+        <w:rPr>
+          <w:rFonts w:ascii="Courier New" w:hAnsi="Courier New"/>
+          <w:b/>
+          <w:bCs/>
+          <w:lang w:val="en-gb" w:eastAsia="zh-cn" w:bidi="ar-sa"/>
+        </w:rPr>
+      </w:pPr>
+      <w:r>
+        <w:rPr>
+          <w:rFonts w:ascii="Courier New" w:hAnsi="Courier New"/>
+          <w:b/>
+          <w:bCs/>
+          <w:lang w:val="en-gb" w:eastAsia="zh-cn" w:bidi="ar-sa"/>
+        </w:rPr>
+      </w:r>
+    </w:p>
+    <w:p>
+      <w:pPr>
+        <w:tabs defTabSz="708"/>
+        <w:pBdr>
+          <w:top w:val="nil" w:sz="0" w:space="0" w:color="000000" tmln="20, 20, 20, 0, 0"/>
+          <w:left w:val="nil" w:sz="0" w:space="0" w:color="000000" tmln="20, 20, 20, 0, 0"/>
+          <w:bottom w:val="nil" w:sz="0" w:space="0" w:color="000000" tmln="20, 20, 20, 0, 0"/>
+          <w:right w:val="nil" w:sz="0" w:space="0" w:color="000000" tmln="20, 20, 20, 0, 0"/>
+          <w:between w:val="nil" w:sz="0" w:space="0" w:color="000000" tmln="20, 20, 20, 0, 0"/>
+        </w:pBdr>
+        <w:shd w:val="none"/>
+        <w:rPr>
+          <w:lang w:val="en-gb" w:eastAsia="zh-cn" w:bidi="ar-sa"/>
+        </w:rPr>
+      </w:pPr>
+      <w:r>
+        <w:rPr>
+          <w:rFonts w:ascii="Courier New" w:hAnsi="Courier New"/>
+          <w:b/>
+          <w:bCs/>
+          <w:lang w:val="en-gb" w:eastAsia="zh-cn" w:bidi="ar-sa"/>
+        </w:rPr>
+        <w:t xml:space="preserve">36. </w:t>
+      </w:r>
+      <w:r>
+        <w:rPr>
+          <w:lang w:val="en-gb" w:eastAsia="zh-cn" w:bidi="ar-sa"/>
+        </w:rPr>
+        <w:t>Show the logs of the docker container with contained id mentioned in the command.</w:t>
+      </w:r>
+    </w:p>
+    <w:p>
+      <w:pPr>
+        <w:tabs defTabSz="708"/>
+        <w:pBdr>
+          <w:top w:val="nil" w:sz="0" w:space="0" w:color="000000" tmln="20, 20, 20, 0, 0"/>
+          <w:left w:val="nil" w:sz="0" w:space="0" w:color="000000" tmln="20, 20, 20, 0, 0"/>
+          <w:bottom w:val="nil" w:sz="0" w:space="0" w:color="000000" tmln="20, 20, 20, 0, 0"/>
+          <w:right w:val="nil" w:sz="0" w:space="0" w:color="000000" tmln="20, 20, 20, 0, 0"/>
+          <w:between w:val="nil" w:sz="0" w:space="0" w:color="000000" tmln="20, 20, 20, 0, 0"/>
+        </w:pBdr>
+        <w:shd w:val="none"/>
+        <w:rPr>
+          <w:rFonts w:ascii="Courier New" w:hAnsi="Courier New"/>
+          <w:lang w:val="en-gb" w:eastAsia="zh-cn" w:bidi="ar-sa"/>
+        </w:rPr>
+      </w:pPr>
+      <w:r>
+        <w:rPr>
+          <w:rFonts w:ascii="Courier New" w:hAnsi="Courier New"/>
+          <w:lang w:val="en-gb" w:eastAsia="zh-cn" w:bidi="ar-sa"/>
+        </w:rPr>
+        <w:t>docker logs 09ca6feb6efc</w:t>
+      </w:r>
+    </w:p>
+    <w:p>
+      <w:pPr>
+        <w:tabs defTabSz="708"/>
+        <w:pBdr>
+          <w:top w:val="nil" w:sz="0" w:space="0" w:color="000000" tmln="20, 20, 20, 0, 0"/>
+          <w:left w:val="nil" w:sz="0" w:space="0" w:color="000000" tmln="20, 20, 20, 0, 0"/>
+          <w:bottom w:val="nil" w:sz="0" w:space="0" w:color="000000" tmln="20, 20, 20, 0, 0"/>
+          <w:right w:val="nil" w:sz="0" w:space="0" w:color="000000" tmln="20, 20, 20, 0, 0"/>
+          <w:between w:val="nil" w:sz="0" w:space="0" w:color="000000" tmln="20, 20, 20, 0, 0"/>
+        </w:pBdr>
+        <w:shd w:val="none"/>
+        <w:rPr>
+          <w:rFonts w:ascii="Courier New" w:hAnsi="Courier New"/>
+          <w:b/>
+          <w:bCs/>
+          <w:lang w:val="en-gb" w:eastAsia="zh-cn" w:bidi="ar-sa"/>
+        </w:rPr>
+      </w:pPr>
+      <w:r>
+        <w:rPr>
+          <w:rFonts w:ascii="Courier New" w:hAnsi="Courier New"/>
+          <w:b/>
+          <w:bCs/>
+          <w:lang w:val="en-gb" w:eastAsia="zh-cn" w:bidi="ar-sa"/>
+        </w:rPr>
+      </w:r>
+    </w:p>
+    <w:p>
+      <w:pPr>
+        <w:tabs defTabSz="708"/>
+        <w:pBdr>
+          <w:top w:val="nil" w:sz="0" w:space="0" w:color="000000" tmln="20, 20, 20, 0, 0"/>
+          <w:left w:val="nil" w:sz="0" w:space="0" w:color="000000" tmln="20, 20, 20, 0, 0"/>
+          <w:bottom w:val="nil" w:sz="0" w:space="0" w:color="000000" tmln="20, 20, 20, 0, 0"/>
+          <w:right w:val="nil" w:sz="0" w:space="0" w:color="000000" tmln="20, 20, 20, 0, 0"/>
+          <w:between w:val="nil" w:sz="0" w:space="0" w:color="000000" tmln="20, 20, 20, 0, 0"/>
+        </w:pBdr>
+        <w:shd w:val="none"/>
+        <w:rPr>
+          <w:lang w:val="en-gb" w:eastAsia="zh-cn" w:bidi="ar-sa"/>
+        </w:rPr>
+      </w:pPr>
+      <w:r>
+        <w:rPr>
+          <w:rFonts w:ascii="Courier New" w:hAnsi="Courier New"/>
+          <w:b/>
+          <w:bCs/>
+          <w:lang w:val="en-gb" w:eastAsia="zh-cn" w:bidi="ar-sa"/>
+        </w:rPr>
+        <w:t xml:space="preserve">37. </w:t>
+      </w:r>
+      <w:r>
+        <w:rPr>
+          <w:lang w:val="en-gb" w:eastAsia="zh-cn" w:bidi="ar-sa"/>
+        </w:rPr>
+        <w:t>Search for a docker image on dockerhub with the name mentioned in the command.</w:t>
+      </w:r>
+    </w:p>
+    <w:p>
+      <w:pPr>
+        <w:tabs defTabSz="708"/>
+        <w:pBdr>
+          <w:top w:val="nil" w:sz="0" w:space="0" w:color="000000" tmln="20, 20, 20, 0, 0"/>
+          <w:left w:val="nil" w:sz="0" w:space="0" w:color="000000" tmln="20, 20, 20, 0, 0"/>
+          <w:bottom w:val="nil" w:sz="0" w:space="0" w:color="000000" tmln="20, 20, 20, 0, 0"/>
+          <w:right w:val="nil" w:sz="0" w:space="0" w:color="000000" tmln="20, 20, 20, 0, 0"/>
+          <w:between w:val="nil" w:sz="0" w:space="0" w:color="000000" tmln="20, 20, 20, 0, 0"/>
+        </w:pBdr>
+        <w:shd w:val="none"/>
+        <w:rPr>
+          <w:rFonts w:ascii="Courier New" w:hAnsi="Courier New"/>
+          <w:lang w:val="en-gb" w:eastAsia="zh-cn" w:bidi="ar-sa"/>
+        </w:rPr>
+      </w:pPr>
+      <w:r>
+        <w:rPr>
+          <w:rFonts w:ascii="Courier New" w:hAnsi="Courier New"/>
+          <w:lang w:val="en-gb" w:eastAsia="zh-cn" w:bidi="ar-sa"/>
+        </w:rPr>
+        <w:t>docker search hadoop</w:t>
+      </w:r>
+    </w:p>
+    <w:p>
+      <w:pPr>
+        <w:tabs defTabSz="708"/>
+        <w:pBdr>
+          <w:top w:val="nil" w:sz="0" w:space="0" w:color="000000" tmln="20, 20, 20, 0, 0"/>
+          <w:left w:val="nil" w:sz="0" w:space="0" w:color="000000" tmln="20, 20, 20, 0, 0"/>
+          <w:bottom w:val="nil" w:sz="0" w:space="0" w:color="000000" tmln="20, 20, 20, 0, 0"/>
+          <w:right w:val="nil" w:sz="0" w:space="0" w:color="000000" tmln="20, 20, 20, 0, 0"/>
+          <w:between w:val="nil" w:sz="0" w:space="0" w:color="000000" tmln="20, 20, 20, 0, 0"/>
+        </w:pBdr>
+        <w:shd w:val="none"/>
+        <w:rPr>
+          <w:rFonts w:ascii="Courier New" w:hAnsi="Courier New"/>
+          <w:lang w:val="en-gb" w:eastAsia="zh-cn" w:bidi="ar-sa"/>
+        </w:rPr>
+      </w:pPr>
+      <w:r>
+        <w:rPr>
+          <w:rFonts w:ascii="Courier New" w:hAnsi="Courier New"/>
+          <w:lang w:val="en-gb" w:eastAsia="zh-cn" w:bidi="ar-sa"/>
+        </w:rPr>
+      </w:r>
+    </w:p>
+    <w:p>
+      <w:pPr>
+        <w:tabs defTabSz="708"/>
+        <w:pBdr>
+          <w:top w:val="nil" w:sz="0" w:space="0" w:color="000000" tmln="20, 20, 20, 0, 0"/>
+          <w:left w:val="nil" w:sz="0" w:space="0" w:color="000000" tmln="20, 20, 20, 0, 0"/>
+          <w:bottom w:val="nil" w:sz="0" w:space="0" w:color="000000" tmln="20, 20, 20, 0, 0"/>
+          <w:right w:val="nil" w:sz="0" w:space="0" w:color="000000" tmln="20, 20, 20, 0, 0"/>
+          <w:between w:val="nil" w:sz="0" w:space="0" w:color="000000" tmln="20, 20, 20, 0, 0"/>
+        </w:pBdr>
+        <w:shd w:val="none"/>
+        <w:rPr>
+          <w:lang w:val="en-gb" w:eastAsia="zh-cn" w:bidi="ar-sa"/>
+        </w:rPr>
+      </w:pPr>
+      <w:r>
+        <w:rPr>
+          <w:rFonts w:ascii="Courier New" w:hAnsi="Courier New"/>
+          <w:b/>
+          <w:bCs/>
+          <w:lang w:val="en-gb" w:eastAsia="zh-cn" w:bidi="ar-sa"/>
+        </w:rPr>
+        <w:t xml:space="preserve">38. </w:t>
+      </w:r>
+      <w:r>
+        <w:rPr>
+          <w:lang w:val="en-gb" w:eastAsia="zh-cn" w:bidi="ar-sa"/>
+        </w:rPr>
+        <w:t>Update container configurations. This shows all the update options.</w:t>
+      </w:r>
+    </w:p>
+    <w:p>
+      <w:pPr>
+        <w:tabs defTabSz="708"/>
+        <w:pBdr>
+          <w:top w:val="nil" w:sz="0" w:space="0" w:color="000000" tmln="20, 20, 20, 0, 0"/>
+          <w:left w:val="nil" w:sz="0" w:space="0" w:color="000000" tmln="20, 20, 20, 0, 0"/>
+          <w:bottom w:val="nil" w:sz="0" w:space="0" w:color="000000" tmln="20, 20, 20, 0, 0"/>
+          <w:right w:val="nil" w:sz="0" w:space="0" w:color="000000" tmln="20, 20, 20, 0, 0"/>
+          <w:between w:val="nil" w:sz="0" w:space="0" w:color="000000" tmln="20, 20, 20, 0, 0"/>
+        </w:pBdr>
+        <w:shd w:val="none"/>
+        <w:rPr>
+          <w:rFonts w:ascii="Courier New" w:hAnsi="Courier New"/>
+          <w:lang w:val="en-gb" w:eastAsia="zh-cn" w:bidi="ar-sa"/>
+        </w:rPr>
+      </w:pPr>
+      <w:r>
+        <w:rPr>
+          <w:rFonts w:ascii="Courier New" w:hAnsi="Courier New"/>
+          <w:lang w:val="en-gb" w:eastAsia="zh-cn" w:bidi="ar-sa"/>
+        </w:rPr>
+        <w:t>docker update --help</w:t>
+      </w:r>
+    </w:p>
+    <w:p>
+      <w:pPr>
+        <w:tabs defTabSz="708"/>
+        <w:pBdr>
+          <w:top w:val="nil" w:sz="0" w:space="0" w:color="000000" tmln="20, 20, 20, 0, 0"/>
+          <w:left w:val="nil" w:sz="0" w:space="0" w:color="000000" tmln="20, 20, 20, 0, 0"/>
+          <w:bottom w:val="nil" w:sz="0" w:space="0" w:color="000000" tmln="20, 20, 20, 0, 0"/>
+          <w:right w:val="nil" w:sz="0" w:space="0" w:color="000000" tmln="20, 20, 20, 0, 0"/>
+          <w:between w:val="nil" w:sz="0" w:space="0" w:color="000000" tmln="20, 20, 20, 0, 0"/>
+        </w:pBdr>
+        <w:shd w:val="none"/>
+        <w:rPr>
+          <w:lang w:val="en-gb" w:eastAsia="zh-cn" w:bidi="ar-sa"/>
+        </w:rPr>
+      </w:pPr>
+      <w:r>
+        <w:rPr>
+          <w:lang w:val="en-gb" w:eastAsia="zh-cn" w:bidi="ar-sa"/>
+        </w:rPr>
+      </w:r>
+    </w:p>
+    <w:p>
+      <w:pPr>
+        <w:tabs defTabSz="708"/>
+        <w:pBdr>
+          <w:top w:val="nil" w:sz="0" w:space="0" w:color="000000" tmln="20, 20, 20, 0, 0"/>
+          <w:left w:val="nil" w:sz="0" w:space="0" w:color="000000" tmln="20, 20, 20, 0, 0"/>
+          <w:bottom w:val="nil" w:sz="0" w:space="0" w:color="000000" tmln="20, 20, 20, 0, 0"/>
+          <w:right w:val="nil" w:sz="0" w:space="0" w:color="000000" tmln="20, 20, 20, 0, 0"/>
+          <w:between w:val="nil" w:sz="0" w:space="0" w:color="000000" tmln="20, 20, 20, 0, 0"/>
+        </w:pBdr>
+        <w:shd w:val="none"/>
+        <w:rPr>
+          <w:lang w:val="en-gb" w:eastAsia="zh-cn" w:bidi="ar-sa"/>
+        </w:rPr>
+      </w:pPr>
+      <w:r>
+        <w:rPr>
+          <w:b/>
+          <w:bCs/>
+          <w:lang w:val="en-gb" w:eastAsia="zh-cn" w:bidi="ar-sa"/>
+        </w:rPr>
+        <w:t>39</w:t>
+      </w:r>
+      <w:r>
+        <w:rPr>
+          <w:lang w:val="en-gb" w:eastAsia="zh-cn" w:bidi="ar-sa"/>
+        </w:rPr>
+        <w:t>. Create a volume which docker container will use to store data.</w:t>
+      </w:r>
+    </w:p>
+    <w:p>
+      <w:pPr>
+        <w:tabs defTabSz="708"/>
+        <w:pBdr>
+          <w:top w:val="nil" w:sz="0" w:space="0" w:color="000000" tmln="20, 20, 20, 0, 0"/>
+          <w:left w:val="nil" w:sz="0" w:space="0" w:color="000000" tmln="20, 20, 20, 0, 0"/>
+          <w:bottom w:val="nil" w:sz="0" w:space="0" w:color="000000" tmln="20, 20, 20, 0, 0"/>
+          <w:right w:val="nil" w:sz="0" w:space="0" w:color="000000" tmln="20, 20, 20, 0, 0"/>
+          <w:between w:val="nil" w:sz="0" w:space="0" w:color="000000" tmln="20, 20, 20, 0, 0"/>
+        </w:pBdr>
+        <w:shd w:val="none"/>
+        <w:rPr>
+          <w:rFonts w:ascii="Courier New" w:hAnsi="Courier New"/>
+          <w:lang w:val="en-gb" w:eastAsia="zh-cn" w:bidi="ar-sa"/>
+        </w:rPr>
+      </w:pPr>
+      <w:r>
+        <w:rPr>
+          <w:rFonts w:ascii="Courier New" w:hAnsi="Courier New"/>
+          <w:lang w:val="en-gb" w:eastAsia="zh-cn" w:bidi="ar-sa"/>
+        </w:rPr>
+        <w:t>docker volume create</w:t>
+      </w:r>
+    </w:p>
+    <w:p>
+      <w:pPr>
+        <w:tabs defTabSz="708"/>
+        <w:pBdr>
+          <w:top w:val="nil" w:sz="0" w:space="0" w:color="000000" tmln="20, 20, 20, 0, 0"/>
+          <w:left w:val="nil" w:sz="0" w:space="0" w:color="000000" tmln="20, 20, 20, 0, 0"/>
+          <w:bottom w:val="nil" w:sz="0" w:space="0" w:color="000000" tmln="20, 20, 20, 0, 0"/>
+          <w:right w:val="nil" w:sz="0" w:space="0" w:color="000000" tmln="20, 20, 20, 0, 0"/>
+          <w:between w:val="nil" w:sz="0" w:space="0" w:color="000000" tmln="20, 20, 20, 0, 0"/>
+        </w:pBdr>
+        <w:shd w:val="none"/>
+        <w:rPr>
+          <w:lang w:val="en-gb" w:eastAsia="zh-cn" w:bidi="ar-sa"/>
+        </w:rPr>
+      </w:pPr>
+      <w:r>
+        <w:rPr>
+          <w:lang w:val="en-gb" w:eastAsia="zh-cn" w:bidi="ar-sa"/>
+        </w:rPr>
+        <w:t>Run the below command if the volume got created or not.</w:t>
+      </w:r>
+    </w:p>
+    <w:p>
+      <w:pPr>
+        <w:tabs defTabSz="708"/>
+        <w:pBdr>
+          <w:top w:val="nil" w:sz="0" w:space="0" w:color="000000" tmln="20, 20, 20, 0, 0"/>
+          <w:left w:val="nil" w:sz="0" w:space="0" w:color="000000" tmln="20, 20, 20, 0, 0"/>
+          <w:bottom w:val="nil" w:sz="0" w:space="0" w:color="000000" tmln="20, 20, 20, 0, 0"/>
+          <w:right w:val="nil" w:sz="0" w:space="0" w:color="000000" tmln="20, 20, 20, 0, 0"/>
+          <w:between w:val="nil" w:sz="0" w:space="0" w:color="000000" tmln="20, 20, 20, 0, 0"/>
+        </w:pBdr>
+        <w:shd w:val="none"/>
+        <w:rPr>
+          <w:rFonts w:ascii="Courier New" w:hAnsi="Courier New"/>
+          <w:lang w:val="en-gb" w:eastAsia="zh-cn" w:bidi="ar-sa"/>
+        </w:rPr>
+      </w:pPr>
+      <w:r>
+        <w:rPr>
+          <w:rFonts w:ascii="Courier New" w:hAnsi="Courier New"/>
+          <w:lang w:val="en-gb" w:eastAsia="zh-cn" w:bidi="ar-sa"/>
+        </w:rPr>
+        <w:t>docker volume ls</w:t>
+      </w:r>
+    </w:p>
+    <w:p>
+      <w:pPr>
+        <w:tabs defTabSz="708"/>
+        <w:pBdr>
+          <w:top w:val="nil" w:sz="0" w:space="0" w:color="000000" tmln="20, 20, 20, 0, 0"/>
+          <w:left w:val="nil" w:sz="0" w:space="0" w:color="000000" tmln="20, 20, 20, 0, 0"/>
+          <w:bottom w:val="nil" w:sz="0" w:space="0" w:color="000000" tmln="20, 20, 20, 0, 0"/>
+          <w:right w:val="nil" w:sz="0" w:space="0" w:color="000000" tmln="20, 20, 20, 0, 0"/>
+          <w:between w:val="nil" w:sz="0" w:space="0" w:color="000000" tmln="20, 20, 20, 0, 0"/>
+        </w:pBdr>
+        <w:shd w:val="none"/>
+        <w:rPr>
+          <w:lang w:val="en-gb" w:eastAsia="zh-cn" w:bidi="ar-sa"/>
+        </w:rPr>
+      </w:pPr>
+      <w:r>
+        <w:rPr>
+          <w:lang w:val="en-gb" w:eastAsia="zh-cn" w:bidi="ar-sa"/>
+        </w:rPr>
+      </w:r>
+    </w:p>
+    <w:p>
+      <w:pPr>
+        <w:tabs defTabSz="708"/>
+        <w:pBdr>
+          <w:top w:val="nil" w:sz="0" w:space="0" w:color="000000" tmln="20, 20, 20, 0, 0"/>
+          <w:left w:val="nil" w:sz="0" w:space="0" w:color="000000" tmln="20, 20, 20, 0, 0"/>
+          <w:bottom w:val="nil" w:sz="0" w:space="0" w:color="000000" tmln="20, 20, 20, 0, 0"/>
+          <w:right w:val="nil" w:sz="0" w:space="0" w:color="000000" tmln="20, 20, 20, 0, 0"/>
+          <w:between w:val="nil" w:sz="0" w:space="0" w:color="000000" tmln="20, 20, 20, 0, 0"/>
+        </w:pBdr>
+        <w:shd w:val="none"/>
+        <w:rPr>
+          <w:lang w:val="en-gb" w:eastAsia="zh-cn" w:bidi="ar-sa"/>
+        </w:rPr>
+      </w:pPr>
+      <w:r>
+        <w:rPr>
+          <w:lang w:val="en-gb" w:eastAsia="zh-cn" w:bidi="ar-sa"/>
+        </w:rPr>
+        <w:t>40. Install a docker plugin vieux/sshfs with debug environment set to 1.</w:t>
+      </w:r>
+    </w:p>
+    <w:p>
+      <w:pPr>
+        <w:tabs defTabSz="708"/>
+        <w:pBdr>
+          <w:top w:val="nil" w:sz="0" w:space="0" w:color="000000" tmln="20, 20, 20, 0, 0"/>
+          <w:left w:val="nil" w:sz="0" w:space="0" w:color="000000" tmln="20, 20, 20, 0, 0"/>
+          <w:bottom w:val="nil" w:sz="0" w:space="0" w:color="000000" tmln="20, 20, 20, 0, 0"/>
+          <w:right w:val="nil" w:sz="0" w:space="0" w:color="000000" tmln="20, 20, 20, 0, 0"/>
+          <w:between w:val="nil" w:sz="0" w:space="0" w:color="000000" tmln="20, 20, 20, 0, 0"/>
+        </w:pBdr>
+        <w:shd w:val="none"/>
+        <w:rPr>
+          <w:rFonts w:ascii="Courier New" w:hAnsi="Courier New"/>
+          <w:lang w:val="en-gb" w:eastAsia="zh-cn" w:bidi="ar-sa"/>
+        </w:rPr>
+      </w:pPr>
+      <w:r>
+        <w:rPr>
+          <w:rFonts w:ascii="Courier New" w:hAnsi="Courier New"/>
+          <w:lang w:val="en-gb" w:eastAsia="zh-cn" w:bidi="ar-sa"/>
+        </w:rPr>
+        <w:t>docker plugin install vieux/sshfs DEBUG=1</w:t>
+      </w:r>
+    </w:p>
+    <w:p>
+      <w:pPr>
+        <w:tabs defTabSz="708"/>
+        <w:pBdr>
+          <w:top w:val="nil" w:sz="0" w:space="0" w:color="000000" tmln="20, 20, 20, 0, 0"/>
+          <w:left w:val="nil" w:sz="0" w:space="0" w:color="000000" tmln="20, 20, 20, 0, 0"/>
+          <w:bottom w:val="nil" w:sz="0" w:space="0" w:color="000000" tmln="20, 20, 20, 0, 0"/>
+          <w:right w:val="nil" w:sz="0" w:space="0" w:color="000000" tmln="20, 20, 20, 0, 0"/>
+          <w:between w:val="nil" w:sz="0" w:space="0" w:color="000000" tmln="20, 20, 20, 0, 0"/>
+        </w:pBdr>
+        <w:shd w:val="none"/>
+        <w:rPr>
+          <w:lang w:val="en-gb" w:eastAsia="zh-cn" w:bidi="ar-sa"/>
+        </w:rPr>
+      </w:pPr>
+      <w:r>
+        <w:rPr>
+          <w:lang w:val="en-gb" w:eastAsia="zh-cn" w:bidi="ar-sa"/>
+        </w:rPr>
+      </w:r>
+    </w:p>
+    <w:p>
+      <w:pPr>
+        <w:tabs defTabSz="708"/>
+        <w:pBdr>
+          <w:top w:val="nil" w:sz="0" w:space="0" w:color="000000" tmln="20, 20, 20, 0, 0"/>
+          <w:left w:val="nil" w:sz="0" w:space="0" w:color="000000" tmln="20, 20, 20, 0, 0"/>
+          <w:bottom w:val="nil" w:sz="0" w:space="0" w:color="000000" tmln="20, 20, 20, 0, 0"/>
+          <w:right w:val="nil" w:sz="0" w:space="0" w:color="000000" tmln="20, 20, 20, 0, 0"/>
+          <w:between w:val="nil" w:sz="0" w:space="0" w:color="000000" tmln="20, 20, 20, 0, 0"/>
+        </w:pBdr>
+        <w:shd w:val="none"/>
+        <w:rPr>
+          <w:lang w:val="en-gb" w:eastAsia="zh-cn" w:bidi="ar-sa"/>
+        </w:rPr>
+      </w:pPr>
+      <w:r>
+        <w:rPr>
+          <w:lang w:val="en-gb" w:eastAsia="zh-cn" w:bidi="ar-sa"/>
+        </w:rPr>
+        <w:t>41. Logging out from dockerhub.</w:t>
+      </w:r>
+    </w:p>
+    <w:p>
+      <w:pPr>
+        <w:tabs defTabSz="708"/>
+        <w:pBdr>
+          <w:top w:val="nil" w:sz="0" w:space="0" w:color="000000" tmln="20, 20, 20, 0, 0"/>
+          <w:left w:val="nil" w:sz="0" w:space="0" w:color="000000" tmln="20, 20, 20, 0, 0"/>
+          <w:bottom w:val="nil" w:sz="0" w:space="0" w:color="000000" tmln="20, 20, 20, 0, 0"/>
+          <w:right w:val="nil" w:sz="0" w:space="0" w:color="000000" tmln="20, 20, 20, 0, 0"/>
+          <w:between w:val="nil" w:sz="0" w:space="0" w:color="000000" tmln="20, 20, 20, 0, 0"/>
+        </w:pBdr>
+        <w:shd w:val="none"/>
+        <w:rPr>
+          <w:rFonts w:ascii="Courier New" w:hAnsi="Courier New"/>
+          <w:lang w:val="en-gb" w:eastAsia="zh-cn" w:bidi="ar-sa"/>
+        </w:rPr>
+      </w:pPr>
+      <w:r>
+        <w:rPr>
+          <w:rFonts w:ascii="Courier New" w:hAnsi="Courier New"/>
+          <w:lang w:val="en-gb" w:eastAsia="zh-cn" w:bidi="ar-sa"/>
+        </w:rPr>
+        <w:t>docker logout</w:t>
+      </w:r>
+    </w:p>
+    <w:p>
+      <w:pPr>
+        <w:tabs defTabSz="708"/>
+        <w:pBdr>
+          <w:top w:val="nil" w:sz="0" w:space="0" w:color="000000" tmln="20, 20, 20, 0, 0"/>
+          <w:left w:val="nil" w:sz="0" w:space="0" w:color="000000" tmln="20, 20, 20, 0, 0"/>
+          <w:bottom w:val="nil" w:sz="0" w:space="0" w:color="000000" tmln="20, 20, 20, 0, 0"/>
+          <w:right w:val="nil" w:sz="0" w:space="0" w:color="000000" tmln="20, 20, 20, 0, 0"/>
+          <w:between w:val="nil" w:sz="0" w:space="0" w:color="000000" tmln="20, 20, 20, 0, 0"/>
+        </w:pBdr>
+        <w:shd w:val="none"/>
+        <w:rPr>
+          <w:lang w:val="en-gb" w:eastAsia="zh-cn" w:bidi="ar-sa"/>
+        </w:rPr>
+      </w:pPr>
+      <w:r>
+        <w:rPr>
+          <w:lang w:val="en-gb" w:eastAsia="zh-cn" w:bidi="ar-sa"/>
+        </w:rPr>
+      </w:r>
+    </w:p>
+    <w:p>
+      <w:pPr>
+        <w:tabs defTabSz="708"/>
+        <w:pBdr>
+          <w:top w:val="nil" w:sz="0" w:space="0" w:color="000000" tmln="20, 20, 20, 0, 0"/>
+          <w:left w:val="nil" w:sz="0" w:space="0" w:color="000000" tmln="20, 20, 20, 0, 0"/>
+          <w:bottom w:val="nil" w:sz="0" w:space="0" w:color="000000" tmln="20, 20, 20, 0, 0"/>
+          <w:right w:val="nil" w:sz="0" w:space="0" w:color="000000" tmln="20, 20, 20, 0, 0"/>
+          <w:between w:val="nil" w:sz="0" w:space="0" w:color="000000" tmln="20, 20, 20, 0, 0"/>
+        </w:pBdr>
+        <w:shd w:val="none"/>
+        <w:rPr>
+          <w:rFonts w:ascii="Courier New" w:hAnsi="Courier New"/>
+          <w:b/>
+          <w:bCs/>
+          <w:lang w:val="en-gb" w:eastAsia="zh-cn" w:bidi="ar-sa"/>
+        </w:rPr>
+      </w:pPr>
+      <w:r>
+        <w:rPr>
+          <w:rFonts w:ascii="Courier New" w:hAnsi="Courier New"/>
+          <w:b/>
+          <w:bCs/>
+          <w:lang w:val="en-gb" w:eastAsia="zh-cn" w:bidi="ar-sa"/>
+        </w:rPr>
+      </w:r>
+    </w:p>
+    <w:p>
+      <w:pPr>
+        <w:tabs defTabSz="708"/>
+        <w:pBdr>
+          <w:top w:val="nil" w:sz="0" w:space="0" w:color="000000" tmln="20, 20, 20, 0, 0"/>
+          <w:left w:val="nil" w:sz="0" w:space="0" w:color="000000" tmln="20, 20, 20, 0, 0"/>
+          <w:bottom w:val="nil" w:sz="0" w:space="0" w:color="000000" tmln="20, 20, 20, 0, 0"/>
+          <w:right w:val="nil" w:sz="0" w:space="0" w:color="000000" tmln="20, 20, 20, 0, 0"/>
+          <w:between w:val="nil" w:sz="0" w:space="0" w:color="000000" tmln="20, 20, 20, 0, 0"/>
+        </w:pBdr>
+        <w:shd w:val="none"/>
+        <w:rPr>
+          <w:rFonts w:ascii="Courier New" w:hAnsi="Courier New"/>
+          <w:b/>
+          <w:bCs/>
+          <w:lang w:val="en-gb" w:eastAsia="zh-cn" w:bidi="ar-sa"/>
+        </w:rPr>
+      </w:pPr>
+      <w:r>
+        <w:rPr>
+          <w:rFonts w:ascii="Courier New" w:hAnsi="Courier New"/>
+          <w:b/>
+          <w:bCs/>
+          <w:lang w:val="en-gb" w:eastAsia="zh-cn" w:bidi="ar-sa"/>
+        </w:rPr>
+      </w:r>
+    </w:p>
+    <w:p>
+      <w:pPr>
+        <w:tabs defTabSz="708"/>
+        <w:pBdr>
+          <w:top w:val="nil" w:sz="0" w:space="0" w:color="000000" tmln="20, 20, 20, 0, 0"/>
+          <w:left w:val="nil" w:sz="0" w:space="0" w:color="000000" tmln="20, 20, 20, 0, 0"/>
+          <w:bottom w:val="nil" w:sz="0" w:space="0" w:color="000000" tmln="20, 20, 20, 0, 0"/>
+          <w:right w:val="nil" w:sz="0" w:space="0" w:color="000000" tmln="20, 20, 20, 0, 0"/>
+          <w:between w:val="nil" w:sz="0" w:space="0" w:color="000000" tmln="20, 20, 20, 0, 0"/>
+        </w:pBdr>
+        <w:shd w:val="none"/>
+        <w:rPr>
+          <w:rFonts w:ascii="Courier New" w:hAnsi="Courier New"/>
+          <w:b/>
+          <w:bCs/>
+          <w:lang w:val="en-gb" w:eastAsia="zh-cn" w:bidi="ar-sa"/>
+        </w:rPr>
+      </w:pPr>
+      <w:r>
+        <w:rPr>
+          <w:rFonts w:ascii="Courier New" w:hAnsi="Courier New"/>
+          <w:b/>
+          <w:bCs/>
+          <w:lang w:val="en-gb" w:eastAsia="zh-cn" w:bidi="ar-sa"/>
+        </w:rPr>
+      </w:r>
+    </w:p>
+    <w:p>
+      <w:pPr>
+        <w:tabs defTabSz="708"/>
+        <w:pBdr>
+          <w:top w:val="nil" w:sz="0" w:space="0" w:color="000000" tmln="20, 20, 20, 0, 0"/>
+          <w:left w:val="nil" w:sz="0" w:space="0" w:color="000000" tmln="20, 20, 20, 0, 0"/>
+          <w:bottom w:val="nil" w:sz="0" w:space="0" w:color="000000" tmln="20, 20, 20, 0, 0"/>
+          <w:right w:val="nil" w:sz="0" w:space="0" w:color="000000" tmln="20, 20, 20, 0, 0"/>
+          <w:between w:val="nil" w:sz="0" w:space="0" w:color="000000" tmln="20, 20, 20, 0, 0"/>
+        </w:pBdr>
+        <w:shd w:val="none"/>
+        <w:rPr>
+          <w:rFonts w:ascii="Courier New" w:hAnsi="Courier New"/>
+          <w:b/>
+          <w:bCs/>
+          <w:lang w:val="en-gb" w:eastAsia="zh-cn" w:bidi="ar-sa"/>
+        </w:rPr>
+      </w:pPr>
+      <w:r>
+        <w:rPr>
+          <w:rFonts w:ascii="Courier New" w:hAnsi="Courier New"/>
+          <w:b/>
+          <w:bCs/>
+          <w:lang w:val="en-gb" w:eastAsia="zh-cn" w:bidi="ar-sa"/>
+        </w:rPr>
+      </w:r>
+    </w:p>
+    <w:p>
+      <w:pPr>
+        <w:tabs defTabSz="708"/>
+        <w:pBdr>
+          <w:top w:val="nil" w:sz="0" w:space="0" w:color="000000" tmln="20, 20, 20, 0, 0"/>
+          <w:left w:val="nil" w:sz="0" w:space="0" w:color="000000" tmln="20, 20, 20, 0, 0"/>
+          <w:bottom w:val="nil" w:sz="0" w:space="0" w:color="000000" tmln="20, 20, 20, 0, 0"/>
+          <w:right w:val="nil" w:sz="0" w:space="0" w:color="000000" tmln="20, 20, 20, 0, 0"/>
+          <w:between w:val="nil" w:sz="0" w:space="0" w:color="000000" tmln="20, 20, 20, 0, 0"/>
+        </w:pBdr>
+        <w:shd w:val="none"/>
+        <w:rPr>
+          <w:rFonts w:ascii="Courier New" w:hAnsi="Courier New"/>
+          <w:b/>
+          <w:bCs/>
+          <w:lang w:val="en-gb" w:eastAsia="zh-cn" w:bidi="ar-sa"/>
+        </w:rPr>
+      </w:pPr>
+      <w:r>
+        <w:rPr>
+          <w:rFonts w:ascii="Courier New" w:hAnsi="Courier New"/>
+          <w:b/>
+          <w:bCs/>
+          <w:lang w:val="en-gb" w:eastAsia="zh-cn" w:bidi="ar-sa"/>
+        </w:rPr>
+      </w:r>
+    </w:p>
+    <w:p>
+      <w:pPr>
+        <w:tabs defTabSz="708"/>
+        <w:pBdr>
+          <w:top w:val="nil" w:sz="0" w:space="0" w:color="000000" tmln="20, 20, 20, 0, 0"/>
+          <w:left w:val="nil" w:sz="0" w:space="0" w:color="000000" tmln="20, 20, 20, 0, 0"/>
+          <w:bottom w:val="nil" w:sz="0" w:space="0" w:color="000000" tmln="20, 20, 20, 0, 0"/>
+          <w:right w:val="nil" w:sz="0" w:space="0" w:color="000000" tmln="20, 20, 20, 0, 0"/>
+          <w:between w:val="nil" w:sz="0" w:space="0" w:color="000000" tmln="20, 20, 20, 0, 0"/>
+        </w:pBdr>
+        <w:shd w:val="none"/>
+        <w:rPr>
+          <w:b/>
+          <w:bCs/>
+          <w:lang w:val="en-gb" w:eastAsia="zh-cn" w:bidi="ar-sa"/>
+        </w:rPr>
+      </w:pPr>
+      <w:r>
+        <w:rPr>
+          <w:b/>
+          <w:bCs/>
+          <w:lang w:val="en-gb" w:eastAsia="zh-cn" w:bidi="ar-sa"/>
+        </w:rPr>
+      </w:r>
+    </w:p>
+    <w:p>
+      <w:pPr>
+        <w:tabs defTabSz="708"/>
+        <w:pBdr>
+          <w:top w:val="nil" w:sz="0" w:space="0" w:color="000000" tmln="20, 20, 20, 0, 0"/>
+          <w:left w:val="nil" w:sz="0" w:space="0" w:color="000000" tmln="20, 20, 20, 0, 0"/>
+          <w:bottom w:val="nil" w:sz="0" w:space="0" w:color="000000" tmln="20, 20, 20, 0, 0"/>
+          <w:right w:val="nil" w:sz="0" w:space="0" w:color="000000" tmln="20, 20, 20, 0, 0"/>
+          <w:between w:val="nil" w:sz="0" w:space="0" w:color="000000" tmln="20, 20, 20, 0, 0"/>
+        </w:pBdr>
+        <w:shd w:val="none"/>
+        <w:rPr>
+          <w:b/>
+          <w:bCs/>
+          <w:lang w:val="en-gb" w:eastAsia="zh-cn" w:bidi="ar-sa"/>
+        </w:rPr>
+      </w:pPr>
+      <w:r>
+        <w:rPr>
+          <w:b/>
+          <w:bCs/>
+          <w:lang w:val="en-gb" w:eastAsia="zh-cn" w:bidi="ar-sa"/>
+        </w:rPr>
+      </w:r>
+    </w:p>
+    <w:p>
+      <w:pPr>
+        <w:tabs defTabSz="708"/>
+        <w:pBdr>
+          <w:top w:val="nil" w:sz="0" w:space="0" w:color="000000" tmln="20, 20, 20, 0, 0"/>
+          <w:left w:val="nil" w:sz="0" w:space="0" w:color="000000" tmln="20, 20, 20, 0, 0"/>
+          <w:bottom w:val="nil" w:sz="0" w:space="0" w:color="000000" tmln="20, 20, 20, 0, 0"/>
+          <w:right w:val="nil" w:sz="0" w:space="0" w:color="000000" tmln="20, 20, 20, 0, 0"/>
+          <w:between w:val="nil" w:sz="0" w:space="0" w:color="000000" tmln="20, 20, 20, 0, 0"/>
+        </w:pBdr>
+        <w:shd w:val="none"/>
+        <w:rPr>
+          <w:lang w:val="en-gb" w:eastAsia="zh-cn" w:bidi="ar-sa"/>
+        </w:rPr>
+      </w:pPr>
+      <w:r>
+        <w:rPr>
+          <w:lang w:val="en-gb" w:eastAsia="zh-cn" w:bidi="ar-sa"/>
+        </w:rPr>
+      </w:r>
+    </w:p>
+    <w:p>
+      <w:pPr>
+        <w:tabs defTabSz="708"/>
+        <w:pBdr>
+          <w:top w:val="nil" w:sz="0" w:space="0" w:color="000000" tmln="20, 20, 20, 0, 0"/>
+          <w:left w:val="nil" w:sz="0" w:space="0" w:color="000000" tmln="20, 20, 20, 0, 0"/>
+          <w:bottom w:val="nil" w:sz="0" w:space="0" w:color="000000" tmln="20, 20, 20, 0, 0"/>
+          <w:right w:val="nil" w:sz="0" w:space="0" w:color="000000" tmln="20, 20, 20, 0, 0"/>
+          <w:between w:val="nil" w:sz="0" w:space="0" w:color="000000" tmln="20, 20, 20, 0, 0"/>
+        </w:pBdr>
+        <w:shd w:val="none"/>
+        <w:rPr>
+          <w:b/>
+          <w:bCs/>
+          <w:lang w:val="en-gb" w:eastAsia="zh-cn" w:bidi="ar-sa"/>
+        </w:rPr>
+      </w:pPr>
+      <w:r>
+        <w:rPr>
+          <w:b/>
+          <w:bCs/>
+          <w:lang w:val="en-gb" w:eastAsia="zh-cn" w:bidi="ar-sa"/>
+        </w:rPr>
+      </w:r>
+    </w:p>
+    <w:p>
+      <w:pPr>
+        <w:tabs defTabSz="708"/>
+        <w:pBdr>
+          <w:top w:val="nil" w:sz="0" w:space="0" w:color="000000" tmln="20, 20, 20, 0, 0"/>
+          <w:left w:val="nil" w:sz="0" w:space="0" w:color="000000" tmln="20, 20, 20, 0, 0"/>
+          <w:bottom w:val="nil" w:sz="0" w:space="0" w:color="000000" tmln="20, 20, 20, 0, 0"/>
+          <w:right w:val="nil" w:sz="0" w:space="0" w:color="000000" tmln="20, 20, 20, 0, 0"/>
+          <w:between w:val="nil" w:sz="0" w:space="0" w:color="000000" tmln="20, 20, 20, 0, 0"/>
+        </w:pBdr>
+        <w:shd w:val="none"/>
+        <w:rPr>
+          <w:lang w:val="en-gb" w:eastAsia="zh-cn" w:bidi="ar-sa"/>
+        </w:rPr>
+      </w:pPr>
+      <w:r>
+        <w:rPr>
+          <w:lang w:val="en-gb" w:eastAsia="zh-cn" w:bidi="ar-sa"/>
+        </w:rPr>
+      </w:r>
+    </w:p>
+    <w:p>
+      <w:pPr>
+        <w:tabs defTabSz="708"/>
+        <w:pBdr>
+          <w:top w:val="nil" w:sz="0" w:space="0" w:color="000000" tmln="20, 20, 20, 0, 0"/>
+          <w:left w:val="nil" w:sz="0" w:space="0" w:color="000000" tmln="20, 20, 20, 0, 0"/>
+          <w:bottom w:val="nil" w:sz="0" w:space="0" w:color="000000" tmln="20, 20, 20, 0, 0"/>
+          <w:right w:val="nil" w:sz="0" w:space="0" w:color="000000" tmln="20, 20, 20, 0, 0"/>
+          <w:between w:val="nil" w:sz="0" w:space="0" w:color="000000" tmln="20, 20, 20, 0, 0"/>
+        </w:pBdr>
+        <w:shd w:val="none"/>
+        <w:rPr>
+          <w:rFonts w:ascii="Courier New" w:hAnsi="Courier New"/>
+          <w:lang w:val="en-gb" w:eastAsia="zh-cn" w:bidi="ar-sa"/>
+        </w:rPr>
+      </w:pPr>
+      <w:r>
+        <w:rPr>
+          <w:rFonts w:ascii="Courier New" w:hAnsi="Courier New"/>
+          <w:lang w:val="en-gb" w:eastAsia="zh-cn" w:bidi="ar-sa"/>
+        </w:rPr>
+      </w:r>
+    </w:p>
+    <w:p>
+      <w:pPr>
+        <w:tabs defTabSz="708"/>
+        <w:pBdr>
+          <w:top w:val="nil" w:sz="0" w:space="0" w:color="000000" tmln="20, 20, 20, 0, 0"/>
+          <w:left w:val="nil" w:sz="0" w:space="0" w:color="000000" tmln="20, 20, 20, 0, 0"/>
+          <w:bottom w:val="nil" w:sz="0" w:space="0" w:color="000000" tmln="20, 20, 20, 0, 0"/>
+          <w:right w:val="nil" w:sz="0" w:space="0" w:color="000000" tmln="20, 20, 20, 0, 0"/>
+          <w:between w:val="nil" w:sz="0" w:space="0" w:color="000000" tmln="20, 20, 20, 0, 0"/>
+        </w:pBdr>
+        <w:shd w:val="none"/>
+        <w:rPr>
+          <w:rFonts w:ascii="Courier New" w:hAnsi="Courier New"/>
+          <w:lang w:val="en-gb" w:eastAsia="zh-cn" w:bidi="ar-sa"/>
+        </w:rPr>
+      </w:pPr>
+      <w:r>
+        <w:rPr>
+          <w:rFonts w:ascii="Courier New" w:hAnsi="Courier New"/>
+          <w:lang w:val="en-gb" w:eastAsia="zh-cn" w:bidi="ar-sa"/>
+        </w:rPr>
+      </w:r>
+    </w:p>
+    <w:p>
+      <w:pPr>
+        <w:tabs defTabSz="708"/>
+        <w:pBdr>
+          <w:top w:val="nil" w:sz="0" w:space="0" w:color="000000" tmln="20, 20, 20, 0, 0"/>
+          <w:left w:val="nil" w:sz="0" w:space="0" w:color="000000" tmln="20, 20, 20, 0, 0"/>
+          <w:bottom w:val="nil" w:sz="0" w:space="0" w:color="000000" tmln="20, 20, 20, 0, 0"/>
+          <w:right w:val="nil" w:sz="0" w:space="0" w:color="000000" tmln="20, 20, 20, 0, 0"/>
+          <w:between w:val="nil" w:sz="0" w:space="0" w:color="000000" tmln="20, 20, 20, 0, 0"/>
+        </w:pBdr>
+        <w:shd w:val="none"/>
+        <w:rPr>
+          <w:rFonts w:ascii="Courier New" w:hAnsi="Courier New"/>
+          <w:lang w:val="en-gb" w:eastAsia="zh-cn" w:bidi="ar-sa"/>
+        </w:rPr>
+      </w:pPr>
+      <w:r>
+        <w:rPr>
+          <w:rFonts w:ascii="Courier New" w:hAnsi="Courier New"/>
+          <w:lang w:val="en-gb" w:eastAsia="zh-cn" w:bidi="ar-sa"/>
+        </w:rPr>
+      </w:r>
     </w:p>
     <w:sectPr>
       <w:footnotePr>

</xml_diff>

<commit_message>
docker commands for docker compose
</commit_message>
<xml_diff>
--- a/Docker Commands.docx
+++ b/Docker Commands.docx
@@ -95,7 +95,7 @@
                     <pic:cNvPicPr>
                       <a:extLst>
                         <a:ext uri="smNativeData">
-                          <sm:smNativeData xmlns:sm="smNativeData" val="SMDATA_14_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"/>
+                          <sm:smNativeData xmlns:sm="smNativeData" val="SMDATA_14_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"/>
                         </a:ext>
                       </a:extLst>
                     </pic:cNvPicPr>
@@ -255,7 +255,7 @@
                     <pic:cNvPicPr>
                       <a:extLst>
                         <a:ext uri="smNativeData">
-                          <sm:smNativeData xmlns:sm="smNativeData" val="SMDATA_14_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"/>
+                          <sm:smNativeData xmlns:sm="smNativeData" val="SMDATA_14_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"/>
                         </a:ext>
                       </a:extLst>
                     </pic:cNvPicPr>
@@ -378,7 +378,7 @@
                     <pic:cNvPicPr>
                       <a:extLst>
                         <a:ext uri="smNativeData">
-                          <sm:smNativeData xmlns:sm="smNativeData" val="SMDATA_14_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"/>
+                          <sm:smNativeData xmlns:sm="smNativeData" val="SMDATA_14_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"/>
                         </a:ext>
                       </a:extLst>
                     </pic:cNvPicPr>
@@ -475,7 +475,7 @@
                     <pic:cNvPicPr>
                       <a:extLst>
                         <a:ext uri="smNativeData">
-                          <sm:smNativeData xmlns:sm="smNativeData" val="SMDATA_14_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"/>
+                          <sm:smNativeData xmlns:sm="smNativeData" val="SMDATA_14_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"/>
                         </a:ext>
                       </a:extLst>
                     </pic:cNvPicPr>
@@ -549,7 +549,7 @@
                     <pic:cNvPicPr>
                       <a:extLst>
                         <a:ext uri="smNativeData">
-                          <sm:smNativeData xmlns:sm="smNativeData" val="SMDATA_14_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"/>
+                          <sm:smNativeData xmlns:sm="smNativeData" val="SMDATA_14_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"/>
                         </a:ext>
                       </a:extLst>
                     </pic:cNvPicPr>
@@ -672,7 +672,7 @@
                     <pic:cNvPicPr>
                       <a:extLst>
                         <a:ext uri="smNativeData">
-                          <sm:smNativeData xmlns:sm="smNativeData" val="SMDATA_14_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"/>
+                          <sm:smNativeData xmlns:sm="smNativeData" val="SMDATA_14_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"/>
                         </a:ext>
                       </a:extLst>
                     </pic:cNvPicPr>
@@ -795,7 +795,7 @@
                     <pic:cNvPicPr>
                       <a:extLst>
                         <a:ext uri="smNativeData">
-                          <sm:smNativeData xmlns:sm="smNativeData" val="SMDATA_14_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"/>
+                          <sm:smNativeData xmlns:sm="smNativeData" val="SMDATA_14_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"/>
                         </a:ext>
                       </a:extLst>
                     </pic:cNvPicPr>
@@ -918,7 +918,7 @@
                     <pic:cNvPicPr>
                       <a:extLst>
                         <a:ext uri="smNativeData">
-                          <sm:smNativeData xmlns:sm="smNativeData" val="SMDATA_14_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"/>
+                          <sm:smNativeData xmlns:sm="smNativeData" val="SMDATA_14_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"/>
                         </a:ext>
                       </a:extLst>
                     </pic:cNvPicPr>
@@ -1037,7 +1037,7 @@
                     <pic:cNvPicPr>
                       <a:extLst>
                         <a:ext uri="smNativeData">
-                          <sm:smNativeData xmlns:sm="smNativeData" val="SMDATA_14_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"/>
+                          <sm:smNativeData xmlns:sm="smNativeData" val="SMDATA_14_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"/>
                         </a:ext>
                       </a:extLst>
                     </pic:cNvPicPr>
@@ -1195,7 +1195,7 @@
                     <pic:cNvPicPr>
                       <a:extLst>
                         <a:ext uri="smNativeData">
-                          <sm:smNativeData xmlns:sm="smNativeData" val="SMDATA_14_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"/>
+                          <sm:smNativeData xmlns:sm="smNativeData" val="SMDATA_14_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"/>
                         </a:ext>
                       </a:extLst>
                     </pic:cNvPicPr>
@@ -1357,7 +1357,7 @@
                     <pic:cNvPicPr>
                       <a:extLst>
                         <a:ext uri="smNativeData">
-                          <sm:smNativeData xmlns:sm="smNativeData" val="SMDATA_14_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"/>
+                          <sm:smNativeData xmlns:sm="smNativeData" val="SMDATA_14_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"/>
                         </a:ext>
                       </a:extLst>
                     </pic:cNvPicPr>
@@ -1458,7 +1458,7 @@
                     <pic:cNvPicPr>
                       <a:extLst>
                         <a:ext uri="smNativeData">
-                          <sm:smNativeData xmlns:sm="smNativeData" val="SMDATA_14_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"/>
+                          <sm:smNativeData xmlns:sm="smNativeData" val="SMDATA_14_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"/>
                         </a:ext>
                       </a:extLst>
                     </pic:cNvPicPr>
@@ -1581,7 +1581,7 @@
                     <pic:cNvPicPr>
                       <a:extLst>
                         <a:ext uri="smNativeData">
-                          <sm:smNativeData xmlns:sm="smNativeData" val="SMDATA_14_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"/>
+                          <sm:smNativeData xmlns:sm="smNativeData" val="SMDATA_14_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"/>
                         </a:ext>
                       </a:extLst>
                     </pic:cNvPicPr>
@@ -1704,7 +1704,7 @@
                     <pic:cNvPicPr>
                       <a:extLst>
                         <a:ext uri="smNativeData">
-                          <sm:smNativeData xmlns:sm="smNativeData" val="SMDATA_14_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"/>
+                          <sm:smNativeData xmlns:sm="smNativeData" val="SMDATA_14_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"/>
                         </a:ext>
                       </a:extLst>
                     </pic:cNvPicPr>
@@ -1823,7 +1823,7 @@
                     <pic:cNvPicPr>
                       <a:extLst>
                         <a:ext uri="smNativeData">
-                          <sm:smNativeData xmlns:sm="smNativeData" val="SMDATA_14_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"/>
+                          <sm:smNativeData xmlns:sm="smNativeData" val="SMDATA_14_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"/>
                         </a:ext>
                       </a:extLst>
                     </pic:cNvPicPr>
@@ -2842,6 +2842,11 @@
         </w:rPr>
         <w:t>docker commit 09ca6feb6efc geekflare/httpd_image</w:t>
       </w:r>
+      <w:r>
+        <w:rPr>
+          <w:rFonts w:ascii="Courier New" w:hAnsi="Courier New"/>
+        </w:rPr>
+      </w:r>
     </w:p>
     <w:p>
       <w:pPr>
@@ -2913,6 +2918,11 @@
         </w:rPr>
         <w:t>docker login</w:t>
       </w:r>
+      <w:r>
+        <w:rPr>
+          <w:rFonts w:ascii="Courier New" w:hAnsi="Courier New"/>
+        </w:rPr>
+      </w:r>
     </w:p>
     <w:p>
       <w:pPr>
@@ -2984,6 +2994,11 @@
         </w:rPr>
         <w:t>docker push geekflare/httpd_image</w:t>
       </w:r>
+      <w:r>
+        <w:rPr>
+          <w:rFonts w:ascii="Courier New" w:hAnsi="Courier New"/>
+        </w:rPr>
+      </w:r>
     </w:p>
     <w:p>
       <w:pPr>
@@ -3055,6 +3070,11 @@
         </w:rPr>
         <w:t>docker network ls</w:t>
       </w:r>
+      <w:r>
+        <w:rPr>
+          <w:rFonts w:ascii="Courier New" w:hAnsi="Courier New"/>
+        </w:rPr>
+      </w:r>
     </w:p>
     <w:p>
       <w:pPr>
@@ -3126,6 +3146,11 @@
         </w:rPr>
         <w:t>jitendra@jitendra:/home/jitendra$ docker network</w:t>
       </w:r>
+      <w:r>
+        <w:rPr>
+          <w:rFonts w:ascii="Courier New" w:hAnsi="Courier New"/>
+        </w:rPr>
+      </w:r>
     </w:p>
     <w:p>
       <w:pPr>
@@ -3169,6 +3194,11 @@
         </w:rPr>
         <w:t>Usage:  docker network COMMAND</w:t>
       </w:r>
+      <w:r>
+        <w:rPr>
+          <w:rFonts w:ascii="Courier New" w:hAnsi="Courier New"/>
+        </w:rPr>
+      </w:r>
     </w:p>
     <w:p>
       <w:pPr>
@@ -3212,6 +3242,11 @@
         </w:rPr>
         <w:t>Manage networks</w:t>
       </w:r>
+      <w:r>
+        <w:rPr>
+          <w:rFonts w:ascii="Courier New" w:hAnsi="Courier New"/>
+        </w:rPr>
+      </w:r>
     </w:p>
     <w:p>
       <w:pPr>
@@ -3255,6 +3290,11 @@
         </w:rPr>
         <w:t>Commands:</w:t>
       </w:r>
+      <w:r>
+        <w:rPr>
+          <w:rFonts w:ascii="Courier New" w:hAnsi="Courier New"/>
+        </w:rPr>
+      </w:r>
     </w:p>
     <w:p>
       <w:pPr>
@@ -3298,6 +3338,11 @@
         </w:rPr>
         <w:t>connect     Connect a container to a network</w:t>
       </w:r>
+      <w:r>
+        <w:rPr>
+          <w:rFonts w:ascii="Courier New" w:hAnsi="Courier New"/>
+        </w:rPr>
+      </w:r>
     </w:p>
     <w:p>
       <w:pPr>
@@ -3341,6 +3386,11 @@
         </w:rPr>
         <w:t>create      Create a network</w:t>
       </w:r>
+      <w:r>
+        <w:rPr>
+          <w:rFonts w:ascii="Courier New" w:hAnsi="Courier New"/>
+        </w:rPr>
+      </w:r>
     </w:p>
     <w:p>
       <w:pPr>
@@ -3383,6 +3433,11 @@
           <w:rFonts w:ascii="Courier New" w:hAnsi="Courier New"/>
         </w:rPr>
         <w:t>disconnect  Disconnect a container from a network</w:t>
+      </w:r>
+      <w:r>
+        <w:rPr>
+          <w:rFonts w:ascii="Courier New" w:hAnsi="Courier New"/>
+        </w:rPr>
       </w:r>
     </w:p>
     <w:p>
@@ -4399,7 +4454,6 @@
           <w:bCs/>
           <w:sz w:val="32"/>
           <w:szCs w:val="32"/>
-          <w:lang w:val="en-gb" w:eastAsia="zh-cn" w:bidi="ar-sa"/>
         </w:rPr>
       </w:pPr>
       <w:r>
@@ -4417,31 +4471,37 @@
           <w:bCs/>
           <w:sz w:val="32"/>
           <w:szCs w:val="32"/>
-          <w:lang w:val="en-gb" w:eastAsia="zh-cn" w:bidi="ar-sa"/>
         </w:rPr>
         <w:t>Start a mysql server instance</w:t>
       </w:r>
-    </w:p>
-    <w:p>
-      <w:pPr>
-        <w:tabs defTabSz="708"/>
-        <w:pBdr>
-          <w:top w:val="nil" w:sz="0" w:space="0" w:color="000000" tmln="20, 20, 20, 0, 0"/>
-          <w:left w:val="nil" w:sz="0" w:space="0" w:color="000000" tmln="20, 20, 20, 0, 0"/>
-          <w:bottom w:val="nil" w:sz="0" w:space="0" w:color="000000" tmln="20, 20, 20, 0, 0"/>
-          <w:right w:val="nil" w:sz="0" w:space="0" w:color="000000" tmln="20, 20, 20, 0, 0"/>
-          <w:between w:val="nil" w:sz="0" w:space="0" w:color="000000" tmln="20, 20, 20, 0, 0"/>
-        </w:pBdr>
-        <w:shd w:val="none"/>
-        <w:rPr>
-          <w:rFonts w:ascii="Courier New" w:hAnsi="Courier New"/>
-          <w:lang w:val="en-gb" w:eastAsia="zh-cn" w:bidi="ar-sa"/>
-        </w:rPr>
-      </w:pPr>
-      <w:r>
-        <w:rPr>
-          <w:rFonts w:ascii="Courier New" w:hAnsi="Courier New"/>
-          <w:lang w:val="en-gb" w:eastAsia="zh-cn" w:bidi="ar-sa"/>
+      <w:r>
+        <w:rPr>
+          <w:rFonts w:ascii="Arial" w:hAnsi="Arial" w:cs="Arial"/>
+          <w:b/>
+          <w:bCs/>
+          <w:sz w:val="32"/>
+          <w:szCs w:val="32"/>
+        </w:rPr>
+      </w:r>
+    </w:p>
+    <w:p>
+      <w:pPr>
+        <w:tabs defTabSz="708"/>
+        <w:pBdr>
+          <w:top w:val="nil" w:sz="0" w:space="0" w:color="000000" tmln="20, 20, 20, 0, 0"/>
+          <w:left w:val="nil" w:sz="0" w:space="0" w:color="000000" tmln="20, 20, 20, 0, 0"/>
+          <w:bottom w:val="nil" w:sz="0" w:space="0" w:color="000000" tmln="20, 20, 20, 0, 0"/>
+          <w:right w:val="nil" w:sz="0" w:space="0" w:color="000000" tmln="20, 20, 20, 0, 0"/>
+          <w:between w:val="nil" w:sz="0" w:space="0" w:color="000000" tmln="20, 20, 20, 0, 0"/>
+        </w:pBdr>
+        <w:shd w:val="none"/>
+        <w:rPr>
+          <w:rFonts w:ascii="Courier New" w:hAnsi="Courier New"/>
+        </w:rPr>
+      </w:pPr>
+      <w:r>
+        <w:rPr>
+          <w:rFonts w:ascii="Courier New" w:hAnsi="Courier New"/>
         </w:rPr>
         <w:t>docker run --name some-mysql -e MYSQL_ROOT_PASSWORD=my-secret-pw -d mysql:tag</w:t>
       </w:r>
@@ -4457,14 +4517,8 @@
           <w:between w:val="nil" w:sz="0" w:space="0" w:color="000000" tmln="20, 20, 20, 0, 0"/>
         </w:pBdr>
         <w:shd w:val="none"/>
-        <w:rPr>
-          <w:lang w:val="en-gb" w:eastAsia="zh-cn" w:bidi="ar-sa"/>
-        </w:rPr>
-      </w:pPr>
-      <w:r>
-        <w:rPr>
-          <w:lang w:val="en-gb" w:eastAsia="zh-cn" w:bidi="ar-sa"/>
-        </w:rPr>
+      </w:pPr>
+      <w:r>
         <w:t>where some-mysql is the name you want to assign to your container, my-secret-pw is the password to be set for the MySQL root user and tag is the tag specifying the MySQL version you want. See the list above for relevant tags.</w:t>
       </w:r>
     </w:p>
@@ -4479,14 +4533,8 @@
           <w:between w:val="nil" w:sz="0" w:space="0" w:color="000000" tmln="20, 20, 20, 0, 0"/>
         </w:pBdr>
         <w:shd w:val="none"/>
-        <w:rPr>
-          <w:lang w:val="en-gb" w:eastAsia="zh-cn" w:bidi="ar-sa"/>
-        </w:rPr>
-      </w:pPr>
-      <w:r>
-        <w:rPr>
-          <w:lang w:val="en-gb" w:eastAsia="zh-cn" w:bidi="ar-sa"/>
-        </w:rPr>
+      </w:pPr>
+      <w:r>
         <w:t>Example in docker compose, stack.yml for mysql:</w:t>
       </w:r>
     </w:p>
@@ -4503,13 +4551,11 @@
         <w:shd w:val="none"/>
         <w:rPr>
           <w:rFonts w:ascii="Courier New" w:hAnsi="Courier New"/>
-          <w:lang w:val="en-gb" w:eastAsia="zh-cn" w:bidi="ar-sa"/>
-        </w:rPr>
-      </w:pPr>
-      <w:r>
-        <w:rPr>
-          <w:rFonts w:ascii="Courier New" w:hAnsi="Courier New"/>
-          <w:lang w:val="en-gb" w:eastAsia="zh-cn" w:bidi="ar-sa"/>
+        </w:rPr>
+      </w:pPr>
+      <w:r>
+        <w:rPr>
+          <w:rFonts w:ascii="Courier New" w:hAnsi="Courier New"/>
         </w:rPr>
         <w:t># Use root/example as user/password credentials</w:t>
       </w:r>
@@ -4527,13 +4573,11 @@
         <w:shd w:val="none"/>
         <w:rPr>
           <w:rFonts w:ascii="Courier New" w:hAnsi="Courier New"/>
-          <w:lang w:val="en-gb" w:eastAsia="zh-cn" w:bidi="ar-sa"/>
-        </w:rPr>
-      </w:pPr>
-      <w:r>
-        <w:rPr>
-          <w:rFonts w:ascii="Courier New" w:hAnsi="Courier New"/>
-          <w:lang w:val="en-gb" w:eastAsia="zh-cn" w:bidi="ar-sa"/>
+        </w:rPr>
+      </w:pPr>
+      <w:r>
+        <w:rPr>
+          <w:rFonts w:ascii="Courier New" w:hAnsi="Courier New"/>
         </w:rPr>
         <w:t>version: '3.1'</w:t>
       </w:r>
@@ -4551,36 +4595,32 @@
         <w:shd w:val="none"/>
         <w:rPr>
           <w:rFonts w:ascii="Courier New" w:hAnsi="Courier New"/>
-          <w:lang w:val="en-gb" w:eastAsia="zh-cn" w:bidi="ar-sa"/>
-        </w:rPr>
-      </w:pPr>
-      <w:r>
-        <w:rPr>
-          <w:rFonts w:ascii="Courier New" w:hAnsi="Courier New"/>
-          <w:lang w:val="en-gb" w:eastAsia="zh-cn" w:bidi="ar-sa"/>
-        </w:rPr>
-      </w:r>
-    </w:p>
-    <w:p>
-      <w:pPr>
-        <w:tabs defTabSz="708"/>
-        <w:pBdr>
-          <w:top w:val="nil" w:sz="0" w:space="0" w:color="000000" tmln="20, 20, 20, 0, 0"/>
-          <w:left w:val="nil" w:sz="0" w:space="0" w:color="000000" tmln="20, 20, 20, 0, 0"/>
-          <w:bottom w:val="nil" w:sz="0" w:space="0" w:color="000000" tmln="20, 20, 20, 0, 0"/>
-          <w:right w:val="nil" w:sz="0" w:space="0" w:color="000000" tmln="20, 20, 20, 0, 0"/>
-          <w:between w:val="nil" w:sz="0" w:space="0" w:color="000000" tmln="20, 20, 20, 0, 0"/>
-        </w:pBdr>
-        <w:shd w:val="none"/>
-        <w:rPr>
-          <w:rFonts w:ascii="Courier New" w:hAnsi="Courier New"/>
-          <w:lang w:val="en-gb" w:eastAsia="zh-cn" w:bidi="ar-sa"/>
-        </w:rPr>
-      </w:pPr>
-      <w:r>
-        <w:rPr>
-          <w:rFonts w:ascii="Courier New" w:hAnsi="Courier New"/>
-          <w:lang w:val="en-gb" w:eastAsia="zh-cn" w:bidi="ar-sa"/>
+        </w:rPr>
+      </w:pPr>
+      <w:r>
+        <w:rPr>
+          <w:rFonts w:ascii="Courier New" w:hAnsi="Courier New"/>
+        </w:rPr>
+      </w:r>
+    </w:p>
+    <w:p>
+      <w:pPr>
+        <w:tabs defTabSz="708"/>
+        <w:pBdr>
+          <w:top w:val="nil" w:sz="0" w:space="0" w:color="000000" tmln="20, 20, 20, 0, 0"/>
+          <w:left w:val="nil" w:sz="0" w:space="0" w:color="000000" tmln="20, 20, 20, 0, 0"/>
+          <w:bottom w:val="nil" w:sz="0" w:space="0" w:color="000000" tmln="20, 20, 20, 0, 0"/>
+          <w:right w:val="nil" w:sz="0" w:space="0" w:color="000000" tmln="20, 20, 20, 0, 0"/>
+          <w:between w:val="nil" w:sz="0" w:space="0" w:color="000000" tmln="20, 20, 20, 0, 0"/>
+        </w:pBdr>
+        <w:shd w:val="none"/>
+        <w:rPr>
+          <w:rFonts w:ascii="Courier New" w:hAnsi="Courier New"/>
+        </w:rPr>
+      </w:pPr>
+      <w:r>
+        <w:rPr>
+          <w:rFonts w:ascii="Courier New" w:hAnsi="Courier New"/>
         </w:rPr>
         <w:t>services:</w:t>
       </w:r>
@@ -4598,36 +4638,32 @@
         <w:shd w:val="none"/>
         <w:rPr>
           <w:rFonts w:ascii="Courier New" w:hAnsi="Courier New"/>
-          <w:lang w:val="en-gb" w:eastAsia="zh-cn" w:bidi="ar-sa"/>
-        </w:rPr>
-      </w:pPr>
-      <w:r>
-        <w:rPr>
-          <w:rFonts w:ascii="Courier New" w:hAnsi="Courier New"/>
-          <w:lang w:val="en-gb" w:eastAsia="zh-cn" w:bidi="ar-sa"/>
-        </w:rPr>
-      </w:r>
-    </w:p>
-    <w:p>
-      <w:pPr>
-        <w:tabs defTabSz="708"/>
-        <w:pBdr>
-          <w:top w:val="nil" w:sz="0" w:space="0" w:color="000000" tmln="20, 20, 20, 0, 0"/>
-          <w:left w:val="nil" w:sz="0" w:space="0" w:color="000000" tmln="20, 20, 20, 0, 0"/>
-          <w:bottom w:val="nil" w:sz="0" w:space="0" w:color="000000" tmln="20, 20, 20, 0, 0"/>
-          <w:right w:val="nil" w:sz="0" w:space="0" w:color="000000" tmln="20, 20, 20, 0, 0"/>
-          <w:between w:val="nil" w:sz="0" w:space="0" w:color="000000" tmln="20, 20, 20, 0, 0"/>
-        </w:pBdr>
-        <w:shd w:val="none"/>
-        <w:rPr>
-          <w:rFonts w:ascii="Courier New" w:hAnsi="Courier New"/>
-          <w:lang w:val="en-gb" w:eastAsia="zh-cn" w:bidi="ar-sa"/>
-        </w:rPr>
-      </w:pPr>
-      <w:r>
-        <w:rPr>
-          <w:rFonts w:ascii="Courier New" w:hAnsi="Courier New"/>
-          <w:lang w:val="en-gb" w:eastAsia="zh-cn" w:bidi="ar-sa"/>
+        </w:rPr>
+      </w:pPr>
+      <w:r>
+        <w:rPr>
+          <w:rFonts w:ascii="Courier New" w:hAnsi="Courier New"/>
+        </w:rPr>
+      </w:r>
+    </w:p>
+    <w:p>
+      <w:pPr>
+        <w:tabs defTabSz="708"/>
+        <w:pBdr>
+          <w:top w:val="nil" w:sz="0" w:space="0" w:color="000000" tmln="20, 20, 20, 0, 0"/>
+          <w:left w:val="nil" w:sz="0" w:space="0" w:color="000000" tmln="20, 20, 20, 0, 0"/>
+          <w:bottom w:val="nil" w:sz="0" w:space="0" w:color="000000" tmln="20, 20, 20, 0, 0"/>
+          <w:right w:val="nil" w:sz="0" w:space="0" w:color="000000" tmln="20, 20, 20, 0, 0"/>
+          <w:between w:val="nil" w:sz="0" w:space="0" w:color="000000" tmln="20, 20, 20, 0, 0"/>
+        </w:pBdr>
+        <w:shd w:val="none"/>
+        <w:rPr>
+          <w:rFonts w:ascii="Courier New" w:hAnsi="Courier New"/>
+        </w:rPr>
+      </w:pPr>
+      <w:r>
+        <w:rPr>
+          <w:rFonts w:ascii="Courier New" w:hAnsi="Courier New"/>
         </w:rPr>
         <w:t xml:space="preserve">  db:</w:t>
       </w:r>
@@ -4645,13 +4681,11 @@
         <w:shd w:val="none"/>
         <w:rPr>
           <w:rFonts w:ascii="Courier New" w:hAnsi="Courier New"/>
-          <w:lang w:val="en-gb" w:eastAsia="zh-cn" w:bidi="ar-sa"/>
-        </w:rPr>
-      </w:pPr>
-      <w:r>
-        <w:rPr>
-          <w:rFonts w:ascii="Courier New" w:hAnsi="Courier New"/>
-          <w:lang w:val="en-gb" w:eastAsia="zh-cn" w:bidi="ar-sa"/>
+        </w:rPr>
+      </w:pPr>
+      <w:r>
+        <w:rPr>
+          <w:rFonts w:ascii="Courier New" w:hAnsi="Courier New"/>
         </w:rPr>
         <w:t xml:space="preserve">    image: mysql</w:t>
       </w:r>
@@ -4669,13 +4703,11 @@
         <w:shd w:val="none"/>
         <w:rPr>
           <w:rFonts w:ascii="Courier New" w:hAnsi="Courier New"/>
-          <w:lang w:val="en-gb" w:eastAsia="zh-cn" w:bidi="ar-sa"/>
-        </w:rPr>
-      </w:pPr>
-      <w:r>
-        <w:rPr>
-          <w:rFonts w:ascii="Courier New" w:hAnsi="Courier New"/>
-          <w:lang w:val="en-gb" w:eastAsia="zh-cn" w:bidi="ar-sa"/>
+        </w:rPr>
+      </w:pPr>
+      <w:r>
+        <w:rPr>
+          <w:rFonts w:ascii="Courier New" w:hAnsi="Courier New"/>
         </w:rPr>
         <w:t xml:space="preserve">    command: --default-authentication-plugin=mysql_native_password</w:t>
       </w:r>
@@ -4693,13 +4725,11 @@
         <w:shd w:val="none"/>
         <w:rPr>
           <w:rFonts w:ascii="Courier New" w:hAnsi="Courier New"/>
-          <w:lang w:val="en-gb" w:eastAsia="zh-cn" w:bidi="ar-sa"/>
-        </w:rPr>
-      </w:pPr>
-      <w:r>
-        <w:rPr>
-          <w:rFonts w:ascii="Courier New" w:hAnsi="Courier New"/>
-          <w:lang w:val="en-gb" w:eastAsia="zh-cn" w:bidi="ar-sa"/>
+        </w:rPr>
+      </w:pPr>
+      <w:r>
+        <w:rPr>
+          <w:rFonts w:ascii="Courier New" w:hAnsi="Courier New"/>
         </w:rPr>
         <w:t xml:space="preserve">    restart: always</w:t>
       </w:r>
@@ -4717,13 +4747,11 @@
         <w:shd w:val="none"/>
         <w:rPr>
           <w:rFonts w:ascii="Courier New" w:hAnsi="Courier New"/>
-          <w:lang w:val="en-gb" w:eastAsia="zh-cn" w:bidi="ar-sa"/>
-        </w:rPr>
-      </w:pPr>
-      <w:r>
-        <w:rPr>
-          <w:rFonts w:ascii="Courier New" w:hAnsi="Courier New"/>
-          <w:lang w:val="en-gb" w:eastAsia="zh-cn" w:bidi="ar-sa"/>
+        </w:rPr>
+      </w:pPr>
+      <w:r>
+        <w:rPr>
+          <w:rFonts w:ascii="Courier New" w:hAnsi="Courier New"/>
         </w:rPr>
         <w:t xml:space="preserve">    environment:</w:t>
       </w:r>
@@ -4741,13 +4769,11 @@
         <w:shd w:val="none"/>
         <w:rPr>
           <w:rFonts w:ascii="Courier New" w:hAnsi="Courier New"/>
-          <w:lang w:val="en-gb" w:eastAsia="zh-cn" w:bidi="ar-sa"/>
-        </w:rPr>
-      </w:pPr>
-      <w:r>
-        <w:rPr>
-          <w:rFonts w:ascii="Courier New" w:hAnsi="Courier New"/>
-          <w:lang w:val="en-gb" w:eastAsia="zh-cn" w:bidi="ar-sa"/>
+        </w:rPr>
+      </w:pPr>
+      <w:r>
+        <w:rPr>
+          <w:rFonts w:ascii="Courier New" w:hAnsi="Courier New"/>
         </w:rPr>
         <w:t xml:space="preserve">      MYSQL_ROOT_PASSWORD: example</w:t>
       </w:r>
@@ -4765,36 +4791,32 @@
         <w:shd w:val="none"/>
         <w:rPr>
           <w:rFonts w:ascii="Courier New" w:hAnsi="Courier New"/>
-          <w:lang w:val="en-gb" w:eastAsia="zh-cn" w:bidi="ar-sa"/>
-        </w:rPr>
-      </w:pPr>
-      <w:r>
-        <w:rPr>
-          <w:rFonts w:ascii="Courier New" w:hAnsi="Courier New"/>
-          <w:lang w:val="en-gb" w:eastAsia="zh-cn" w:bidi="ar-sa"/>
-        </w:rPr>
-      </w:r>
-    </w:p>
-    <w:p>
-      <w:pPr>
-        <w:tabs defTabSz="708"/>
-        <w:pBdr>
-          <w:top w:val="nil" w:sz="0" w:space="0" w:color="000000" tmln="20, 20, 20, 0, 0"/>
-          <w:left w:val="nil" w:sz="0" w:space="0" w:color="000000" tmln="20, 20, 20, 0, 0"/>
-          <w:bottom w:val="nil" w:sz="0" w:space="0" w:color="000000" tmln="20, 20, 20, 0, 0"/>
-          <w:right w:val="nil" w:sz="0" w:space="0" w:color="000000" tmln="20, 20, 20, 0, 0"/>
-          <w:between w:val="nil" w:sz="0" w:space="0" w:color="000000" tmln="20, 20, 20, 0, 0"/>
-        </w:pBdr>
-        <w:shd w:val="none"/>
-        <w:rPr>
-          <w:rFonts w:ascii="Courier New" w:hAnsi="Courier New"/>
-          <w:lang w:val="en-gb" w:eastAsia="zh-cn" w:bidi="ar-sa"/>
-        </w:rPr>
-      </w:pPr>
-      <w:r>
-        <w:rPr>
-          <w:rFonts w:ascii="Courier New" w:hAnsi="Courier New"/>
-          <w:lang w:val="en-gb" w:eastAsia="zh-cn" w:bidi="ar-sa"/>
+        </w:rPr>
+      </w:pPr>
+      <w:r>
+        <w:rPr>
+          <w:rFonts w:ascii="Courier New" w:hAnsi="Courier New"/>
+        </w:rPr>
+      </w:r>
+    </w:p>
+    <w:p>
+      <w:pPr>
+        <w:tabs defTabSz="708"/>
+        <w:pBdr>
+          <w:top w:val="nil" w:sz="0" w:space="0" w:color="000000" tmln="20, 20, 20, 0, 0"/>
+          <w:left w:val="nil" w:sz="0" w:space="0" w:color="000000" tmln="20, 20, 20, 0, 0"/>
+          <w:bottom w:val="nil" w:sz="0" w:space="0" w:color="000000" tmln="20, 20, 20, 0, 0"/>
+          <w:right w:val="nil" w:sz="0" w:space="0" w:color="000000" tmln="20, 20, 20, 0, 0"/>
+          <w:between w:val="nil" w:sz="0" w:space="0" w:color="000000" tmln="20, 20, 20, 0, 0"/>
+        </w:pBdr>
+        <w:shd w:val="none"/>
+        <w:rPr>
+          <w:rFonts w:ascii="Courier New" w:hAnsi="Courier New"/>
+        </w:rPr>
+      </w:pPr>
+      <w:r>
+        <w:rPr>
+          <w:rFonts w:ascii="Courier New" w:hAnsi="Courier New"/>
         </w:rPr>
         <w:t xml:space="preserve">  adminer:</w:t>
       </w:r>
@@ -4812,13 +4834,11 @@
         <w:shd w:val="none"/>
         <w:rPr>
           <w:rFonts w:ascii="Courier New" w:hAnsi="Courier New"/>
-          <w:lang w:val="en-gb" w:eastAsia="zh-cn" w:bidi="ar-sa"/>
-        </w:rPr>
-      </w:pPr>
-      <w:r>
-        <w:rPr>
-          <w:rFonts w:ascii="Courier New" w:hAnsi="Courier New"/>
-          <w:lang w:val="en-gb" w:eastAsia="zh-cn" w:bidi="ar-sa"/>
+        </w:rPr>
+      </w:pPr>
+      <w:r>
+        <w:rPr>
+          <w:rFonts w:ascii="Courier New" w:hAnsi="Courier New"/>
         </w:rPr>
         <w:t xml:space="preserve">    image: adminer</w:t>
       </w:r>
@@ -4836,13 +4856,11 @@
         <w:shd w:val="none"/>
         <w:rPr>
           <w:rFonts w:ascii="Courier New" w:hAnsi="Courier New"/>
-          <w:lang w:val="en-gb" w:eastAsia="zh-cn" w:bidi="ar-sa"/>
-        </w:rPr>
-      </w:pPr>
-      <w:r>
-        <w:rPr>
-          <w:rFonts w:ascii="Courier New" w:hAnsi="Courier New"/>
-          <w:lang w:val="en-gb" w:eastAsia="zh-cn" w:bidi="ar-sa"/>
+        </w:rPr>
+      </w:pPr>
+      <w:r>
+        <w:rPr>
+          <w:rFonts w:ascii="Courier New" w:hAnsi="Courier New"/>
         </w:rPr>
         <w:t xml:space="preserve">    restart: always</w:t>
       </w:r>
@@ -4860,13 +4878,11 @@
         <w:shd w:val="none"/>
         <w:rPr>
           <w:rFonts w:ascii="Courier New" w:hAnsi="Courier New"/>
-          <w:lang w:val="en-gb" w:eastAsia="zh-cn" w:bidi="ar-sa"/>
-        </w:rPr>
-      </w:pPr>
-      <w:r>
-        <w:rPr>
-          <w:rFonts w:ascii="Courier New" w:hAnsi="Courier New"/>
-          <w:lang w:val="en-gb" w:eastAsia="zh-cn" w:bidi="ar-sa"/>
+        </w:rPr>
+      </w:pPr>
+      <w:r>
+        <w:rPr>
+          <w:rFonts w:ascii="Courier New" w:hAnsi="Courier New"/>
         </w:rPr>
         <w:t xml:space="preserve">    ports:</w:t>
       </w:r>
@@ -4884,13 +4900,11 @@
         <w:shd w:val="none"/>
         <w:rPr>
           <w:rFonts w:ascii="Courier New" w:hAnsi="Courier New"/>
-          <w:lang w:val="en-gb" w:eastAsia="zh-cn" w:bidi="ar-sa"/>
-        </w:rPr>
-      </w:pPr>
-      <w:r>
-        <w:rPr>
-          <w:rFonts w:ascii="Courier New" w:hAnsi="Courier New"/>
-          <w:lang w:val="en-gb" w:eastAsia="zh-cn" w:bidi="ar-sa"/>
+        </w:rPr>
+      </w:pPr>
+      <w:r>
+        <w:rPr>
+          <w:rFonts w:ascii="Courier New" w:hAnsi="Courier New"/>
         </w:rPr>
         <w:t xml:space="preserve">      - 8080:8080</w:t>
       </w:r>
@@ -4908,16 +4922,119 @@
         <w:shd w:val="none"/>
         <w:rPr>
           <w:rFonts w:ascii="Courier New" w:hAnsi="Courier New"/>
-          <w:b/>
-          <w:bCs/>
-        </w:rPr>
-      </w:pPr>
-      <w:r>
-        <w:rPr>
-          <w:rFonts w:ascii="Courier New" w:hAnsi="Courier New"/>
-          <w:b/>
-          <w:bCs/>
-        </w:rPr>
+        </w:rPr>
+      </w:pPr>
+      <w:r>
+        <w:rPr>
+          <w:rFonts w:ascii="Courier New" w:hAnsi="Courier New"/>
+          <w:b/>
+          <w:bCs/>
+        </w:rPr>
+        <w:t xml:space="preserve">43. </w:t>
+      </w:r>
+      <w:r>
+        <w:rPr>
+          <w:rFonts w:ascii="Courier New" w:hAnsi="Courier New"/>
+        </w:rPr>
+        <w:t>To run docker containers using a docker compose file(which is basically a .yml file), we use the following command:</w:t>
+      </w:r>
+    </w:p>
+    <w:p>
+      <w:pPr>
+        <w:ind w:firstLine="708"/>
+        <w:tabs defTabSz="708"/>
+        <w:pBdr>
+          <w:top w:val="nil" w:sz="0" w:space="0" w:color="000000" tmln="20, 20, 20, 0, 0"/>
+          <w:left w:val="nil" w:sz="0" w:space="0" w:color="000000" tmln="20, 20, 20, 0, 0"/>
+          <w:bottom w:val="nil" w:sz="0" w:space="0" w:color="000000" tmln="20, 20, 20, 0, 0"/>
+          <w:right w:val="nil" w:sz="0" w:space="0" w:color="000000" tmln="20, 20, 20, 0, 0"/>
+          <w:between w:val="nil" w:sz="0" w:space="0" w:color="000000" tmln="20, 20, 20, 0, 0"/>
+        </w:pBdr>
+        <w:shd w:val="none"/>
+        <w:rPr>
+          <w:rFonts w:ascii="Courier New" w:hAnsi="Courier New"/>
+        </w:rPr>
+      </w:pPr>
+      <w:r>
+        <w:rPr>
+          <w:rFonts w:ascii="Courier New" w:hAnsi="Courier New"/>
+        </w:rPr>
+        <w:t>docker-compose -f file_name.yml up</w:t>
+      </w:r>
+    </w:p>
+    <w:p>
+      <w:pPr>
+        <w:ind w:firstLine="708"/>
+        <w:tabs defTabSz="708"/>
+        <w:pBdr>
+          <w:top w:val="nil" w:sz="0" w:space="0" w:color="000000" tmln="20, 20, 20, 0, 0"/>
+          <w:left w:val="nil" w:sz="0" w:space="0" w:color="000000" tmln="20, 20, 20, 0, 0"/>
+          <w:bottom w:val="nil" w:sz="0" w:space="0" w:color="000000" tmln="20, 20, 20, 0, 0"/>
+          <w:right w:val="nil" w:sz="0" w:space="0" w:color="000000" tmln="20, 20, 20, 0, 0"/>
+          <w:between w:val="nil" w:sz="0" w:space="0" w:color="000000" tmln="20, 20, 20, 0, 0"/>
+        </w:pBdr>
+        <w:shd w:val="none"/>
+        <w:rPr>
+          <w:rFonts w:ascii="Courier New" w:hAnsi="Courier New"/>
+        </w:rPr>
+      </w:pPr>
+      <w:r>
+        <w:rPr>
+          <w:rFonts w:ascii="Courier New" w:hAnsi="Courier New"/>
+        </w:rPr>
+      </w:r>
+    </w:p>
+    <w:p>
+      <w:pPr>
+        <w:tabs defTabSz="708"/>
+        <w:pBdr>
+          <w:top w:val="nil" w:sz="0" w:space="0" w:color="000000" tmln="20, 20, 20, 0, 0"/>
+          <w:left w:val="nil" w:sz="0" w:space="0" w:color="000000" tmln="20, 20, 20, 0, 0"/>
+          <w:bottom w:val="nil" w:sz="0" w:space="0" w:color="000000" tmln="20, 20, 20, 0, 0"/>
+          <w:right w:val="nil" w:sz="0" w:space="0" w:color="000000" tmln="20, 20, 20, 0, 0"/>
+          <w:between w:val="nil" w:sz="0" w:space="0" w:color="000000" tmln="20, 20, 20, 0, 0"/>
+        </w:pBdr>
+        <w:shd w:val="none"/>
+        <w:rPr>
+          <w:rFonts w:ascii="Courier New" w:hAnsi="Courier New"/>
+        </w:rPr>
+      </w:pPr>
+      <w:r>
+        <w:rPr>
+          <w:rFonts w:ascii="Courier New" w:hAnsi="Courier New"/>
+          <w:b/>
+          <w:bCs/>
+        </w:rPr>
+        <w:t xml:space="preserve">44. </w:t>
+      </w:r>
+      <w:r>
+        <w:rPr>
+          <w:rFonts w:ascii="Courier New" w:hAnsi="Courier New"/>
+        </w:rPr>
+        <w:t xml:space="preserve"> To stop all the docker containers using docker compose:</w:t>
+      </w:r>
+    </w:p>
+    <w:p>
+      <w:pPr>
+        <w:ind w:firstLine="708"/>
+        <w:tabs defTabSz="708"/>
+        <w:pBdr>
+          <w:top w:val="nil" w:sz="0" w:space="0" w:color="000000" tmln="20, 20, 20, 0, 0"/>
+          <w:left w:val="nil" w:sz="0" w:space="0" w:color="000000" tmln="20, 20, 20, 0, 0"/>
+          <w:bottom w:val="nil" w:sz="0" w:space="0" w:color="000000" tmln="20, 20, 20, 0, 0"/>
+          <w:right w:val="nil" w:sz="0" w:space="0" w:color="000000" tmln="20, 20, 20, 0, 0"/>
+          <w:between w:val="nil" w:sz="0" w:space="0" w:color="000000" tmln="20, 20, 20, 0, 0"/>
+        </w:pBdr>
+        <w:shd w:val="none"/>
+        <w:rPr>
+          <w:rFonts w:ascii="Courier New" w:hAnsi="Courier New"/>
+        </w:rPr>
+      </w:pPr>
+      <w:r>
+        <w:rPr>
+          <w:rFonts w:ascii="Courier New" w:hAnsi="Courier New"/>
+        </w:rPr>
+        <w:t>docker-compose -file file_name.yml down</w:t>
       </w:r>
     </w:p>
     <w:p>

</xml_diff>